<commit_message>
arreglo imagen del ej 4 porque N es 3, no 4
</commit_message>
<xml_diff>
--- a/tp1-colas/Resolucion.docx
+++ b/tp1-colas/Resolucion.docx
@@ -2890,7 +2890,23 @@
           <w:rFonts w:ascii="Segoe UI" w:hAnsi="Segoe UI" w:cs="Segoe UI"/>
           <w:lang w:val="es-AR"/>
         </w:rPr>
-        <w:t xml:space="preserve"> sastre. El número de clientes que requieren arreglos arriban a dicha sección con una distribución Poisson con una media de </w:t>
+        <w:t xml:space="preserve"> sastre. El número de clientes que requieren arreglos arriban a dicha sección con una distribución </w:t>
+      </w:r>
+      <w:proofErr w:type="spellStart"/>
+      <w:r>
+        <w:rPr>
+          <w:rFonts w:ascii="Segoe UI" w:hAnsi="Segoe UI" w:cs="Segoe UI"/>
+          <w:lang w:val="es-AR"/>
+        </w:rPr>
+        <w:t>Poisson</w:t>
+      </w:r>
+      <w:proofErr w:type="spellEnd"/>
+      <w:r>
+        <w:rPr>
+          <w:rFonts w:ascii="Segoe UI" w:hAnsi="Segoe UI" w:cs="Segoe UI"/>
+          <w:lang w:val="es-AR"/>
+        </w:rPr>
+        <w:t xml:space="preserve"> con una media de </w:t>
       </w:r>
       <w:r>
         <w:rPr>
@@ -3131,7 +3147,23 @@
           <w:rFonts w:ascii="Segoe UI" w:hAnsi="Segoe UI" w:cs="Segoe UI"/>
           <w:lang w:val="es-AR"/>
         </w:rPr>
-        <w:t>El tipo de proceso de arribo de clientes es Poisson.</w:t>
+        <w:t xml:space="preserve">El tipo de proceso de arribo de clientes es </w:t>
+      </w:r>
+      <w:proofErr w:type="spellStart"/>
+      <w:r>
+        <w:rPr>
+          <w:rFonts w:ascii="Segoe UI" w:hAnsi="Segoe UI" w:cs="Segoe UI"/>
+          <w:lang w:val="es-AR"/>
+        </w:rPr>
+        <w:t>Poisson</w:t>
+      </w:r>
+      <w:proofErr w:type="spellEnd"/>
+      <w:r>
+        <w:rPr>
+          <w:rFonts w:ascii="Segoe UI" w:hAnsi="Segoe UI" w:cs="Segoe UI"/>
+          <w:lang w:val="es-AR"/>
+        </w:rPr>
+        <w:t>.</w:t>
       </w:r>
     </w:p>
     <w:p>
@@ -3152,7 +3184,23 @@
           <w:rFonts w:ascii="Segoe UI" w:hAnsi="Segoe UI" w:cs="Segoe UI"/>
           <w:lang w:val="es-AR"/>
         </w:rPr>
-        <w:t>El tipo de proceso de servicio de clientes es Poisson.</w:t>
+        <w:t xml:space="preserve">El tipo de proceso de servicio de clientes es </w:t>
+      </w:r>
+      <w:proofErr w:type="spellStart"/>
+      <w:r>
+        <w:rPr>
+          <w:rFonts w:ascii="Segoe UI" w:hAnsi="Segoe UI" w:cs="Segoe UI"/>
+          <w:lang w:val="es-AR"/>
+        </w:rPr>
+        <w:t>Poisson</w:t>
+      </w:r>
+      <w:proofErr w:type="spellEnd"/>
+      <w:r>
+        <w:rPr>
+          <w:rFonts w:ascii="Segoe UI" w:hAnsi="Segoe UI" w:cs="Segoe UI"/>
+          <w:lang w:val="es-AR"/>
+        </w:rPr>
+        <w:t>.</w:t>
       </w:r>
     </w:p>
     <w:p>
@@ -3218,14 +3266,52 @@
         </w:rPr>
         <w:t>La disciplina de atención de los clientes es FIFO (</w:t>
       </w:r>
+      <w:proofErr w:type="spellStart"/>
       <w:r>
         <w:rPr>
           <w:rFonts w:ascii="Segoe UI" w:hAnsi="Segoe UI" w:cs="Segoe UI"/>
           <w:i/>
           <w:lang w:val="es-AR"/>
         </w:rPr>
-        <w:t>First In, First Out</w:t>
-      </w:r>
+        <w:t>First</w:t>
+      </w:r>
+      <w:proofErr w:type="spellEnd"/>
+      <w:r>
+        <w:rPr>
+          <w:rFonts w:ascii="Segoe UI" w:hAnsi="Segoe UI" w:cs="Segoe UI"/>
+          <w:i/>
+          <w:lang w:val="es-AR"/>
+        </w:rPr>
+        <w:t xml:space="preserve"> In, </w:t>
+      </w:r>
+      <w:proofErr w:type="spellStart"/>
+      <w:r>
+        <w:rPr>
+          <w:rFonts w:ascii="Segoe UI" w:hAnsi="Segoe UI" w:cs="Segoe UI"/>
+          <w:i/>
+          <w:lang w:val="es-AR"/>
+        </w:rPr>
+        <w:t>First</w:t>
+      </w:r>
+      <w:proofErr w:type="spellEnd"/>
+      <w:r>
+        <w:rPr>
+          <w:rFonts w:ascii="Segoe UI" w:hAnsi="Segoe UI" w:cs="Segoe UI"/>
+          <w:i/>
+          <w:lang w:val="es-AR"/>
+        </w:rPr>
+        <w:t xml:space="preserve"> </w:t>
+      </w:r>
+      <w:proofErr w:type="spellStart"/>
+      <w:r>
+        <w:rPr>
+          <w:rFonts w:ascii="Segoe UI" w:hAnsi="Segoe UI" w:cs="Segoe UI"/>
+          <w:i/>
+          <w:lang w:val="es-AR"/>
+        </w:rPr>
+        <w:t>Out</w:t>
+      </w:r>
+      <w:proofErr w:type="spellEnd"/>
       <w:r>
         <w:rPr>
           <w:rFonts w:ascii="Segoe UI" w:hAnsi="Segoe UI" w:cs="Segoe UI"/>
@@ -4731,7 +4817,23 @@
           <w:rFonts w:ascii="Segoe UI" w:hAnsi="Segoe UI" w:cs="Segoe UI"/>
           <w:lang w:val="es-AR"/>
         </w:rPr>
-        <w:t>. Los arribos tienen una distribución Poisson y el tiempo de servicio tiene una distribución exponencial.</w:t>
+        <w:t xml:space="preserve">. Los arribos tienen una distribución </w:t>
+      </w:r>
+      <w:proofErr w:type="spellStart"/>
+      <w:r>
+        <w:rPr>
+          <w:rFonts w:ascii="Segoe UI" w:hAnsi="Segoe UI" w:cs="Segoe UI"/>
+          <w:lang w:val="es-AR"/>
+        </w:rPr>
+        <w:t>Poisson</w:t>
+      </w:r>
+      <w:proofErr w:type="spellEnd"/>
+      <w:r>
+        <w:rPr>
+          <w:rFonts w:ascii="Segoe UI" w:hAnsi="Segoe UI" w:cs="Segoe UI"/>
+          <w:lang w:val="es-AR"/>
+        </w:rPr>
+        <w:t xml:space="preserve"> y el tiempo de servicio tiene una distribución exponencial.</w:t>
       </w:r>
     </w:p>
     <w:p>
@@ -4902,7 +5004,23 @@
           <w:rFonts w:ascii="Segoe UI" w:hAnsi="Segoe UI" w:cs="Segoe UI"/>
           <w:lang w:val="es-AR"/>
         </w:rPr>
-        <w:t>El tipo de proceso de arribo de clientes es Poisson.</w:t>
+        <w:t xml:space="preserve">El tipo de proceso de arribo de clientes es </w:t>
+      </w:r>
+      <w:proofErr w:type="spellStart"/>
+      <w:r>
+        <w:rPr>
+          <w:rFonts w:ascii="Segoe UI" w:hAnsi="Segoe UI" w:cs="Segoe UI"/>
+          <w:lang w:val="es-AR"/>
+        </w:rPr>
+        <w:t>Poisson</w:t>
+      </w:r>
+      <w:proofErr w:type="spellEnd"/>
+      <w:r>
+        <w:rPr>
+          <w:rFonts w:ascii="Segoe UI" w:hAnsi="Segoe UI" w:cs="Segoe UI"/>
+          <w:lang w:val="es-AR"/>
+        </w:rPr>
+        <w:t>.</w:t>
       </w:r>
     </w:p>
     <w:p>
@@ -4923,7 +5041,23 @@
           <w:rFonts w:ascii="Segoe UI" w:hAnsi="Segoe UI" w:cs="Segoe UI"/>
           <w:lang w:val="es-AR"/>
         </w:rPr>
-        <w:t>El tipo de proceso de servicio de clientes es Poisson.</w:t>
+        <w:t xml:space="preserve">El tipo de proceso de servicio de clientes es </w:t>
+      </w:r>
+      <w:proofErr w:type="spellStart"/>
+      <w:r>
+        <w:rPr>
+          <w:rFonts w:ascii="Segoe UI" w:hAnsi="Segoe UI" w:cs="Segoe UI"/>
+          <w:lang w:val="es-AR"/>
+        </w:rPr>
+        <w:t>Poisson</w:t>
+      </w:r>
+      <w:proofErr w:type="spellEnd"/>
+      <w:r>
+        <w:rPr>
+          <w:rFonts w:ascii="Segoe UI" w:hAnsi="Segoe UI" w:cs="Segoe UI"/>
+          <w:lang w:val="es-AR"/>
+        </w:rPr>
+        <w:t>.</w:t>
       </w:r>
     </w:p>
     <w:p>
@@ -4988,14 +5122,52 @@
         </w:rPr>
         <w:t>La disciplina de atención de los clientes es FIFO (</w:t>
       </w:r>
+      <w:proofErr w:type="spellStart"/>
       <w:r>
         <w:rPr>
           <w:rFonts w:ascii="Segoe UI" w:hAnsi="Segoe UI" w:cs="Segoe UI"/>
           <w:i/>
           <w:lang w:val="es-AR"/>
         </w:rPr>
-        <w:t>First In, First Out</w:t>
-      </w:r>
+        <w:t>First</w:t>
+      </w:r>
+      <w:proofErr w:type="spellEnd"/>
+      <w:r>
+        <w:rPr>
+          <w:rFonts w:ascii="Segoe UI" w:hAnsi="Segoe UI" w:cs="Segoe UI"/>
+          <w:i/>
+          <w:lang w:val="es-AR"/>
+        </w:rPr>
+        <w:t xml:space="preserve"> In, </w:t>
+      </w:r>
+      <w:proofErr w:type="spellStart"/>
+      <w:r>
+        <w:rPr>
+          <w:rFonts w:ascii="Segoe UI" w:hAnsi="Segoe UI" w:cs="Segoe UI"/>
+          <w:i/>
+          <w:lang w:val="es-AR"/>
+        </w:rPr>
+        <w:t>First</w:t>
+      </w:r>
+      <w:proofErr w:type="spellEnd"/>
+      <w:r>
+        <w:rPr>
+          <w:rFonts w:ascii="Segoe UI" w:hAnsi="Segoe UI" w:cs="Segoe UI"/>
+          <w:i/>
+          <w:lang w:val="es-AR"/>
+        </w:rPr>
+        <w:t xml:space="preserve"> </w:t>
+      </w:r>
+      <w:proofErr w:type="spellStart"/>
+      <w:r>
+        <w:rPr>
+          <w:rFonts w:ascii="Segoe UI" w:hAnsi="Segoe UI" w:cs="Segoe UI"/>
+          <w:i/>
+          <w:lang w:val="es-AR"/>
+        </w:rPr>
+        <w:t>Out</w:t>
+      </w:r>
+      <w:proofErr w:type="spellEnd"/>
       <w:r>
         <w:rPr>
           <w:rFonts w:ascii="Segoe UI" w:hAnsi="Segoe UI" w:cs="Segoe UI"/>
@@ -5094,10 +5266,12 @@
         <w:pStyle w:val="Heading2"/>
       </w:pPr>
       <w:bookmarkStart w:id="9" w:name="_Toc398675922"/>
+      <w:proofErr w:type="spellStart"/>
       <w:r>
         <w:t>Ejercicios</w:t>
       </w:r>
       <w:bookmarkEnd w:id="9"/>
+      <w:proofErr w:type="spellEnd"/>
     </w:p>
     <w:p>
       <w:pPr>
@@ -7549,7 +7723,23 @@
         <w:fldChar w:fldCharType="end"/>
       </w:r>
       <w:r>
-        <w:t xml:space="preserve"> Modelo Ejercicio 3</w:t>
+        <w:t xml:space="preserve"> </w:t>
+      </w:r>
+      <w:proofErr w:type="spellStart"/>
+      <w:r>
+        <w:t>Modelo</w:t>
+      </w:r>
+      <w:proofErr w:type="spellEnd"/>
+      <w:r>
+        <w:t xml:space="preserve"> </w:t>
+      </w:r>
+      <w:proofErr w:type="spellStart"/>
+      <w:r>
+        <w:t>Ejercicio</w:t>
+      </w:r>
+      <w:proofErr w:type="spellEnd"/>
+      <w:r>
+        <w:t xml:space="preserve"> 3</w:t>
       </w:r>
     </w:p>
     <w:p>
@@ -7600,7 +7790,21 @@
         <w:rPr>
           <w:lang w:val="es-AR"/>
         </w:rPr>
-        <w:t>El tipo de proceso de arribo de clientes es Poisson.</w:t>
+        <w:t xml:space="preserve">El tipo de proceso de arribo de clientes es </w:t>
+      </w:r>
+      <w:proofErr w:type="spellStart"/>
+      <w:r>
+        <w:rPr>
+          <w:lang w:val="es-AR"/>
+        </w:rPr>
+        <w:t>Poisson</w:t>
+      </w:r>
+      <w:proofErr w:type="spellEnd"/>
+      <w:r>
+        <w:rPr>
+          <w:lang w:val="es-AR"/>
+        </w:rPr>
+        <w:t>.</w:t>
       </w:r>
       <w:bookmarkEnd w:id="15"/>
     </w:p>
@@ -7620,7 +7824,21 @@
         <w:rPr>
           <w:lang w:val="es-AR"/>
         </w:rPr>
-        <w:t>El tipo de proceso de servicio de clientes es Poisson.</w:t>
+        <w:t xml:space="preserve">El tipo de proceso de servicio de clientes es </w:t>
+      </w:r>
+      <w:proofErr w:type="spellStart"/>
+      <w:r>
+        <w:rPr>
+          <w:lang w:val="es-AR"/>
+        </w:rPr>
+        <w:t>Poisson</w:t>
+      </w:r>
+      <w:proofErr w:type="spellEnd"/>
+      <w:r>
+        <w:rPr>
+          <w:lang w:val="es-AR"/>
+        </w:rPr>
+        <w:t>.</w:t>
       </w:r>
       <w:bookmarkEnd w:id="16"/>
     </w:p>
@@ -7682,13 +7900,47 @@
         </w:rPr>
         <w:t>La disciplina de atención de los clientes es FIFO (</w:t>
       </w:r>
+      <w:proofErr w:type="spellStart"/>
       <w:r>
         <w:rPr>
           <w:i/>
           <w:lang w:val="es-AR"/>
         </w:rPr>
-        <w:t>First In, First Out</w:t>
-      </w:r>
+        <w:t>First</w:t>
+      </w:r>
+      <w:proofErr w:type="spellEnd"/>
+      <w:r>
+        <w:rPr>
+          <w:i/>
+          <w:lang w:val="es-AR"/>
+        </w:rPr>
+        <w:t xml:space="preserve"> In, </w:t>
+      </w:r>
+      <w:proofErr w:type="spellStart"/>
+      <w:r>
+        <w:rPr>
+          <w:i/>
+          <w:lang w:val="es-AR"/>
+        </w:rPr>
+        <w:t>First</w:t>
+      </w:r>
+      <w:proofErr w:type="spellEnd"/>
+      <w:r>
+        <w:rPr>
+          <w:i/>
+          <w:lang w:val="es-AR"/>
+        </w:rPr>
+        <w:t xml:space="preserve"> </w:t>
+      </w:r>
+      <w:proofErr w:type="spellStart"/>
+      <w:r>
+        <w:rPr>
+          <w:i/>
+          <w:lang w:val="es-AR"/>
+        </w:rPr>
+        <w:t>Out</w:t>
+      </w:r>
+      <w:proofErr w:type="spellEnd"/>
       <w:r>
         <w:rPr>
           <w:lang w:val="es-AR"/>
@@ -7997,35 +8249,35 @@
                         </w:rPr>
                         <m:t>8</m:t>
                       </m:r>
-                      <m:f>
-                        <m:fPr>
-                          <m:ctrlPr>
-                            <w:rPr>
-                              <w:rFonts w:ascii="Cambria Math" w:eastAsiaTheme="minorEastAsia" w:hAnsi="Cambria Math" w:cs="Segoe UI"/>
-                              <w:i/>
-                              <w:lang w:val="es-AR"/>
-                            </w:rPr>
-                          </m:ctrlPr>
-                        </m:fPr>
-                        <m:num>
-                          <m:r>
-                            <w:rPr>
-                              <w:rFonts w:ascii="Cambria Math" w:eastAsiaTheme="minorEastAsia" w:hAnsi="Cambria Math" w:cs="Segoe UI"/>
-                              <w:lang w:val="es-AR"/>
-                            </w:rPr>
-                            <m:t>cl</m:t>
-                          </m:r>
-                        </m:num>
-                        <m:den>
-                          <m:r>
-                            <w:rPr>
-                              <w:rFonts w:ascii="Cambria Math" w:eastAsiaTheme="minorEastAsia" w:hAnsi="Cambria Math" w:cs="Segoe UI"/>
-                              <w:lang w:val="es-AR"/>
-                            </w:rPr>
-                            <m:t>min</m:t>
-                          </m:r>
-                        </m:den>
-                      </m:f>
+                    </m:den>
+                  </m:f>
+                  <m:f>
+                    <m:fPr>
+                      <m:ctrlPr>
+                        <w:rPr>
+                          <w:rFonts w:ascii="Cambria Math" w:eastAsiaTheme="minorEastAsia" w:hAnsi="Cambria Math" w:cs="Segoe UI"/>
+                          <w:i/>
+                          <w:lang w:val="es-AR"/>
+                        </w:rPr>
+                      </m:ctrlPr>
+                    </m:fPr>
+                    <m:num>
+                      <m:r>
+                        <w:rPr>
+                          <w:rFonts w:ascii="Cambria Math" w:eastAsiaTheme="minorEastAsia" w:hAnsi="Cambria Math" w:cs="Segoe UI"/>
+                          <w:lang w:val="es-AR"/>
+                        </w:rPr>
+                        <m:t>cl</m:t>
+                      </m:r>
+                    </m:num>
+                    <m:den>
+                      <m:r>
+                        <w:rPr>
+                          <w:rFonts w:ascii="Cambria Math" w:eastAsiaTheme="minorEastAsia" w:hAnsi="Cambria Math" w:cs="Segoe UI"/>
+                          <w:lang w:val="es-AR"/>
+                        </w:rPr>
+                        <m:t>min</m:t>
+                      </m:r>
                     </m:den>
                   </m:f>
                 </m:num>
@@ -8057,35 +8309,35 @@
                         </w:rPr>
                         <m:t>2</m:t>
                       </m:r>
-                      <m:f>
-                        <m:fPr>
-                          <m:ctrlPr>
-                            <w:rPr>
-                              <w:rFonts w:ascii="Cambria Math" w:eastAsiaTheme="minorEastAsia" w:hAnsi="Cambria Math" w:cs="Segoe UI"/>
-                              <w:i/>
-                              <w:lang w:val="es-AR"/>
-                            </w:rPr>
-                          </m:ctrlPr>
-                        </m:fPr>
-                        <m:num>
-                          <m:r>
-                            <w:rPr>
-                              <w:rFonts w:ascii="Cambria Math" w:eastAsiaTheme="minorEastAsia" w:hAnsi="Cambria Math" w:cs="Segoe UI"/>
-                              <w:lang w:val="es-AR"/>
-                            </w:rPr>
-                            <m:t>cl</m:t>
-                          </m:r>
-                        </m:num>
-                        <m:den>
-                          <m:r>
-                            <w:rPr>
-                              <w:rFonts w:ascii="Cambria Math" w:eastAsiaTheme="minorEastAsia" w:hAnsi="Cambria Math" w:cs="Segoe UI"/>
-                              <w:lang w:val="es-AR"/>
-                            </w:rPr>
-                            <m:t>min</m:t>
-                          </m:r>
-                        </m:den>
-                      </m:f>
+                    </m:den>
+                  </m:f>
+                  <m:f>
+                    <m:fPr>
+                      <m:ctrlPr>
+                        <w:rPr>
+                          <w:rFonts w:ascii="Cambria Math" w:eastAsiaTheme="minorEastAsia" w:hAnsi="Cambria Math" w:cs="Segoe UI"/>
+                          <w:i/>
+                          <w:lang w:val="es-AR"/>
+                        </w:rPr>
+                      </m:ctrlPr>
+                    </m:fPr>
+                    <m:num>
+                      <m:r>
+                        <w:rPr>
+                          <w:rFonts w:ascii="Cambria Math" w:eastAsiaTheme="minorEastAsia" w:hAnsi="Cambria Math" w:cs="Segoe UI"/>
+                          <w:lang w:val="es-AR"/>
+                        </w:rPr>
+                        <m:t>cl</m:t>
+                      </m:r>
+                    </m:num>
+                    <m:den>
+                      <m:r>
+                        <w:rPr>
+                          <w:rFonts w:ascii="Cambria Math" w:eastAsiaTheme="minorEastAsia" w:hAnsi="Cambria Math" w:cs="Segoe UI"/>
+                          <w:lang w:val="es-AR"/>
+                        </w:rPr>
+                        <m:t>min</m:t>
+                      </m:r>
                     </m:den>
                   </m:f>
                 </m:den>
@@ -8220,8 +8472,6 @@
         </w:rPr>
         <w:t>ongitud promedio de la cola.</w:t>
       </w:r>
-      <w:bookmarkStart w:id="25" w:name="_GoBack"/>
-      <w:bookmarkEnd w:id="25"/>
     </w:p>
     <w:p>
       <w:pPr>
@@ -8596,7 +8846,6 @@
           <w:numId w:val="19"/>
         </w:numPr>
         <w:rPr>
-          <w:rFonts w:eastAsiaTheme="minorEastAsia"/>
           <w:lang w:val="es-AR"/>
         </w:rPr>
       </w:pPr>
@@ -8629,27 +8878,37 @@
           <w:lang w:val="es-AR"/>
         </w:rPr>
         <w:t>po de espera en la cola supere los 4 minutos.</w:t>
+      </w:r>
+      <w:r>
+        <w:rPr>
+          <w:lang w:val="es-AR"/>
+        </w:rPr>
+        <w:t xml:space="preserve"> </w:t>
       </w:r>
     </w:p>
     <w:p>
       <w:pPr>
-        <w:pStyle w:val="ListParagraph"/>
-        <w:rPr>
-          <w:rFonts w:ascii="Segoe UI" w:eastAsiaTheme="minorEastAsia" w:hAnsi="Segoe UI" w:cs="Segoe UI"/>
-          <w:lang w:val="es-AR"/>
-        </w:rPr>
-      </w:pPr>
-      <w:r>
-        <w:rPr>
-          <w:rFonts w:ascii="Segoe UI" w:eastAsiaTheme="minorEastAsia" w:hAnsi="Segoe UI" w:cs="Segoe UI"/>
-          <w:lang w:val="es-AR"/>
-        </w:rPr>
-        <w:t xml:space="preserve">Como es P/P/1,   </w:t>
+        <w:rPr>
+          <w:lang w:val="es-AR"/>
+        </w:rPr>
+      </w:pPr>
+      <w:r>
+        <w:rPr>
+          <w:lang w:val="es-AR"/>
+        </w:rPr>
+        <w:t>Como es P/P/</w:t>
+      </w:r>
+      <w:proofErr w:type="gramStart"/>
+      <w:r>
+        <w:rPr>
+          <w:lang w:val="es-AR"/>
+        </w:rPr>
+        <w:t xml:space="preserve">1, </w:t>
       </w:r>
       <m:oMath>
         <m:r>
           <w:rPr>
-            <w:rFonts w:ascii="Cambria Math" w:eastAsiaTheme="minorEastAsia" w:hAnsi="Cambria Math" w:cs="Segoe UI"/>
+            <w:rFonts w:ascii="Cambria Math" w:hAnsi="Cambria Math"/>
             <w:lang w:val="es-AR"/>
           </w:rPr>
           <m:t xml:space="preserve">λ= </m:t>
@@ -8659,7 +8918,7 @@
             <m:chr m:val="̅"/>
             <m:ctrlPr>
               <w:rPr>
-                <w:rFonts w:ascii="Cambria Math" w:eastAsiaTheme="minorEastAsia" w:hAnsi="Cambria Math" w:cs="Segoe UI"/>
+                <w:rFonts w:ascii="Cambria Math" w:hAnsi="Cambria Math"/>
                 <w:i/>
                 <w:lang w:val="es-AR"/>
               </w:rPr>
@@ -8668,7 +8927,7 @@
           <m:e>
             <m:r>
               <w:rPr>
-                <w:rFonts w:ascii="Cambria Math" w:eastAsiaTheme="minorEastAsia" w:hAnsi="Cambria Math" w:cs="Segoe UI"/>
+                <w:rFonts w:ascii="Cambria Math" w:hAnsi="Cambria Math"/>
                 <w:lang w:val="es-AR"/>
               </w:rPr>
               <m:t>λ</m:t>
@@ -8676,6 +8935,75 @@
           </m:e>
         </m:acc>
       </m:oMath>
+      <w:r>
+        <w:rPr>
+          <w:rFonts w:eastAsiaTheme="minorEastAsia"/>
+          <w:lang w:val="es-AR"/>
+        </w:rPr>
+        <w:t>.</w:t>
+      </w:r>
+      <w:proofErr w:type="gramEnd"/>
+      <w:r>
+        <w:rPr>
+          <w:rFonts w:eastAsiaTheme="minorEastAsia"/>
+          <w:lang w:val="es-AR"/>
+        </w:rPr>
+        <w:t xml:space="preserve"> Debemos buscar </w:t>
+      </w:r>
+      <m:oMath>
+        <m:sSub>
+          <m:sSubPr>
+            <m:ctrlPr>
+              <w:rPr>
+                <w:rFonts w:ascii="Cambria Math" w:eastAsiaTheme="minorEastAsia" w:hAnsi="Cambria Math"/>
+                <w:i/>
+                <w:lang w:val="es-AR"/>
+              </w:rPr>
+            </m:ctrlPr>
+          </m:sSubPr>
+          <m:e>
+            <m:r>
+              <w:rPr>
+                <w:rFonts w:ascii="Cambria Math" w:eastAsiaTheme="minorEastAsia" w:hAnsi="Cambria Math"/>
+                <w:lang w:val="es-AR"/>
+              </w:rPr>
+              <m:t>W</m:t>
+            </m:r>
+          </m:e>
+          <m:sub>
+            <m:r>
+              <w:rPr>
+                <w:rFonts w:ascii="Cambria Math" w:eastAsiaTheme="minorEastAsia" w:hAnsi="Cambria Math"/>
+                <w:lang w:val="es-AR"/>
+              </w:rPr>
+              <m:t>c</m:t>
+            </m:r>
+          </m:sub>
+        </m:sSub>
+      </m:oMath>
+      <w:r>
+        <w:rPr>
+          <w:rFonts w:eastAsiaTheme="minorEastAsia"/>
+          <w:lang w:val="es-AR"/>
+        </w:rPr>
+        <w:t xml:space="preserve"> tal que </w:t>
+      </w:r>
+      <m:oMath>
+        <m:r>
+          <w:rPr>
+            <w:rFonts w:ascii="Cambria Math" w:eastAsiaTheme="minorEastAsia" w:hAnsi="Cambria Math"/>
+            <w:lang w:val="es-AR"/>
+          </w:rPr>
+          <m:t>λ&gt;4min</m:t>
+        </m:r>
+      </m:oMath>
+      <w:r>
+        <w:rPr>
+          <w:rFonts w:eastAsiaTheme="minorEastAsia"/>
+          <w:lang w:val="es-AR"/>
+        </w:rPr>
+        <w:t>.</w:t>
+      </w:r>
     </w:p>
     <w:p>
       <w:pPr>
@@ -8687,6 +9015,42 @@
       </w:pPr>
       <m:oMathPara>
         <m:oMath>
+          <m:sSub>
+            <m:sSubPr>
+              <m:ctrlPr>
+                <w:rPr>
+                  <w:rFonts w:ascii="Cambria Math" w:eastAsiaTheme="minorEastAsia" w:hAnsi="Cambria Math" w:cs="Segoe UI"/>
+                  <w:i/>
+                  <w:lang w:val="es-AR"/>
+                </w:rPr>
+              </m:ctrlPr>
+            </m:sSubPr>
+            <m:e>
+              <m:r>
+                <w:rPr>
+                  <w:rFonts w:ascii="Cambria Math" w:eastAsiaTheme="minorEastAsia" w:hAnsi="Cambria Math" w:cs="Segoe UI"/>
+                  <w:lang w:val="es-AR"/>
+                </w:rPr>
+                <m:t>W</m:t>
+              </m:r>
+            </m:e>
+            <m:sub>
+              <m:r>
+                <w:rPr>
+                  <w:rFonts w:ascii="Cambria Math" w:eastAsiaTheme="minorEastAsia" w:hAnsi="Cambria Math" w:cs="Segoe UI"/>
+                  <w:lang w:val="es-AR"/>
+                </w:rPr>
+                <m:t>c</m:t>
+              </m:r>
+            </m:sub>
+          </m:sSub>
+          <m:r>
+            <w:rPr>
+              <w:rFonts w:ascii="Cambria Math" w:eastAsiaTheme="minorEastAsia" w:hAnsi="Cambria Math" w:cs="Segoe UI"/>
+              <w:lang w:val="es-AR"/>
+            </w:rPr>
+            <m:t>=</m:t>
+          </m:r>
           <m:sSub>
             <m:sSubPr>
               <m:ctrlPr>
@@ -8826,18 +9190,10 @@
                   <w:rFonts w:ascii="Cambria Math" w:eastAsiaTheme="minorEastAsia" w:hAnsi="Cambria Math" w:cs="Segoe UI"/>
                   <w:lang w:val="es-AR"/>
                 </w:rPr>
-                <m:t xml:space="preserve">   =W</m:t>
+                <m:t xml:space="preserve"> </m:t>
               </m:r>
             </m:e>
-            <m:sub>
-              <m:r>
-                <w:rPr>
-                  <w:rFonts w:ascii="Cambria Math" w:eastAsiaTheme="minorEastAsia" w:hAnsi="Cambria Math" w:cs="Segoe UI"/>
-                  <w:lang w:val="es-AR"/>
-                </w:rPr>
-                <m:t>c</m:t>
-              </m:r>
-            </m:sub>
+            <m:sub/>
           </m:sSub>
           <m:r>
             <w:rPr>
@@ -8888,6 +9244,13 @@
       </w:pPr>
       <m:oMathPara>
         <m:oMath>
+          <m:r>
+            <w:rPr>
+              <w:rFonts w:ascii="Cambria Math" w:eastAsiaTheme="minorEastAsia" w:hAnsi="Cambria Math" w:cs="Segoe UI"/>
+              <w:lang w:val="es-AR"/>
+            </w:rPr>
+            <m:t>0&lt;</m:t>
+          </m:r>
           <m:r>
             <w:rPr>
               <w:rFonts w:ascii="Cambria Math" w:eastAsiaTheme="minorEastAsia" w:hAnsi="Cambria Math" w:cs="Segoe UI"/>
@@ -8979,7 +9342,7 @@
           <w:lang w:val="es-AR"/>
         </w:rPr>
       </w:pPr>
-      <w:bookmarkStart w:id="26" w:name="_Toc398675938"/>
+      <w:bookmarkStart w:id="25" w:name="_Toc398675938"/>
       <w:r>
         <w:rPr>
           <w:rFonts w:ascii="Segoe UI" w:hAnsi="Segoe UI" w:cs="Segoe UI"/>
@@ -8987,7 +9350,7 @@
         </w:rPr>
         <w:t>Ejercicio N° 4</w:t>
       </w:r>
-      <w:bookmarkEnd w:id="26"/>
+      <w:bookmarkEnd w:id="25"/>
     </w:p>
     <w:p>
       <w:pPr>
@@ -8998,7 +9361,7 @@
           <w:lang w:val="es-AR"/>
         </w:rPr>
       </w:pPr>
-      <w:bookmarkStart w:id="27" w:name="_Toc398675939"/>
+      <w:bookmarkStart w:id="26" w:name="_Toc398675939"/>
       <w:r>
         <w:rPr>
           <w:rFonts w:ascii="Segoe UI" w:hAnsi="Segoe UI" w:cs="Segoe UI"/>
@@ -9006,7 +9369,7 @@
         </w:rPr>
         <w:t>Enunciado</w:t>
       </w:r>
-      <w:bookmarkEnd w:id="27"/>
+      <w:bookmarkEnd w:id="26"/>
     </w:p>
     <w:p>
       <w:pPr>
@@ -9026,6 +9389,34 @@
         </w:rPr>
         <w:t>Teniendo en cuenta el ejercicio 2, considerar todas las suposiciones anteriores, excepto que si hay</w:t>
       </w:r>
+      <w:r>
+        <w:rPr>
+          <w:rFonts w:ascii="Segoe UI" w:eastAsia="TTFF2EC1B0t00" w:hAnsi="Segoe UI" w:cs="Segoe UI"/>
+          <w:lang w:val="es-AR"/>
+        </w:rPr>
+        <w:t xml:space="preserve"> </w:t>
+      </w:r>
+      <w:r>
+        <w:rPr>
+          <w:rFonts w:ascii="Segoe UI" w:eastAsia="TTFF2EC1B0t00" w:hAnsi="Segoe UI" w:cs="Segoe UI"/>
+          <w:lang w:val="es-AR"/>
+        </w:rPr>
+        <w:t>tres clientes en el taller, cualquier otr</w:t>
+      </w:r>
+      <w:r>
+        <w:rPr>
+          <w:rFonts w:ascii="Segoe UI" w:eastAsia="TTFF2EC1B0t00" w:hAnsi="Segoe UI" w:cs="Segoe UI"/>
+          <w:lang w:val="es-AR"/>
+        </w:rPr>
+        <w:t>o cliente que llegue se retirará</w:t>
+      </w:r>
+      <w:r>
+        <w:rPr>
+          <w:rFonts w:ascii="Segoe UI" w:eastAsia="TTFF2EC1B0t00" w:hAnsi="Segoe UI" w:cs="Segoe UI"/>
+          <w:lang w:val="es-AR"/>
+        </w:rPr>
+        <w:t>.</w:t>
+      </w:r>
     </w:p>
     <w:p>
       <w:pPr>
@@ -9038,48 +9429,29 @@
           <w:lang w:val="es-AR"/>
         </w:rPr>
       </w:pPr>
-      <w:r>
-        <w:rPr>
-          <w:rFonts w:ascii="Segoe UI" w:eastAsia="TTFF2EC1B0t00" w:hAnsi="Segoe UI" w:cs="Segoe UI"/>
-          <w:lang w:val="es-AR"/>
-        </w:rPr>
-        <w:t>tres clientes en el taller, cualquier otro cliente que llegue se retirara.</w:t>
-      </w:r>
     </w:p>
     <w:p>
       <w:pPr>
-        <w:autoSpaceDE w:val="0"/>
-        <w:autoSpaceDN w:val="0"/>
-        <w:adjustRightInd w:val="0"/>
-        <w:spacing w:after="0" w:line="240" w:lineRule="auto"/>
-        <w:rPr>
-          <w:rFonts w:ascii="Segoe UI" w:eastAsia="TTFF2EC1B0t00" w:hAnsi="Segoe UI" w:cs="Segoe UI"/>
-          <w:lang w:val="es-AR"/>
-        </w:rPr>
-      </w:pPr>
+        <w:pStyle w:val="Heading2"/>
+        <w:jc w:val="both"/>
+        <w:rPr>
+          <w:rFonts w:ascii="Segoe UI" w:hAnsi="Segoe UI" w:cs="Segoe UI"/>
+          <w:lang w:val="es-AR"/>
+        </w:rPr>
+      </w:pPr>
+      <w:bookmarkStart w:id="27" w:name="_Toc398675940"/>
+      <w:r>
+        <w:rPr>
+          <w:rFonts w:ascii="Segoe UI" w:hAnsi="Segoe UI" w:cs="Segoe UI"/>
+          <w:lang w:val="es-AR"/>
+        </w:rPr>
+        <w:lastRenderedPageBreak/>
+        <w:t>Modelo</w:t>
+      </w:r>
+      <w:bookmarkEnd w:id="27"/>
     </w:p>
     <w:p>
       <w:pPr>
-        <w:pStyle w:val="Heading2"/>
-        <w:jc w:val="both"/>
-        <w:rPr>
-          <w:rFonts w:ascii="Segoe UI" w:hAnsi="Segoe UI" w:cs="Segoe UI"/>
-          <w:lang w:val="es-AR"/>
-        </w:rPr>
-      </w:pPr>
-      <w:bookmarkStart w:id="28" w:name="_Toc398675940"/>
-      <w:r>
-        <w:rPr>
-          <w:rFonts w:ascii="Segoe UI" w:hAnsi="Segoe UI" w:cs="Segoe UI"/>
-          <w:lang w:val="es-AR"/>
-        </w:rPr>
-        <w:lastRenderedPageBreak/>
-        <w:t>Modelo</w:t>
-      </w:r>
-      <w:bookmarkEnd w:id="28"/>
-    </w:p>
-    <w:p>
-      <w:pPr>
         <w:keepNext/>
         <w:jc w:val="both"/>
         <w:rPr>
@@ -9089,1699 +9461,57 @@
       </w:pPr>
       <w:r>
         <w:rPr>
-          <w:rFonts w:ascii="Segoe UI" w:hAnsi="Segoe UI" w:cs="Segoe UI"/>
           <w:noProof/>
           <w:lang w:val="es-AR" w:eastAsia="es-AR"/>
         </w:rPr>
         <w:drawing>
-          <wp:inline distT="0" distB="0" distL="0" distR="0">
-            <wp:extent cx="5612130" cy="1887855"/>
-            <wp:effectExtent l="19050" t="0" r="7620" b="0"/>
-            <wp:docPr id="5" name="Objeto 3"/>
-            <wp:cNvGraphicFramePr/>
+          <wp:inline distT="0" distB="0" distL="0" distR="0" wp14:anchorId="17DDAC0C" wp14:editId="5290BEE6">
+            <wp:extent cx="5681844" cy="2151034"/>
+            <wp:effectExtent l="190500" t="190500" r="167005" b="173355"/>
+            <wp:docPr id="6" name="Picture 6"/>
+            <wp:cNvGraphicFramePr>
+              <a:graphicFrameLocks xmlns:a="http://schemas.openxmlformats.org/drawingml/2006/main" noChangeAspect="1"/>
+            </wp:cNvGraphicFramePr>
             <a:graphic xmlns:a="http://schemas.openxmlformats.org/drawingml/2006/main">
-              <a:graphicData uri="http://schemas.openxmlformats.org/drawingml/2006/lockedCanvas">
-                <lc:lockedCanvas xmlns:lc="http://schemas.openxmlformats.org/drawingml/2006/lockedCanvas">
-                  <a:nvGrpSpPr>
-                    <a:cNvPr id="0" name=""/>
-                    <a:cNvGrpSpPr/>
-                  </a:nvGrpSpPr>
-                  <a:grpSpPr>
+              <a:graphicData uri="http://schemas.openxmlformats.org/drawingml/2006/picture">
+                <pic:pic xmlns:pic="http://schemas.openxmlformats.org/drawingml/2006/picture">
+                  <pic:nvPicPr>
+                    <pic:cNvPr id="1" name=""/>
+                    <pic:cNvPicPr/>
+                  </pic:nvPicPr>
+                  <pic:blipFill>
+                    <a:blip r:embed="rId11"/>
+                    <a:stretch>
+                      <a:fillRect/>
+                    </a:stretch>
+                  </pic:blipFill>
+                  <pic:spPr>
                     <a:xfrm>
                       <a:off x="0" y="0"/>
-                      <a:ext cx="9798333" cy="3295899"/>
-                      <a:chOff x="928632" y="1280305"/>
-                      <a:chExt cx="9798333" cy="3295899"/>
+                      <a:ext cx="5688174" cy="2153430"/>
                     </a:xfrm>
-                  </a:grpSpPr>
-                  <a:sp>
-                    <a:nvSpPr>
-                      <a:cNvPr id="4" name="Oval 3"/>
-                      <a:cNvSpPr/>
-                    </a:nvSpPr>
-                    <a:spPr>
-                      <a:xfrm>
-                        <a:off x="928632" y="1301325"/>
-                        <a:ext cx="2382592" cy="2369712"/>
-                      </a:xfrm>
-                      <a:prstGeom prst="ellipse">
-                        <a:avLst/>
-                      </a:prstGeom>
-                      <a:ln>
-                        <a:solidFill>
-                          <a:schemeClr val="tx2"/>
-                        </a:solidFill>
-                      </a:ln>
-                      <a:effectLst>
-                        <a:outerShdw blurRad="50800" dist="38100" dir="2700000" algn="tl" rotWithShape="0">
-                          <a:prstClr val="black">
-                            <a:alpha val="40000"/>
-                          </a:prstClr>
-                        </a:outerShdw>
-                      </a:effectLst>
-                    </a:spPr>
-                    <a:txSp>
-                      <a:txBody>
-                        <a:bodyPr rtlCol="0" anchor="ctr"/>
-                        <a:lstStyle>
-                          <a:defPPr>
-                            <a:defRPr lang="es-AR"/>
-                          </a:defPPr>
-                          <a:lvl1pPr marL="0" algn="l" defTabSz="914400" rtl="0" eaLnBrk="1" latinLnBrk="0" hangingPunct="1">
-                            <a:defRPr sz="1800" kern="1200">
-                              <a:solidFill>
-                                <a:schemeClr val="dk1"/>
-                              </a:solidFill>
-                              <a:latin typeface="+mn-lt"/>
-                              <a:ea typeface="+mn-ea"/>
-                              <a:cs typeface="+mn-cs"/>
-                            </a:defRPr>
-                          </a:lvl1pPr>
-                          <a:lvl2pPr marL="457200" algn="l" defTabSz="914400" rtl="0" eaLnBrk="1" latinLnBrk="0" hangingPunct="1">
-                            <a:defRPr sz="1800" kern="1200">
-                              <a:solidFill>
-                                <a:schemeClr val="dk1"/>
-                              </a:solidFill>
-                              <a:latin typeface="+mn-lt"/>
-                              <a:ea typeface="+mn-ea"/>
-                              <a:cs typeface="+mn-cs"/>
-                            </a:defRPr>
-                          </a:lvl2pPr>
-                          <a:lvl3pPr marL="914400" algn="l" defTabSz="914400" rtl="0" eaLnBrk="1" latinLnBrk="0" hangingPunct="1">
-                            <a:defRPr sz="1800" kern="1200">
-                              <a:solidFill>
-                                <a:schemeClr val="dk1"/>
-                              </a:solidFill>
-                              <a:latin typeface="+mn-lt"/>
-                              <a:ea typeface="+mn-ea"/>
-                              <a:cs typeface="+mn-cs"/>
-                            </a:defRPr>
-                          </a:lvl3pPr>
-                          <a:lvl4pPr marL="1371600" algn="l" defTabSz="914400" rtl="0" eaLnBrk="1" latinLnBrk="0" hangingPunct="1">
-                            <a:defRPr sz="1800" kern="1200">
-                              <a:solidFill>
-                                <a:schemeClr val="dk1"/>
-                              </a:solidFill>
-                              <a:latin typeface="+mn-lt"/>
-                              <a:ea typeface="+mn-ea"/>
-                              <a:cs typeface="+mn-cs"/>
-                            </a:defRPr>
-                          </a:lvl4pPr>
-                          <a:lvl5pPr marL="1828800" algn="l" defTabSz="914400" rtl="0" eaLnBrk="1" latinLnBrk="0" hangingPunct="1">
-                            <a:defRPr sz="1800" kern="1200">
-                              <a:solidFill>
-                                <a:schemeClr val="dk1"/>
-                              </a:solidFill>
-                              <a:latin typeface="+mn-lt"/>
-                              <a:ea typeface="+mn-ea"/>
-                              <a:cs typeface="+mn-cs"/>
-                            </a:defRPr>
-                          </a:lvl5pPr>
-                          <a:lvl6pPr marL="2286000" algn="l" defTabSz="914400" rtl="0" eaLnBrk="1" latinLnBrk="0" hangingPunct="1">
-                            <a:defRPr sz="1800" kern="1200">
-                              <a:solidFill>
-                                <a:schemeClr val="dk1"/>
-                              </a:solidFill>
-                              <a:latin typeface="+mn-lt"/>
-                              <a:ea typeface="+mn-ea"/>
-                              <a:cs typeface="+mn-cs"/>
-                            </a:defRPr>
-                          </a:lvl6pPr>
-                          <a:lvl7pPr marL="2743200" algn="l" defTabSz="914400" rtl="0" eaLnBrk="1" latinLnBrk="0" hangingPunct="1">
-                            <a:defRPr sz="1800" kern="1200">
-                              <a:solidFill>
-                                <a:schemeClr val="dk1"/>
-                              </a:solidFill>
-                              <a:latin typeface="+mn-lt"/>
-                              <a:ea typeface="+mn-ea"/>
-                              <a:cs typeface="+mn-cs"/>
-                            </a:defRPr>
-                          </a:lvl7pPr>
-                          <a:lvl8pPr marL="3200400" algn="l" defTabSz="914400" rtl="0" eaLnBrk="1" latinLnBrk="0" hangingPunct="1">
-                            <a:defRPr sz="1800" kern="1200">
-                              <a:solidFill>
-                                <a:schemeClr val="dk1"/>
-                              </a:solidFill>
-                              <a:latin typeface="+mn-lt"/>
-                              <a:ea typeface="+mn-ea"/>
-                              <a:cs typeface="+mn-cs"/>
-                            </a:defRPr>
-                          </a:lvl8pPr>
-                          <a:lvl9pPr marL="3657600" algn="l" defTabSz="914400" rtl="0" eaLnBrk="1" latinLnBrk="0" hangingPunct="1">
-                            <a:defRPr sz="1800" kern="1200">
-                              <a:solidFill>
-                                <a:schemeClr val="dk1"/>
-                              </a:solidFill>
-                              <a:latin typeface="+mn-lt"/>
-                              <a:ea typeface="+mn-ea"/>
-                              <a:cs typeface="+mn-cs"/>
-                            </a:defRPr>
-                          </a:lvl9pPr>
-                        </a:lstStyle>
-                        <a:p>
-                          <a:pPr algn="ctr"/>
-                          <a:endParaRPr lang="es-AR"/>
-                        </a:p>
-                      </a:txBody>
-                      <a:useSpRect/>
-                    </a:txSp>
-                    <a:style>
-                      <a:lnRef idx="2">
-                        <a:schemeClr val="accent6"/>
-                      </a:lnRef>
-                      <a:fillRef idx="1">
-                        <a:schemeClr val="lt1"/>
-                      </a:fillRef>
-                      <a:effectRef idx="0">
-                        <a:schemeClr val="accent6"/>
-                      </a:effectRef>
-                      <a:fontRef idx="minor">
-                        <a:schemeClr val="dk1"/>
-                      </a:fontRef>
-                    </a:style>
-                  </a:sp>
-                  <a:pic>
-                    <a:nvPicPr>
-                      <a:cNvPr id="5" name="Picture 4"/>
-                      <a:cNvPicPr>
-                        <a:picLocks noChangeAspect="1"/>
-                      </a:cNvPicPr>
-                    </a:nvPicPr>
-                    <a:blipFill>
-                      <a:blip r:embed="rId11" cstate="print">
-                        <a:extLst>
-                          <a:ext uri="{28A0092B-C50C-407E-A947-70E740481C1C}">
-                            <a14:useLocalDpi xmlns:a14="http://schemas.microsoft.com/office/drawing/2010/main" val="0"/>
-                          </a:ext>
-                        </a:extLst>
-                      </a:blip>
-                      <a:stretch>
-                        <a:fillRect/>
-                      </a:stretch>
-                    </a:blipFill>
-                    <a:spPr>
-                      <a:xfrm>
-                        <a:off x="1481585" y="1635057"/>
-                        <a:ext cx="425562" cy="425562"/>
-                      </a:xfrm>
-                      <a:prstGeom prst="rect">
-                        <a:avLst/>
-                      </a:prstGeom>
-                    </a:spPr>
-                  </a:pic>
-                  <a:pic>
-                    <a:nvPicPr>
-                      <a:cNvPr id="6" name="Picture 5"/>
-                      <a:cNvPicPr>
-                        <a:picLocks noChangeAspect="1"/>
-                      </a:cNvPicPr>
-                    </a:nvPicPr>
-                    <a:blipFill>
-                      <a:blip r:embed="rId11" cstate="print">
-                        <a:extLst>
-                          <a:ext uri="{28A0092B-C50C-407E-A947-70E740481C1C}">
-                            <a14:useLocalDpi xmlns:a14="http://schemas.microsoft.com/office/drawing/2010/main" val="0"/>
-                          </a:ext>
-                        </a:extLst>
-                      </a:blip>
-                      <a:stretch>
-                        <a:fillRect/>
-                      </a:stretch>
-                    </a:blipFill>
-                    <a:spPr>
-                      <a:xfrm>
-                        <a:off x="2427925" y="1847838"/>
-                        <a:ext cx="425562" cy="425562"/>
-                      </a:xfrm>
-                      <a:prstGeom prst="rect">
-                        <a:avLst/>
-                      </a:prstGeom>
-                    </a:spPr>
-                  </a:pic>
-                  <a:pic>
-                    <a:nvPicPr>
-                      <a:cNvPr id="7" name="Picture 6"/>
-                      <a:cNvPicPr>
-                        <a:picLocks noChangeAspect="1"/>
-                      </a:cNvPicPr>
-                    </a:nvPicPr>
-                    <a:blipFill>
-                      <a:blip r:embed="rId11" cstate="print">
-                        <a:extLst>
-                          <a:ext uri="{28A0092B-C50C-407E-A947-70E740481C1C}">
-                            <a14:useLocalDpi xmlns:a14="http://schemas.microsoft.com/office/drawing/2010/main" val="0"/>
-                          </a:ext>
-                        </a:extLst>
-                      </a:blip>
-                      <a:stretch>
-                        <a:fillRect/>
-                      </a:stretch>
-                    </a:blipFill>
-                    <a:spPr>
-                      <a:xfrm>
-                        <a:off x="1334272" y="2273400"/>
-                        <a:ext cx="425562" cy="425562"/>
-                      </a:xfrm>
-                      <a:prstGeom prst="rect">
-                        <a:avLst/>
-                      </a:prstGeom>
-                    </a:spPr>
-                  </a:pic>
-                  <a:pic>
-                    <a:nvPicPr>
-                      <a:cNvPr id="8" name="Picture 7"/>
-                      <a:cNvPicPr>
-                        <a:picLocks noChangeAspect="1"/>
-                      </a:cNvPicPr>
-                    </a:nvPicPr>
-                    <a:blipFill>
-                      <a:blip r:embed="rId11" cstate="print">
-                        <a:extLst>
-                          <a:ext uri="{28A0092B-C50C-407E-A947-70E740481C1C}">
-                            <a14:useLocalDpi xmlns:a14="http://schemas.microsoft.com/office/drawing/2010/main" val="0"/>
-                          </a:ext>
-                        </a:extLst>
-                      </a:blip>
-                      <a:stretch>
-                        <a:fillRect/>
-                      </a:stretch>
-                    </a:blipFill>
-                    <a:spPr>
-                      <a:xfrm>
-                        <a:off x="1694366" y="2984817"/>
-                        <a:ext cx="425562" cy="425562"/>
-                      </a:xfrm>
-                      <a:prstGeom prst="rect">
-                        <a:avLst/>
-                      </a:prstGeom>
-                    </a:spPr>
-                  </a:pic>
-                  <a:pic>
-                    <a:nvPicPr>
-                      <a:cNvPr id="9" name="Picture 8"/>
-                      <a:cNvPicPr>
-                        <a:picLocks noChangeAspect="1"/>
-                      </a:cNvPicPr>
-                    </a:nvPicPr>
-                    <a:blipFill>
-                      <a:blip r:embed="rId11" cstate="print">
-                        <a:extLst>
-                          <a:ext uri="{28A0092B-C50C-407E-A947-70E740481C1C}">
-                            <a14:useLocalDpi xmlns:a14="http://schemas.microsoft.com/office/drawing/2010/main" val="0"/>
-                          </a:ext>
-                        </a:extLst>
-                      </a:blip>
-                      <a:stretch>
-                        <a:fillRect/>
-                      </a:stretch>
-                    </a:blipFill>
-                    <a:spPr>
-                      <a:xfrm>
-                        <a:off x="2354268" y="2520619"/>
-                        <a:ext cx="425562" cy="425562"/>
-                      </a:xfrm>
-                      <a:prstGeom prst="rect">
-                        <a:avLst/>
-                      </a:prstGeom>
-                    </a:spPr>
-                  </a:pic>
-                  <a:sp>
-                    <a:nvSpPr>
-                      <a:cNvPr id="10" name="TextBox 9"/>
-                      <a:cNvSpPr txBox="1"/>
-                    </a:nvSpPr>
-                    <a:spPr>
-                      <a:xfrm>
-                        <a:off x="1212739" y="3980809"/>
-                        <a:ext cx="1640748" cy="369332"/>
-                      </a:xfrm>
-                      <a:prstGeom prst="rect">
-                        <a:avLst/>
-                      </a:prstGeom>
+                    <a:prstGeom prst="rect">
+                      <a:avLst/>
+                    </a:prstGeom>
+                    <a:ln>
                       <a:noFill/>
-                    </a:spPr>
-                    <a:txSp>
-                      <a:txBody>
-                        <a:bodyPr wrap="square" rtlCol="0">
-                          <a:spAutoFit/>
-                        </a:bodyPr>
-                        <a:lstStyle>
-                          <a:defPPr>
-                            <a:defRPr lang="es-AR"/>
-                          </a:defPPr>
-                          <a:lvl1pPr marL="0" algn="l" defTabSz="914400" rtl="0" eaLnBrk="1" latinLnBrk="0" hangingPunct="1">
-                            <a:defRPr sz="1800" kern="1200">
-                              <a:solidFill>
-                                <a:schemeClr val="tx1"/>
-                              </a:solidFill>
-                              <a:latin typeface="+mn-lt"/>
-                              <a:ea typeface="+mn-ea"/>
-                              <a:cs typeface="+mn-cs"/>
-                            </a:defRPr>
-                          </a:lvl1pPr>
-                          <a:lvl2pPr marL="457200" algn="l" defTabSz="914400" rtl="0" eaLnBrk="1" latinLnBrk="0" hangingPunct="1">
-                            <a:defRPr sz="1800" kern="1200">
-                              <a:solidFill>
-                                <a:schemeClr val="tx1"/>
-                              </a:solidFill>
-                              <a:latin typeface="+mn-lt"/>
-                              <a:ea typeface="+mn-ea"/>
-                              <a:cs typeface="+mn-cs"/>
-                            </a:defRPr>
-                          </a:lvl2pPr>
-                          <a:lvl3pPr marL="914400" algn="l" defTabSz="914400" rtl="0" eaLnBrk="1" latinLnBrk="0" hangingPunct="1">
-                            <a:defRPr sz="1800" kern="1200">
-                              <a:solidFill>
-                                <a:schemeClr val="tx1"/>
-                              </a:solidFill>
-                              <a:latin typeface="+mn-lt"/>
-                              <a:ea typeface="+mn-ea"/>
-                              <a:cs typeface="+mn-cs"/>
-                            </a:defRPr>
-                          </a:lvl3pPr>
-                          <a:lvl4pPr marL="1371600" algn="l" defTabSz="914400" rtl="0" eaLnBrk="1" latinLnBrk="0" hangingPunct="1">
-                            <a:defRPr sz="1800" kern="1200">
-                              <a:solidFill>
-                                <a:schemeClr val="tx1"/>
-                              </a:solidFill>
-                              <a:latin typeface="+mn-lt"/>
-                              <a:ea typeface="+mn-ea"/>
-                              <a:cs typeface="+mn-cs"/>
-                            </a:defRPr>
-                          </a:lvl4pPr>
-                          <a:lvl5pPr marL="1828800" algn="l" defTabSz="914400" rtl="0" eaLnBrk="1" latinLnBrk="0" hangingPunct="1">
-                            <a:defRPr sz="1800" kern="1200">
-                              <a:solidFill>
-                                <a:schemeClr val="tx1"/>
-                              </a:solidFill>
-                              <a:latin typeface="+mn-lt"/>
-                              <a:ea typeface="+mn-ea"/>
-                              <a:cs typeface="+mn-cs"/>
-                            </a:defRPr>
-                          </a:lvl5pPr>
-                          <a:lvl6pPr marL="2286000" algn="l" defTabSz="914400" rtl="0" eaLnBrk="1" latinLnBrk="0" hangingPunct="1">
-                            <a:defRPr sz="1800" kern="1200">
-                              <a:solidFill>
-                                <a:schemeClr val="tx1"/>
-                              </a:solidFill>
-                              <a:latin typeface="+mn-lt"/>
-                              <a:ea typeface="+mn-ea"/>
-                              <a:cs typeface="+mn-cs"/>
-                            </a:defRPr>
-                          </a:lvl6pPr>
-                          <a:lvl7pPr marL="2743200" algn="l" defTabSz="914400" rtl="0" eaLnBrk="1" latinLnBrk="0" hangingPunct="1">
-                            <a:defRPr sz="1800" kern="1200">
-                              <a:solidFill>
-                                <a:schemeClr val="tx1"/>
-                              </a:solidFill>
-                              <a:latin typeface="+mn-lt"/>
-                              <a:ea typeface="+mn-ea"/>
-                              <a:cs typeface="+mn-cs"/>
-                            </a:defRPr>
-                          </a:lvl7pPr>
-                          <a:lvl8pPr marL="3200400" algn="l" defTabSz="914400" rtl="0" eaLnBrk="1" latinLnBrk="0" hangingPunct="1">
-                            <a:defRPr sz="1800" kern="1200">
-                              <a:solidFill>
-                                <a:schemeClr val="tx1"/>
-                              </a:solidFill>
-                              <a:latin typeface="+mn-lt"/>
-                              <a:ea typeface="+mn-ea"/>
-                              <a:cs typeface="+mn-cs"/>
-                            </a:defRPr>
-                          </a:lvl8pPr>
-                          <a:lvl9pPr marL="3657600" algn="l" defTabSz="914400" rtl="0" eaLnBrk="1" latinLnBrk="0" hangingPunct="1">
-                            <a:defRPr sz="1800" kern="1200">
-                              <a:solidFill>
-                                <a:schemeClr val="tx1"/>
-                              </a:solidFill>
-                              <a:latin typeface="+mn-lt"/>
-                              <a:ea typeface="+mn-ea"/>
-                              <a:cs typeface="+mn-cs"/>
-                            </a:defRPr>
-                          </a:lvl9pPr>
-                        </a:lstStyle>
-                        <a:p>
-                          <a:pPr algn="ctr"/>
-                          <a:r>
-                            <a:rPr lang="es-AR" dirty="0" smtClean="0">
-                              <a:latin typeface="Segoe UI" panose="020B0502040204020203" pitchFamily="34" charset="0"/>
-                              <a:cs typeface="Segoe UI" panose="020B0502040204020203" pitchFamily="34" charset="0"/>
-                            </a:rPr>
-                            <a:t>Población</a:t>
-                          </a:r>
-                          <a:endParaRPr lang="es-AR" dirty="0">
-                            <a:latin typeface="Segoe UI" panose="020B0502040204020203" pitchFamily="34" charset="0"/>
-                            <a:cs typeface="Segoe UI" panose="020B0502040204020203" pitchFamily="34" charset="0"/>
-                          </a:endParaRPr>
-                        </a:p>
-                      </a:txBody>
-                      <a:useSpRect/>
-                    </a:txSp>
-                  </a:sp>
-                  <a:sp>
-                    <a:nvSpPr>
-                      <a:cNvPr id="11" name="Rounded Rectangle 10"/>
-                      <a:cNvSpPr/>
-                    </a:nvSpPr>
-                    <a:spPr>
-                      <a:xfrm>
-                        <a:off x="4569897" y="1280305"/>
-                        <a:ext cx="4971245" cy="2369712"/>
-                      </a:xfrm>
-                      <a:prstGeom prst="roundRect">
-                        <a:avLst/>
-                      </a:prstGeom>
-                      <a:ln>
-                        <a:solidFill>
-                          <a:schemeClr val="tx2"/>
-                        </a:solidFill>
-                      </a:ln>
-                      <a:effectLst>
-                        <a:outerShdw blurRad="50800" dist="38100" dir="2700000" algn="tl" rotWithShape="0">
-                          <a:prstClr val="black">
-                            <a:alpha val="40000"/>
-                          </a:prstClr>
-                        </a:outerShdw>
-                      </a:effectLst>
-                    </a:spPr>
-                    <a:txSp>
-                      <a:txBody>
-                        <a:bodyPr rtlCol="0" anchor="ctr"/>
-                        <a:lstStyle>
-                          <a:defPPr>
-                            <a:defRPr lang="es-AR"/>
-                          </a:defPPr>
-                          <a:lvl1pPr marL="0" algn="l" defTabSz="914400" rtl="0" eaLnBrk="1" latinLnBrk="0" hangingPunct="1">
-                            <a:defRPr sz="1800" kern="1200">
-                              <a:solidFill>
-                                <a:schemeClr val="dk1"/>
-                              </a:solidFill>
-                              <a:latin typeface="+mn-lt"/>
-                              <a:ea typeface="+mn-ea"/>
-                              <a:cs typeface="+mn-cs"/>
-                            </a:defRPr>
-                          </a:lvl1pPr>
-                          <a:lvl2pPr marL="457200" algn="l" defTabSz="914400" rtl="0" eaLnBrk="1" latinLnBrk="0" hangingPunct="1">
-                            <a:defRPr sz="1800" kern="1200">
-                              <a:solidFill>
-                                <a:schemeClr val="dk1"/>
-                              </a:solidFill>
-                              <a:latin typeface="+mn-lt"/>
-                              <a:ea typeface="+mn-ea"/>
-                              <a:cs typeface="+mn-cs"/>
-                            </a:defRPr>
-                          </a:lvl2pPr>
-                          <a:lvl3pPr marL="914400" algn="l" defTabSz="914400" rtl="0" eaLnBrk="1" latinLnBrk="0" hangingPunct="1">
-                            <a:defRPr sz="1800" kern="1200">
-                              <a:solidFill>
-                                <a:schemeClr val="dk1"/>
-                              </a:solidFill>
-                              <a:latin typeface="+mn-lt"/>
-                              <a:ea typeface="+mn-ea"/>
-                              <a:cs typeface="+mn-cs"/>
-                            </a:defRPr>
-                          </a:lvl3pPr>
-                          <a:lvl4pPr marL="1371600" algn="l" defTabSz="914400" rtl="0" eaLnBrk="1" latinLnBrk="0" hangingPunct="1">
-                            <a:defRPr sz="1800" kern="1200">
-                              <a:solidFill>
-                                <a:schemeClr val="dk1"/>
-                              </a:solidFill>
-                              <a:latin typeface="+mn-lt"/>
-                              <a:ea typeface="+mn-ea"/>
-                              <a:cs typeface="+mn-cs"/>
-                            </a:defRPr>
-                          </a:lvl4pPr>
-                          <a:lvl5pPr marL="1828800" algn="l" defTabSz="914400" rtl="0" eaLnBrk="1" latinLnBrk="0" hangingPunct="1">
-                            <a:defRPr sz="1800" kern="1200">
-                              <a:solidFill>
-                                <a:schemeClr val="dk1"/>
-                              </a:solidFill>
-                              <a:latin typeface="+mn-lt"/>
-                              <a:ea typeface="+mn-ea"/>
-                              <a:cs typeface="+mn-cs"/>
-                            </a:defRPr>
-                          </a:lvl5pPr>
-                          <a:lvl6pPr marL="2286000" algn="l" defTabSz="914400" rtl="0" eaLnBrk="1" latinLnBrk="0" hangingPunct="1">
-                            <a:defRPr sz="1800" kern="1200">
-                              <a:solidFill>
-                                <a:schemeClr val="dk1"/>
-                              </a:solidFill>
-                              <a:latin typeface="+mn-lt"/>
-                              <a:ea typeface="+mn-ea"/>
-                              <a:cs typeface="+mn-cs"/>
-                            </a:defRPr>
-                          </a:lvl6pPr>
-                          <a:lvl7pPr marL="2743200" algn="l" defTabSz="914400" rtl="0" eaLnBrk="1" latinLnBrk="0" hangingPunct="1">
-                            <a:defRPr sz="1800" kern="1200">
-                              <a:solidFill>
-                                <a:schemeClr val="dk1"/>
-                              </a:solidFill>
-                              <a:latin typeface="+mn-lt"/>
-                              <a:ea typeface="+mn-ea"/>
-                              <a:cs typeface="+mn-cs"/>
-                            </a:defRPr>
-                          </a:lvl7pPr>
-                          <a:lvl8pPr marL="3200400" algn="l" defTabSz="914400" rtl="0" eaLnBrk="1" latinLnBrk="0" hangingPunct="1">
-                            <a:defRPr sz="1800" kern="1200">
-                              <a:solidFill>
-                                <a:schemeClr val="dk1"/>
-                              </a:solidFill>
-                              <a:latin typeface="+mn-lt"/>
-                              <a:ea typeface="+mn-ea"/>
-                              <a:cs typeface="+mn-cs"/>
-                            </a:defRPr>
-                          </a:lvl8pPr>
-                          <a:lvl9pPr marL="3657600" algn="l" defTabSz="914400" rtl="0" eaLnBrk="1" latinLnBrk="0" hangingPunct="1">
-                            <a:defRPr sz="1800" kern="1200">
-                              <a:solidFill>
-                                <a:schemeClr val="dk1"/>
-                              </a:solidFill>
-                              <a:latin typeface="+mn-lt"/>
-                              <a:ea typeface="+mn-ea"/>
-                              <a:cs typeface="+mn-cs"/>
-                            </a:defRPr>
-                          </a:lvl9pPr>
-                        </a:lstStyle>
-                        <a:p>
-                          <a:pPr algn="ctr"/>
-                          <a:endParaRPr lang="es-AR"/>
-                        </a:p>
-                      </a:txBody>
-                      <a:useSpRect/>
-                    </a:txSp>
-                    <a:style>
-                      <a:lnRef idx="2">
-                        <a:schemeClr val="accent4"/>
-                      </a:lnRef>
-                      <a:fillRef idx="1">
-                        <a:schemeClr val="lt1"/>
-                      </a:fillRef>
-                      <a:effectRef idx="0">
-                        <a:schemeClr val="accent4"/>
-                      </a:effectRef>
-                      <a:fontRef idx="minor">
-                        <a:schemeClr val="dk1"/>
-                      </a:fontRef>
-                    </a:style>
-                  </a:sp>
-                  <a:sp>
-                    <a:nvSpPr>
-                      <a:cNvPr id="12" name="Right Arrow 11"/>
-                      <a:cNvSpPr/>
-                    </a:nvSpPr>
-                    <a:spPr>
-                      <a:xfrm>
-                        <a:off x="3477296" y="2273400"/>
-                        <a:ext cx="875484" cy="672781"/>
-                      </a:xfrm>
-                      <a:prstGeom prst="rightArrow">
-                        <a:avLst/>
-                      </a:prstGeom>
-                    </a:spPr>
-                    <a:txSp>
-                      <a:txBody>
-                        <a:bodyPr rtlCol="0" anchor="ctr"/>
-                        <a:lstStyle>
-                          <a:defPPr>
-                            <a:defRPr lang="es-AR"/>
-                          </a:defPPr>
-                          <a:lvl1pPr marL="0" algn="l" defTabSz="914400" rtl="0" eaLnBrk="1" latinLnBrk="0" hangingPunct="1">
-                            <a:defRPr sz="1800" kern="1200">
-                              <a:solidFill>
-                                <a:schemeClr val="dk1"/>
-                              </a:solidFill>
-                              <a:latin typeface="+mn-lt"/>
-                              <a:ea typeface="+mn-ea"/>
-                              <a:cs typeface="+mn-cs"/>
-                            </a:defRPr>
-                          </a:lvl1pPr>
-                          <a:lvl2pPr marL="457200" algn="l" defTabSz="914400" rtl="0" eaLnBrk="1" latinLnBrk="0" hangingPunct="1">
-                            <a:defRPr sz="1800" kern="1200">
-                              <a:solidFill>
-                                <a:schemeClr val="dk1"/>
-                              </a:solidFill>
-                              <a:latin typeface="+mn-lt"/>
-                              <a:ea typeface="+mn-ea"/>
-                              <a:cs typeface="+mn-cs"/>
-                            </a:defRPr>
-                          </a:lvl2pPr>
-                          <a:lvl3pPr marL="914400" algn="l" defTabSz="914400" rtl="0" eaLnBrk="1" latinLnBrk="0" hangingPunct="1">
-                            <a:defRPr sz="1800" kern="1200">
-                              <a:solidFill>
-                                <a:schemeClr val="dk1"/>
-                              </a:solidFill>
-                              <a:latin typeface="+mn-lt"/>
-                              <a:ea typeface="+mn-ea"/>
-                              <a:cs typeface="+mn-cs"/>
-                            </a:defRPr>
-                          </a:lvl3pPr>
-                          <a:lvl4pPr marL="1371600" algn="l" defTabSz="914400" rtl="0" eaLnBrk="1" latinLnBrk="0" hangingPunct="1">
-                            <a:defRPr sz="1800" kern="1200">
-                              <a:solidFill>
-                                <a:schemeClr val="dk1"/>
-                              </a:solidFill>
-                              <a:latin typeface="+mn-lt"/>
-                              <a:ea typeface="+mn-ea"/>
-                              <a:cs typeface="+mn-cs"/>
-                            </a:defRPr>
-                          </a:lvl4pPr>
-                          <a:lvl5pPr marL="1828800" algn="l" defTabSz="914400" rtl="0" eaLnBrk="1" latinLnBrk="0" hangingPunct="1">
-                            <a:defRPr sz="1800" kern="1200">
-                              <a:solidFill>
-                                <a:schemeClr val="dk1"/>
-                              </a:solidFill>
-                              <a:latin typeface="+mn-lt"/>
-                              <a:ea typeface="+mn-ea"/>
-                              <a:cs typeface="+mn-cs"/>
-                            </a:defRPr>
-                          </a:lvl5pPr>
-                          <a:lvl6pPr marL="2286000" algn="l" defTabSz="914400" rtl="0" eaLnBrk="1" latinLnBrk="0" hangingPunct="1">
-                            <a:defRPr sz="1800" kern="1200">
-                              <a:solidFill>
-                                <a:schemeClr val="dk1"/>
-                              </a:solidFill>
-                              <a:latin typeface="+mn-lt"/>
-                              <a:ea typeface="+mn-ea"/>
-                              <a:cs typeface="+mn-cs"/>
-                            </a:defRPr>
-                          </a:lvl6pPr>
-                          <a:lvl7pPr marL="2743200" algn="l" defTabSz="914400" rtl="0" eaLnBrk="1" latinLnBrk="0" hangingPunct="1">
-                            <a:defRPr sz="1800" kern="1200">
-                              <a:solidFill>
-                                <a:schemeClr val="dk1"/>
-                              </a:solidFill>
-                              <a:latin typeface="+mn-lt"/>
-                              <a:ea typeface="+mn-ea"/>
-                              <a:cs typeface="+mn-cs"/>
-                            </a:defRPr>
-                          </a:lvl7pPr>
-                          <a:lvl8pPr marL="3200400" algn="l" defTabSz="914400" rtl="0" eaLnBrk="1" latinLnBrk="0" hangingPunct="1">
-                            <a:defRPr sz="1800" kern="1200">
-                              <a:solidFill>
-                                <a:schemeClr val="dk1"/>
-                              </a:solidFill>
-                              <a:latin typeface="+mn-lt"/>
-                              <a:ea typeface="+mn-ea"/>
-                              <a:cs typeface="+mn-cs"/>
-                            </a:defRPr>
-                          </a:lvl8pPr>
-                          <a:lvl9pPr marL="3657600" algn="l" defTabSz="914400" rtl="0" eaLnBrk="1" latinLnBrk="0" hangingPunct="1">
-                            <a:defRPr sz="1800" kern="1200">
-                              <a:solidFill>
-                                <a:schemeClr val="dk1"/>
-                              </a:solidFill>
-                              <a:latin typeface="+mn-lt"/>
-                              <a:ea typeface="+mn-ea"/>
-                              <a:cs typeface="+mn-cs"/>
-                            </a:defRPr>
-                          </a:lvl9pPr>
-                        </a:lstStyle>
-                        <a:p>
-                          <a:pPr algn="ctr"/>
-                          <a:endParaRPr lang="es-AR"/>
-                        </a:p>
-                      </a:txBody>
-                      <a:useSpRect/>
-                    </a:txSp>
-                    <a:style>
-                      <a:lnRef idx="1">
-                        <a:schemeClr val="accent2"/>
-                      </a:lnRef>
-                      <a:fillRef idx="2">
-                        <a:schemeClr val="accent2"/>
-                      </a:fillRef>
-                      <a:effectRef idx="1">
-                        <a:schemeClr val="accent2"/>
-                      </a:effectRef>
-                      <a:fontRef idx="minor">
-                        <a:schemeClr val="dk1"/>
-                      </a:fontRef>
-                    </a:style>
-                  </a:sp>
-                  <a:sp>
-                    <a:nvSpPr>
-                      <a:cNvPr id="13" name="Right Arrow 13"/>
-                      <a:cNvSpPr/>
-                    </a:nvSpPr>
-                    <a:spPr>
-                      <a:xfrm>
-                        <a:off x="4777019" y="2249530"/>
-                        <a:ext cx="865965" cy="711418"/>
-                      </a:xfrm>
-                      <a:prstGeom prst="rightArrow">
-                        <a:avLst/>
-                      </a:prstGeom>
-                      <a:gradFill>
-                        <a:gsLst>
-                          <a:gs pos="0">
-                            <a:schemeClr val="accent2">
-                              <a:lumMod val="110000"/>
-                              <a:satMod val="105000"/>
-                              <a:tint val="67000"/>
-                            </a:schemeClr>
-                          </a:gs>
-                          <a:gs pos="100000">
-                            <a:schemeClr val="bg2"/>
-                          </a:gs>
-                        </a:gsLst>
-                      </a:gradFill>
-                    </a:spPr>
-                    <a:txSp>
-                      <a:txBody>
-                        <a:bodyPr rtlCol="0" anchor="ctr"/>
-                        <a:lstStyle>
-                          <a:defPPr>
-                            <a:defRPr lang="es-AR"/>
-                          </a:defPPr>
-                          <a:lvl1pPr marL="0" algn="l" defTabSz="914400" rtl="0" eaLnBrk="1" latinLnBrk="0" hangingPunct="1">
-                            <a:defRPr sz="1800" kern="1200">
-                              <a:solidFill>
-                                <a:schemeClr val="dk1"/>
-                              </a:solidFill>
-                              <a:latin typeface="+mn-lt"/>
-                              <a:ea typeface="+mn-ea"/>
-                              <a:cs typeface="+mn-cs"/>
-                            </a:defRPr>
-                          </a:lvl1pPr>
-                          <a:lvl2pPr marL="457200" algn="l" defTabSz="914400" rtl="0" eaLnBrk="1" latinLnBrk="0" hangingPunct="1">
-                            <a:defRPr sz="1800" kern="1200">
-                              <a:solidFill>
-                                <a:schemeClr val="dk1"/>
-                              </a:solidFill>
-                              <a:latin typeface="+mn-lt"/>
-                              <a:ea typeface="+mn-ea"/>
-                              <a:cs typeface="+mn-cs"/>
-                            </a:defRPr>
-                          </a:lvl2pPr>
-                          <a:lvl3pPr marL="914400" algn="l" defTabSz="914400" rtl="0" eaLnBrk="1" latinLnBrk="0" hangingPunct="1">
-                            <a:defRPr sz="1800" kern="1200">
-                              <a:solidFill>
-                                <a:schemeClr val="dk1"/>
-                              </a:solidFill>
-                              <a:latin typeface="+mn-lt"/>
-                              <a:ea typeface="+mn-ea"/>
-                              <a:cs typeface="+mn-cs"/>
-                            </a:defRPr>
-                          </a:lvl3pPr>
-                          <a:lvl4pPr marL="1371600" algn="l" defTabSz="914400" rtl="0" eaLnBrk="1" latinLnBrk="0" hangingPunct="1">
-                            <a:defRPr sz="1800" kern="1200">
-                              <a:solidFill>
-                                <a:schemeClr val="dk1"/>
-                              </a:solidFill>
-                              <a:latin typeface="+mn-lt"/>
-                              <a:ea typeface="+mn-ea"/>
-                              <a:cs typeface="+mn-cs"/>
-                            </a:defRPr>
-                          </a:lvl4pPr>
-                          <a:lvl5pPr marL="1828800" algn="l" defTabSz="914400" rtl="0" eaLnBrk="1" latinLnBrk="0" hangingPunct="1">
-                            <a:defRPr sz="1800" kern="1200">
-                              <a:solidFill>
-                                <a:schemeClr val="dk1"/>
-                              </a:solidFill>
-                              <a:latin typeface="+mn-lt"/>
-                              <a:ea typeface="+mn-ea"/>
-                              <a:cs typeface="+mn-cs"/>
-                            </a:defRPr>
-                          </a:lvl5pPr>
-                          <a:lvl6pPr marL="2286000" algn="l" defTabSz="914400" rtl="0" eaLnBrk="1" latinLnBrk="0" hangingPunct="1">
-                            <a:defRPr sz="1800" kern="1200">
-                              <a:solidFill>
-                                <a:schemeClr val="dk1"/>
-                              </a:solidFill>
-                              <a:latin typeface="+mn-lt"/>
-                              <a:ea typeface="+mn-ea"/>
-                              <a:cs typeface="+mn-cs"/>
-                            </a:defRPr>
-                          </a:lvl6pPr>
-                          <a:lvl7pPr marL="2743200" algn="l" defTabSz="914400" rtl="0" eaLnBrk="1" latinLnBrk="0" hangingPunct="1">
-                            <a:defRPr sz="1800" kern="1200">
-                              <a:solidFill>
-                                <a:schemeClr val="dk1"/>
-                              </a:solidFill>
-                              <a:latin typeface="+mn-lt"/>
-                              <a:ea typeface="+mn-ea"/>
-                              <a:cs typeface="+mn-cs"/>
-                            </a:defRPr>
-                          </a:lvl7pPr>
-                          <a:lvl8pPr marL="3200400" algn="l" defTabSz="914400" rtl="0" eaLnBrk="1" latinLnBrk="0" hangingPunct="1">
-                            <a:defRPr sz="1800" kern="1200">
-                              <a:solidFill>
-                                <a:schemeClr val="dk1"/>
-                              </a:solidFill>
-                              <a:latin typeface="+mn-lt"/>
-                              <a:ea typeface="+mn-ea"/>
-                              <a:cs typeface="+mn-cs"/>
-                            </a:defRPr>
-                          </a:lvl8pPr>
-                          <a:lvl9pPr marL="3657600" algn="l" defTabSz="914400" rtl="0" eaLnBrk="1" latinLnBrk="0" hangingPunct="1">
-                            <a:defRPr sz="1800" kern="1200">
-                              <a:solidFill>
-                                <a:schemeClr val="dk1"/>
-                              </a:solidFill>
-                              <a:latin typeface="+mn-lt"/>
-                              <a:ea typeface="+mn-ea"/>
-                              <a:cs typeface="+mn-cs"/>
-                            </a:defRPr>
-                          </a:lvl9pPr>
-                        </a:lstStyle>
-                        <a:p>
-                          <a:pPr algn="ctr"/>
-                          <a:endParaRPr lang="es-AR"/>
-                        </a:p>
-                      </a:txBody>
-                      <a:useSpRect/>
-                    </a:txSp>
-                    <a:style>
-                      <a:lnRef idx="1">
-                        <a:schemeClr val="accent2"/>
-                      </a:lnRef>
-                      <a:fillRef idx="2">
-                        <a:schemeClr val="accent2"/>
-                      </a:fillRef>
-                      <a:effectRef idx="1">
-                        <a:schemeClr val="accent2"/>
-                      </a:effectRef>
-                      <a:fontRef idx="minor">
-                        <a:schemeClr val="dk1"/>
-                      </a:fontRef>
-                    </a:style>
-                  </a:sp>
-                  <a:sp>
-                    <a:nvSpPr>
-                      <a:cNvPr id="14" name="TextBox 14"/>
-                      <a:cNvSpPr txBox="1"/>
-                    </a:nvSpPr>
-                    <a:spPr>
-                      <a:xfrm>
-                        <a:off x="5542671" y="3980461"/>
-                        <a:ext cx="2963684" cy="369332"/>
-                      </a:xfrm>
-                      <a:prstGeom prst="rect">
-                        <a:avLst/>
-                      </a:prstGeom>
-                      <a:noFill/>
-                    </a:spPr>
-                    <a:txSp>
-                      <a:txBody>
-                        <a:bodyPr wrap="square" rtlCol="0">
-                          <a:spAutoFit/>
-                        </a:bodyPr>
-                        <a:lstStyle>
-                          <a:defPPr>
-                            <a:defRPr lang="es-AR"/>
-                          </a:defPPr>
-                          <a:lvl1pPr marL="0" algn="l" defTabSz="914400" rtl="0" eaLnBrk="1" latinLnBrk="0" hangingPunct="1">
-                            <a:defRPr sz="1800" kern="1200">
-                              <a:solidFill>
-                                <a:schemeClr val="tx1"/>
-                              </a:solidFill>
-                              <a:latin typeface="+mn-lt"/>
-                              <a:ea typeface="+mn-ea"/>
-                              <a:cs typeface="+mn-cs"/>
-                            </a:defRPr>
-                          </a:lvl1pPr>
-                          <a:lvl2pPr marL="457200" algn="l" defTabSz="914400" rtl="0" eaLnBrk="1" latinLnBrk="0" hangingPunct="1">
-                            <a:defRPr sz="1800" kern="1200">
-                              <a:solidFill>
-                                <a:schemeClr val="tx1"/>
-                              </a:solidFill>
-                              <a:latin typeface="+mn-lt"/>
-                              <a:ea typeface="+mn-ea"/>
-                              <a:cs typeface="+mn-cs"/>
-                            </a:defRPr>
-                          </a:lvl2pPr>
-                          <a:lvl3pPr marL="914400" algn="l" defTabSz="914400" rtl="0" eaLnBrk="1" latinLnBrk="0" hangingPunct="1">
-                            <a:defRPr sz="1800" kern="1200">
-                              <a:solidFill>
-                                <a:schemeClr val="tx1"/>
-                              </a:solidFill>
-                              <a:latin typeface="+mn-lt"/>
-                              <a:ea typeface="+mn-ea"/>
-                              <a:cs typeface="+mn-cs"/>
-                            </a:defRPr>
-                          </a:lvl3pPr>
-                          <a:lvl4pPr marL="1371600" algn="l" defTabSz="914400" rtl="0" eaLnBrk="1" latinLnBrk="0" hangingPunct="1">
-                            <a:defRPr sz="1800" kern="1200">
-                              <a:solidFill>
-                                <a:schemeClr val="tx1"/>
-                              </a:solidFill>
-                              <a:latin typeface="+mn-lt"/>
-                              <a:ea typeface="+mn-ea"/>
-                              <a:cs typeface="+mn-cs"/>
-                            </a:defRPr>
-                          </a:lvl4pPr>
-                          <a:lvl5pPr marL="1828800" algn="l" defTabSz="914400" rtl="0" eaLnBrk="1" latinLnBrk="0" hangingPunct="1">
-                            <a:defRPr sz="1800" kern="1200">
-                              <a:solidFill>
-                                <a:schemeClr val="tx1"/>
-                              </a:solidFill>
-                              <a:latin typeface="+mn-lt"/>
-                              <a:ea typeface="+mn-ea"/>
-                              <a:cs typeface="+mn-cs"/>
-                            </a:defRPr>
-                          </a:lvl5pPr>
-                          <a:lvl6pPr marL="2286000" algn="l" defTabSz="914400" rtl="0" eaLnBrk="1" latinLnBrk="0" hangingPunct="1">
-                            <a:defRPr sz="1800" kern="1200">
-                              <a:solidFill>
-                                <a:schemeClr val="tx1"/>
-                              </a:solidFill>
-                              <a:latin typeface="+mn-lt"/>
-                              <a:ea typeface="+mn-ea"/>
-                              <a:cs typeface="+mn-cs"/>
-                            </a:defRPr>
-                          </a:lvl6pPr>
-                          <a:lvl7pPr marL="2743200" algn="l" defTabSz="914400" rtl="0" eaLnBrk="1" latinLnBrk="0" hangingPunct="1">
-                            <a:defRPr sz="1800" kern="1200">
-                              <a:solidFill>
-                                <a:schemeClr val="tx1"/>
-                              </a:solidFill>
-                              <a:latin typeface="+mn-lt"/>
-                              <a:ea typeface="+mn-ea"/>
-                              <a:cs typeface="+mn-cs"/>
-                            </a:defRPr>
-                          </a:lvl7pPr>
-                          <a:lvl8pPr marL="3200400" algn="l" defTabSz="914400" rtl="0" eaLnBrk="1" latinLnBrk="0" hangingPunct="1">
-                            <a:defRPr sz="1800" kern="1200">
-                              <a:solidFill>
-                                <a:schemeClr val="tx1"/>
-                              </a:solidFill>
-                              <a:latin typeface="+mn-lt"/>
-                              <a:ea typeface="+mn-ea"/>
-                              <a:cs typeface="+mn-cs"/>
-                            </a:defRPr>
-                          </a:lvl8pPr>
-                          <a:lvl9pPr marL="3657600" algn="l" defTabSz="914400" rtl="0" eaLnBrk="1" latinLnBrk="0" hangingPunct="1">
-                            <a:defRPr sz="1800" kern="1200">
-                              <a:solidFill>
-                                <a:schemeClr val="tx1"/>
-                              </a:solidFill>
-                              <a:latin typeface="+mn-lt"/>
-                              <a:ea typeface="+mn-ea"/>
-                              <a:cs typeface="+mn-cs"/>
-                            </a:defRPr>
-                          </a:lvl9pPr>
-                        </a:lstStyle>
-                        <a:p>
-                          <a:pPr algn="ctr"/>
-                          <a:r>
-                            <a:rPr lang="es-AR" dirty="0" smtClean="0">
-                              <a:latin typeface="Segoe UI" panose="020B0502040204020203" pitchFamily="34" charset="0"/>
-                              <a:cs typeface="Segoe UI" panose="020B0502040204020203" pitchFamily="34" charset="0"/>
-                            </a:rPr>
-                            <a:t>Sistema = cola + canales</a:t>
-                          </a:r>
-                          <a:endParaRPr lang="es-AR" dirty="0">
-                            <a:latin typeface="Segoe UI" panose="020B0502040204020203" pitchFamily="34" charset="0"/>
-                            <a:cs typeface="Segoe UI" panose="020B0502040204020203" pitchFamily="34" charset="0"/>
-                          </a:endParaRPr>
-                        </a:p>
-                      </a:txBody>
-                      <a:useSpRect/>
-                    </a:txSp>
-                  </a:sp>
-                  <a:pic>
-                    <a:nvPicPr>
-                      <a:cNvPr id="15" name="Picture 16"/>
-                      <a:cNvPicPr>
-                        <a:picLocks noChangeAspect="1"/>
-                      </a:cNvPicPr>
-                    </a:nvPicPr>
-                    <a:blipFill>
-                      <a:blip r:embed="rId12" cstate="print">
-                        <a:extLst>
-                          <a:ext uri="{28A0092B-C50C-407E-A947-70E740481C1C}">
-                            <a14:useLocalDpi xmlns:a14="http://schemas.microsoft.com/office/drawing/2010/main" val="0"/>
-                          </a:ext>
-                        </a:extLst>
-                      </a:blip>
-                      <a:stretch>
-                        <a:fillRect/>
-                      </a:stretch>
-                    </a:blipFill>
-                    <a:spPr>
-                      <a:xfrm>
-                        <a:off x="8566496" y="2200980"/>
-                        <a:ext cx="745199" cy="745199"/>
-                      </a:xfrm>
-                      <a:prstGeom prst="rect">
-                        <a:avLst/>
-                      </a:prstGeom>
-                    </a:spPr>
-                  </a:pic>
-                  <a:sp>
-                    <a:nvSpPr>
-                      <a:cNvPr id="16" name="Rectangle 17"/>
-                      <a:cNvSpPr/>
-                    </a:nvSpPr>
-                    <a:spPr>
-                      <a:xfrm>
-                        <a:off x="5866227" y="2273399"/>
-                        <a:ext cx="2264899" cy="554208"/>
-                      </a:xfrm>
-                      <a:prstGeom prst="rect">
-                        <a:avLst/>
-                      </a:prstGeom>
-                      <a:ln>
-                        <a:solidFill>
-                          <a:schemeClr val="tx2"/>
-                        </a:solidFill>
-                      </a:ln>
-                    </a:spPr>
-                    <a:txSp>
-                      <a:txBody>
-                        <a:bodyPr rtlCol="0" anchor="ctr"/>
-                        <a:lstStyle>
-                          <a:defPPr>
-                            <a:defRPr lang="es-AR"/>
-                          </a:defPPr>
-                          <a:lvl1pPr marL="0" algn="l" defTabSz="914400" rtl="0" eaLnBrk="1" latinLnBrk="0" hangingPunct="1">
-                            <a:defRPr sz="1800" kern="1200">
-                              <a:solidFill>
-                                <a:schemeClr val="dk1"/>
-                              </a:solidFill>
-                              <a:latin typeface="+mn-lt"/>
-                              <a:ea typeface="+mn-ea"/>
-                              <a:cs typeface="+mn-cs"/>
-                            </a:defRPr>
-                          </a:lvl1pPr>
-                          <a:lvl2pPr marL="457200" algn="l" defTabSz="914400" rtl="0" eaLnBrk="1" latinLnBrk="0" hangingPunct="1">
-                            <a:defRPr sz="1800" kern="1200">
-                              <a:solidFill>
-                                <a:schemeClr val="dk1"/>
-                              </a:solidFill>
-                              <a:latin typeface="+mn-lt"/>
-                              <a:ea typeface="+mn-ea"/>
-                              <a:cs typeface="+mn-cs"/>
-                            </a:defRPr>
-                          </a:lvl2pPr>
-                          <a:lvl3pPr marL="914400" algn="l" defTabSz="914400" rtl="0" eaLnBrk="1" latinLnBrk="0" hangingPunct="1">
-                            <a:defRPr sz="1800" kern="1200">
-                              <a:solidFill>
-                                <a:schemeClr val="dk1"/>
-                              </a:solidFill>
-                              <a:latin typeface="+mn-lt"/>
-                              <a:ea typeface="+mn-ea"/>
-                              <a:cs typeface="+mn-cs"/>
-                            </a:defRPr>
-                          </a:lvl3pPr>
-                          <a:lvl4pPr marL="1371600" algn="l" defTabSz="914400" rtl="0" eaLnBrk="1" latinLnBrk="0" hangingPunct="1">
-                            <a:defRPr sz="1800" kern="1200">
-                              <a:solidFill>
-                                <a:schemeClr val="dk1"/>
-                              </a:solidFill>
-                              <a:latin typeface="+mn-lt"/>
-                              <a:ea typeface="+mn-ea"/>
-                              <a:cs typeface="+mn-cs"/>
-                            </a:defRPr>
-                          </a:lvl4pPr>
-                          <a:lvl5pPr marL="1828800" algn="l" defTabSz="914400" rtl="0" eaLnBrk="1" latinLnBrk="0" hangingPunct="1">
-                            <a:defRPr sz="1800" kern="1200">
-                              <a:solidFill>
-                                <a:schemeClr val="dk1"/>
-                              </a:solidFill>
-                              <a:latin typeface="+mn-lt"/>
-                              <a:ea typeface="+mn-ea"/>
-                              <a:cs typeface="+mn-cs"/>
-                            </a:defRPr>
-                          </a:lvl5pPr>
-                          <a:lvl6pPr marL="2286000" algn="l" defTabSz="914400" rtl="0" eaLnBrk="1" latinLnBrk="0" hangingPunct="1">
-                            <a:defRPr sz="1800" kern="1200">
-                              <a:solidFill>
-                                <a:schemeClr val="dk1"/>
-                              </a:solidFill>
-                              <a:latin typeface="+mn-lt"/>
-                              <a:ea typeface="+mn-ea"/>
-                              <a:cs typeface="+mn-cs"/>
-                            </a:defRPr>
-                          </a:lvl6pPr>
-                          <a:lvl7pPr marL="2743200" algn="l" defTabSz="914400" rtl="0" eaLnBrk="1" latinLnBrk="0" hangingPunct="1">
-                            <a:defRPr sz="1800" kern="1200">
-                              <a:solidFill>
-                                <a:schemeClr val="dk1"/>
-                              </a:solidFill>
-                              <a:latin typeface="+mn-lt"/>
-                              <a:ea typeface="+mn-ea"/>
-                              <a:cs typeface="+mn-cs"/>
-                            </a:defRPr>
-                          </a:lvl7pPr>
-                          <a:lvl8pPr marL="3200400" algn="l" defTabSz="914400" rtl="0" eaLnBrk="1" latinLnBrk="0" hangingPunct="1">
-                            <a:defRPr sz="1800" kern="1200">
-                              <a:solidFill>
-                                <a:schemeClr val="dk1"/>
-                              </a:solidFill>
-                              <a:latin typeface="+mn-lt"/>
-                              <a:ea typeface="+mn-ea"/>
-                              <a:cs typeface="+mn-cs"/>
-                            </a:defRPr>
-                          </a:lvl8pPr>
-                          <a:lvl9pPr marL="3657600" algn="l" defTabSz="914400" rtl="0" eaLnBrk="1" latinLnBrk="0" hangingPunct="1">
-                            <a:defRPr sz="1800" kern="1200">
-                              <a:solidFill>
-                                <a:schemeClr val="dk1"/>
-                              </a:solidFill>
-                              <a:latin typeface="+mn-lt"/>
-                              <a:ea typeface="+mn-ea"/>
-                              <a:cs typeface="+mn-cs"/>
-                            </a:defRPr>
-                          </a:lvl9pPr>
-                        </a:lstStyle>
-                        <a:p>
-                          <a:pPr algn="ctr"/>
-                          <a:endParaRPr lang="es-AR"/>
-                        </a:p>
-                      </a:txBody>
-                      <a:useSpRect/>
-                    </a:txSp>
-                    <a:style>
-                      <a:lnRef idx="2">
-                        <a:schemeClr val="accent5"/>
-                      </a:lnRef>
-                      <a:fillRef idx="1">
-                        <a:schemeClr val="lt1"/>
-                      </a:fillRef>
-                      <a:effectRef idx="0">
-                        <a:schemeClr val="accent5"/>
-                      </a:effectRef>
-                      <a:fontRef idx="minor">
-                        <a:schemeClr val="dk1"/>
-                      </a:fontRef>
-                    </a:style>
-                  </a:sp>
-                  <a:sp>
-                    <a:nvSpPr>
-                      <a:cNvPr id="21" name="Right Arrow 12"/>
-                      <a:cNvSpPr/>
-                    </a:nvSpPr>
-                    <a:spPr>
-                      <a:xfrm>
-                        <a:off x="9851481" y="2214112"/>
-                        <a:ext cx="875484" cy="672781"/>
-                      </a:xfrm>
-                      <a:prstGeom prst="rightArrow">
-                        <a:avLst/>
-                      </a:prstGeom>
-                    </a:spPr>
-                    <a:txSp>
-                      <a:txBody>
-                        <a:bodyPr rtlCol="0" anchor="ctr"/>
-                        <a:lstStyle>
-                          <a:defPPr>
-                            <a:defRPr lang="es-AR"/>
-                          </a:defPPr>
-                          <a:lvl1pPr marL="0" algn="l" defTabSz="914400" rtl="0" eaLnBrk="1" latinLnBrk="0" hangingPunct="1">
-                            <a:defRPr sz="1800" kern="1200">
-                              <a:solidFill>
-                                <a:schemeClr val="dk1"/>
-                              </a:solidFill>
-                              <a:latin typeface="+mn-lt"/>
-                              <a:ea typeface="+mn-ea"/>
-                              <a:cs typeface="+mn-cs"/>
-                            </a:defRPr>
-                          </a:lvl1pPr>
-                          <a:lvl2pPr marL="457200" algn="l" defTabSz="914400" rtl="0" eaLnBrk="1" latinLnBrk="0" hangingPunct="1">
-                            <a:defRPr sz="1800" kern="1200">
-                              <a:solidFill>
-                                <a:schemeClr val="dk1"/>
-                              </a:solidFill>
-                              <a:latin typeface="+mn-lt"/>
-                              <a:ea typeface="+mn-ea"/>
-                              <a:cs typeface="+mn-cs"/>
-                            </a:defRPr>
-                          </a:lvl2pPr>
-                          <a:lvl3pPr marL="914400" algn="l" defTabSz="914400" rtl="0" eaLnBrk="1" latinLnBrk="0" hangingPunct="1">
-                            <a:defRPr sz="1800" kern="1200">
-                              <a:solidFill>
-                                <a:schemeClr val="dk1"/>
-                              </a:solidFill>
-                              <a:latin typeface="+mn-lt"/>
-                              <a:ea typeface="+mn-ea"/>
-                              <a:cs typeface="+mn-cs"/>
-                            </a:defRPr>
-                          </a:lvl3pPr>
-                          <a:lvl4pPr marL="1371600" algn="l" defTabSz="914400" rtl="0" eaLnBrk="1" latinLnBrk="0" hangingPunct="1">
-                            <a:defRPr sz="1800" kern="1200">
-                              <a:solidFill>
-                                <a:schemeClr val="dk1"/>
-                              </a:solidFill>
-                              <a:latin typeface="+mn-lt"/>
-                              <a:ea typeface="+mn-ea"/>
-                              <a:cs typeface="+mn-cs"/>
-                            </a:defRPr>
-                          </a:lvl4pPr>
-                          <a:lvl5pPr marL="1828800" algn="l" defTabSz="914400" rtl="0" eaLnBrk="1" latinLnBrk="0" hangingPunct="1">
-                            <a:defRPr sz="1800" kern="1200">
-                              <a:solidFill>
-                                <a:schemeClr val="dk1"/>
-                              </a:solidFill>
-                              <a:latin typeface="+mn-lt"/>
-                              <a:ea typeface="+mn-ea"/>
-                              <a:cs typeface="+mn-cs"/>
-                            </a:defRPr>
-                          </a:lvl5pPr>
-                          <a:lvl6pPr marL="2286000" algn="l" defTabSz="914400" rtl="0" eaLnBrk="1" latinLnBrk="0" hangingPunct="1">
-                            <a:defRPr sz="1800" kern="1200">
-                              <a:solidFill>
-                                <a:schemeClr val="dk1"/>
-                              </a:solidFill>
-                              <a:latin typeface="+mn-lt"/>
-                              <a:ea typeface="+mn-ea"/>
-                              <a:cs typeface="+mn-cs"/>
-                            </a:defRPr>
-                          </a:lvl6pPr>
-                          <a:lvl7pPr marL="2743200" algn="l" defTabSz="914400" rtl="0" eaLnBrk="1" latinLnBrk="0" hangingPunct="1">
-                            <a:defRPr sz="1800" kern="1200">
-                              <a:solidFill>
-                                <a:schemeClr val="dk1"/>
-                              </a:solidFill>
-                              <a:latin typeface="+mn-lt"/>
-                              <a:ea typeface="+mn-ea"/>
-                              <a:cs typeface="+mn-cs"/>
-                            </a:defRPr>
-                          </a:lvl7pPr>
-                          <a:lvl8pPr marL="3200400" algn="l" defTabSz="914400" rtl="0" eaLnBrk="1" latinLnBrk="0" hangingPunct="1">
-                            <a:defRPr sz="1800" kern="1200">
-                              <a:solidFill>
-                                <a:schemeClr val="dk1"/>
-                              </a:solidFill>
-                              <a:latin typeface="+mn-lt"/>
-                              <a:ea typeface="+mn-ea"/>
-                              <a:cs typeface="+mn-cs"/>
-                            </a:defRPr>
-                          </a:lvl8pPr>
-                          <a:lvl9pPr marL="3657600" algn="l" defTabSz="914400" rtl="0" eaLnBrk="1" latinLnBrk="0" hangingPunct="1">
-                            <a:defRPr sz="1800" kern="1200">
-                              <a:solidFill>
-                                <a:schemeClr val="dk1"/>
-                              </a:solidFill>
-                              <a:latin typeface="+mn-lt"/>
-                              <a:ea typeface="+mn-ea"/>
-                              <a:cs typeface="+mn-cs"/>
-                            </a:defRPr>
-                          </a:lvl9pPr>
-                        </a:lstStyle>
-                        <a:p>
-                          <a:pPr algn="ctr"/>
-                          <a:endParaRPr lang="es-AR"/>
-                        </a:p>
-                      </a:txBody>
-                      <a:useSpRect/>
-                    </a:txSp>
-                    <a:style>
-                      <a:lnRef idx="1">
-                        <a:schemeClr val="accent1"/>
-                      </a:lnRef>
-                      <a:fillRef idx="2">
-                        <a:schemeClr val="accent1"/>
-                      </a:fillRef>
-                      <a:effectRef idx="1">
-                        <a:schemeClr val="accent1"/>
-                      </a:effectRef>
-                      <a:fontRef idx="minor">
-                        <a:schemeClr val="dk1"/>
-                      </a:fontRef>
-                    </a:style>
-                  </a:sp>
-                  <a:pic>
-                    <a:nvPicPr>
-                      <a:cNvPr id="17411" name="Picture 3"/>
-                      <a:cNvPicPr>
-                        <a:picLocks noChangeAspect="1" noChangeArrowheads="1"/>
-                      </a:cNvPicPr>
-                    </a:nvPicPr>
-                    <a:blipFill>
-                      <a:blip r:embed="rId13">
-                        <a:clrChange>
-                          <a:clrFrom>
-                            <a:srgbClr val="FFFFFF"/>
-                          </a:clrFrom>
-                          <a:clrTo>
-                            <a:srgbClr val="FFFFFF">
-                              <a:alpha val="0"/>
-                            </a:srgbClr>
-                          </a:clrTo>
-                        </a:clrChange>
-                      </a:blip>
-                      <a:srcRect/>
-                      <a:stretch>
-                        <a:fillRect/>
-                      </a:stretch>
-                    </a:blipFill>
-                    <a:spPr bwMode="auto">
-                      <a:xfrm>
-                        <a:off x="3520965" y="1548025"/>
-                        <a:ext cx="697953" cy="498538"/>
-                      </a:xfrm>
-                      <a:prstGeom prst="rect">
-                        <a:avLst/>
-                      </a:prstGeom>
-                      <a:noFill/>
-                    </a:spPr>
-                  </a:pic>
-                  <a:pic>
-                    <a:nvPicPr>
-                      <a:cNvPr id="17413" name="Picture 5"/>
-                      <a:cNvPicPr>
-                        <a:picLocks noChangeAspect="1" noChangeArrowheads="1"/>
-                      </a:cNvPicPr>
-                    </a:nvPicPr>
-                    <a:blipFill>
-                      <a:blip r:embed="rId14">
-                        <a:clrChange>
-                          <a:clrFrom>
-                            <a:srgbClr val="FFFFFF"/>
-                          </a:clrFrom>
-                          <a:clrTo>
-                            <a:srgbClr val="FFFFFF">
-                              <a:alpha val="0"/>
-                            </a:srgbClr>
-                          </a:clrTo>
-                        </a:clrChange>
-                      </a:blip>
-                      <a:srcRect/>
-                      <a:stretch>
-                        <a:fillRect/>
-                      </a:stretch>
-                    </a:blipFill>
-                    <a:spPr bwMode="auto">
-                      <a:xfrm>
-                        <a:off x="4918841" y="1713186"/>
-                        <a:ext cx="128337" cy="304799"/>
-                      </a:xfrm>
-                      <a:prstGeom prst="rect">
-                        <a:avLst/>
-                      </a:prstGeom>
-                      <a:noFill/>
-                    </a:spPr>
-                  </a:pic>
-                  <a:pic>
-                    <a:nvPicPr>
-                      <a:cNvPr id="17415" name="Picture 7"/>
-                      <a:cNvPicPr>
-                        <a:picLocks noChangeAspect="1" noChangeArrowheads="1"/>
-                      </a:cNvPicPr>
-                    </a:nvPicPr>
-                    <a:blipFill>
-                      <a:blip r:embed="rId15">
-                        <a:clrChange>
-                          <a:clrFrom>
-                            <a:srgbClr val="FFFFFF"/>
-                          </a:clrFrom>
-                          <a:clrTo>
-                            <a:srgbClr val="FFFFFF">
-                              <a:alpha val="0"/>
-                            </a:srgbClr>
-                          </a:clrTo>
-                        </a:clrChange>
-                      </a:blip>
-                      <a:srcRect/>
-                      <a:stretch>
-                        <a:fillRect/>
-                      </a:stretch>
-                    </a:blipFill>
-                    <a:spPr bwMode="auto">
-                      <a:xfrm>
-                        <a:off x="8492357" y="1587062"/>
-                        <a:ext cx="801189" cy="483476"/>
-                      </a:xfrm>
-                      <a:prstGeom prst="rect">
-                        <a:avLst/>
-                      </a:prstGeom>
-                      <a:noFill/>
-                    </a:spPr>
-                  </a:pic>
-                  <a:pic>
-                    <a:nvPicPr>
-                      <a:cNvPr id="17417" name="Picture 9"/>
-                      <a:cNvPicPr>
-                        <a:picLocks noChangeAspect="1" noChangeArrowheads="1"/>
-                      </a:cNvPicPr>
-                    </a:nvPicPr>
-                    <a:blipFill>
-                      <a:blip r:embed="rId16">
-                        <a:clrChange>
-                          <a:clrFrom>
-                            <a:srgbClr val="FFFFFF"/>
-                          </a:clrFrom>
-                          <a:clrTo>
-                            <a:srgbClr val="FFFFFF">
-                              <a:alpha val="0"/>
-                            </a:srgbClr>
-                          </a:clrTo>
-                        </a:clrChange>
-                      </a:blip>
-                      <a:srcRect/>
-                      <a:stretch>
-                        <a:fillRect/>
-                      </a:stretch>
-                    </a:blipFill>
-                    <a:spPr bwMode="auto">
-                      <a:xfrm>
-                        <a:off x="10026869" y="1639614"/>
-                        <a:ext cx="128337" cy="304800"/>
-                      </a:xfrm>
-                      <a:prstGeom prst="rect">
-                        <a:avLst/>
-                      </a:prstGeom>
-                      <a:noFill/>
-                    </a:spPr>
-                  </a:pic>
-                  <a:sp>
-                    <a:nvSpPr>
-                      <a:cNvPr id="34" name="Right Arrow 11"/>
-                      <a:cNvSpPr/>
-                    </a:nvSpPr>
-                    <a:spPr>
-                      <a:xfrm rot="5400000">
-                        <a:off x="3451020" y="3382242"/>
-                        <a:ext cx="875484" cy="672781"/>
-                      </a:xfrm>
-                      <a:prstGeom prst="rightArrow">
-                        <a:avLst>
-                          <a:gd name="adj1" fmla="val 53124"/>
-                          <a:gd name="adj2" fmla="val 50000"/>
-                        </a:avLst>
-                      </a:prstGeom>
-                    </a:spPr>
-                    <a:txSp>
-                      <a:txBody>
-                        <a:bodyPr rtlCol="0" anchor="ctr"/>
-                        <a:lstStyle>
-                          <a:defPPr>
-                            <a:defRPr lang="es-AR"/>
-                          </a:defPPr>
-                          <a:lvl1pPr marL="0" algn="l" defTabSz="914400" rtl="0" eaLnBrk="1" latinLnBrk="0" hangingPunct="1">
-                            <a:defRPr sz="1800" kern="1200">
-                              <a:solidFill>
-                                <a:schemeClr val="dk1"/>
-                              </a:solidFill>
-                              <a:latin typeface="+mn-lt"/>
-                              <a:ea typeface="+mn-ea"/>
-                              <a:cs typeface="+mn-cs"/>
-                            </a:defRPr>
-                          </a:lvl1pPr>
-                          <a:lvl2pPr marL="457200" algn="l" defTabSz="914400" rtl="0" eaLnBrk="1" latinLnBrk="0" hangingPunct="1">
-                            <a:defRPr sz="1800" kern="1200">
-                              <a:solidFill>
-                                <a:schemeClr val="dk1"/>
-                              </a:solidFill>
-                              <a:latin typeface="+mn-lt"/>
-                              <a:ea typeface="+mn-ea"/>
-                              <a:cs typeface="+mn-cs"/>
-                            </a:defRPr>
-                          </a:lvl2pPr>
-                          <a:lvl3pPr marL="914400" algn="l" defTabSz="914400" rtl="0" eaLnBrk="1" latinLnBrk="0" hangingPunct="1">
-                            <a:defRPr sz="1800" kern="1200">
-                              <a:solidFill>
-                                <a:schemeClr val="dk1"/>
-                              </a:solidFill>
-                              <a:latin typeface="+mn-lt"/>
-                              <a:ea typeface="+mn-ea"/>
-                              <a:cs typeface="+mn-cs"/>
-                            </a:defRPr>
-                          </a:lvl3pPr>
-                          <a:lvl4pPr marL="1371600" algn="l" defTabSz="914400" rtl="0" eaLnBrk="1" latinLnBrk="0" hangingPunct="1">
-                            <a:defRPr sz="1800" kern="1200">
-                              <a:solidFill>
-                                <a:schemeClr val="dk1"/>
-                              </a:solidFill>
-                              <a:latin typeface="+mn-lt"/>
-                              <a:ea typeface="+mn-ea"/>
-                              <a:cs typeface="+mn-cs"/>
-                            </a:defRPr>
-                          </a:lvl4pPr>
-                          <a:lvl5pPr marL="1828800" algn="l" defTabSz="914400" rtl="0" eaLnBrk="1" latinLnBrk="0" hangingPunct="1">
-                            <a:defRPr sz="1800" kern="1200">
-                              <a:solidFill>
-                                <a:schemeClr val="dk1"/>
-                              </a:solidFill>
-                              <a:latin typeface="+mn-lt"/>
-                              <a:ea typeface="+mn-ea"/>
-                              <a:cs typeface="+mn-cs"/>
-                            </a:defRPr>
-                          </a:lvl5pPr>
-                          <a:lvl6pPr marL="2286000" algn="l" defTabSz="914400" rtl="0" eaLnBrk="1" latinLnBrk="0" hangingPunct="1">
-                            <a:defRPr sz="1800" kern="1200">
-                              <a:solidFill>
-                                <a:schemeClr val="dk1"/>
-                              </a:solidFill>
-                              <a:latin typeface="+mn-lt"/>
-                              <a:ea typeface="+mn-ea"/>
-                              <a:cs typeface="+mn-cs"/>
-                            </a:defRPr>
-                          </a:lvl6pPr>
-                          <a:lvl7pPr marL="2743200" algn="l" defTabSz="914400" rtl="0" eaLnBrk="1" latinLnBrk="0" hangingPunct="1">
-                            <a:defRPr sz="1800" kern="1200">
-                              <a:solidFill>
-                                <a:schemeClr val="dk1"/>
-                              </a:solidFill>
-                              <a:latin typeface="+mn-lt"/>
-                              <a:ea typeface="+mn-ea"/>
-                              <a:cs typeface="+mn-cs"/>
-                            </a:defRPr>
-                          </a:lvl7pPr>
-                          <a:lvl8pPr marL="3200400" algn="l" defTabSz="914400" rtl="0" eaLnBrk="1" latinLnBrk="0" hangingPunct="1">
-                            <a:defRPr sz="1800" kern="1200">
-                              <a:solidFill>
-                                <a:schemeClr val="dk1"/>
-                              </a:solidFill>
-                              <a:latin typeface="+mn-lt"/>
-                              <a:ea typeface="+mn-ea"/>
-                              <a:cs typeface="+mn-cs"/>
-                            </a:defRPr>
-                          </a:lvl8pPr>
-                          <a:lvl9pPr marL="3657600" algn="l" defTabSz="914400" rtl="0" eaLnBrk="1" latinLnBrk="0" hangingPunct="1">
-                            <a:defRPr sz="1800" kern="1200">
-                              <a:solidFill>
-                                <a:schemeClr val="dk1"/>
-                              </a:solidFill>
-                              <a:latin typeface="+mn-lt"/>
-                              <a:ea typeface="+mn-ea"/>
-                              <a:cs typeface="+mn-cs"/>
-                            </a:defRPr>
-                          </a:lvl9pPr>
-                        </a:lstStyle>
-                        <a:p>
-                          <a:pPr algn="ctr"/>
-                          <a:endParaRPr lang="es-AR"/>
-                        </a:p>
-                      </a:txBody>
-                      <a:useSpRect/>
-                    </a:txSp>
-                    <a:style>
-                      <a:lnRef idx="1">
-                        <a:schemeClr val="accent2"/>
-                      </a:lnRef>
-                      <a:fillRef idx="2">
-                        <a:schemeClr val="accent2"/>
-                      </a:fillRef>
-                      <a:effectRef idx="1">
-                        <a:schemeClr val="accent2"/>
-                      </a:effectRef>
-                      <a:fontRef idx="minor">
-                        <a:schemeClr val="dk1"/>
-                      </a:fontRef>
-                    </a:style>
-                  </a:sp>
-                  <a:pic>
-                    <a:nvPicPr>
-                      <a:cNvPr id="17419" name="Picture 11"/>
-                      <a:cNvPicPr>
-                        <a:picLocks noChangeAspect="1" noChangeArrowheads="1"/>
-                      </a:cNvPicPr>
-                    </a:nvPicPr>
-                    <a:blipFill>
-                      <a:blip r:embed="rId17">
-                        <a:clrChange>
-                          <a:clrFrom>
-                            <a:srgbClr val="FFFFFF"/>
-                          </a:clrFrom>
-                          <a:clrTo>
-                            <a:srgbClr val="FFFFFF">
-                              <a:alpha val="0"/>
-                            </a:srgbClr>
-                          </a:clrTo>
-                        </a:clrChange>
-                      </a:blip>
-                      <a:srcRect/>
-                      <a:stretch>
-                        <a:fillRect/>
-                      </a:stretch>
-                    </a:blipFill>
-                    <a:spPr bwMode="auto">
-                      <a:xfrm>
-                        <a:off x="3783724" y="4256690"/>
-                        <a:ext cx="168165" cy="319514"/>
-                      </a:xfrm>
-                      <a:prstGeom prst="rect">
-                        <a:avLst/>
-                      </a:prstGeom>
-                      <a:noFill/>
-                    </a:spPr>
-                  </a:pic>
-                  <a:cxnSp>
-                    <a:nvCxnSpPr>
-                      <a:cNvPr id="38" name="37 Conector recto"/>
-                      <a:cNvCxnSpPr/>
-                    </a:nvCxnSpPr>
-                    <a:spPr>
-                      <a:xfrm>
-                        <a:off x="6611008" y="2270235"/>
-                        <a:ext cx="0" cy="557048"/>
-                      </a:xfrm>
-                      <a:prstGeom prst="line">
-                        <a:avLst/>
-                      </a:prstGeom>
-                    </a:spPr>
-                    <a:style>
-                      <a:lnRef idx="1">
-                        <a:schemeClr val="accent1"/>
-                      </a:lnRef>
-                      <a:fillRef idx="0">
-                        <a:schemeClr val="accent1"/>
-                      </a:fillRef>
-                      <a:effectRef idx="0">
-                        <a:schemeClr val="accent1"/>
-                      </a:effectRef>
-                      <a:fontRef idx="minor">
-                        <a:schemeClr val="tx1"/>
-                      </a:fontRef>
-                    </a:style>
-                  </a:cxnSp>
-                  <a:cxnSp>
-                    <a:nvCxnSpPr>
-                      <a:cNvPr id="39" name="38 Conector recto"/>
-                      <a:cNvCxnSpPr/>
-                    </a:nvCxnSpPr>
-                    <a:spPr>
-                      <a:xfrm>
-                        <a:off x="7394028" y="2264979"/>
-                        <a:ext cx="0" cy="557048"/>
-                      </a:xfrm>
-                      <a:prstGeom prst="line">
-                        <a:avLst/>
-                      </a:prstGeom>
-                    </a:spPr>
-                    <a:style>
-                      <a:lnRef idx="1">
-                        <a:schemeClr val="accent1"/>
-                      </a:lnRef>
-                      <a:fillRef idx="0">
-                        <a:schemeClr val="accent1"/>
-                      </a:fillRef>
-                      <a:effectRef idx="0">
-                        <a:schemeClr val="accent1"/>
-                      </a:effectRef>
-                      <a:fontRef idx="minor">
-                        <a:schemeClr val="tx1"/>
-                      </a:fontRef>
-                    </a:style>
-                  </a:cxnSp>
-                </lc:lockedCanvas>
+                    </a:ln>
+                    <a:effectLst>
+                      <a:outerShdw blurRad="190500" algn="tl" rotWithShape="0">
+                        <a:srgbClr val="000000">
+                          <a:alpha val="70000"/>
+                        </a:srgbClr>
+                      </a:outerShdw>
+                    </a:effectLst>
+                  </pic:spPr>
+                </pic:pic>
               </a:graphicData>
             </a:graphic>
           </wp:inline>
         </w:drawing>
       </w:r>
+      <w:bookmarkStart w:id="28" w:name="_GoBack"/>
+      <w:bookmarkEnd w:id="28"/>
     </w:p>
     <w:p>
       <w:pPr>
@@ -10840,7 +9570,14 @@
           <w:rFonts w:ascii="Segoe UI" w:hAnsi="Segoe UI" w:cs="Segoe UI"/>
           <w:lang w:val="es-AR"/>
         </w:rPr>
-        <w:t xml:space="preserve"> Modelo Ejercicio 1</w:t>
+        <w:t xml:space="preserve"> Modelo Ejercicio </w:t>
+      </w:r>
+      <w:r>
+        <w:rPr>
+          <w:rFonts w:ascii="Segoe UI" w:hAnsi="Segoe UI" w:cs="Segoe UI"/>
+          <w:lang w:val="es-AR"/>
+        </w:rPr>
+        <w:t>4</w:t>
       </w:r>
     </w:p>
     <w:p>
@@ -10910,7 +9647,23 @@
           <w:rFonts w:ascii="Segoe UI" w:hAnsi="Segoe UI" w:cs="Segoe UI"/>
           <w:lang w:val="es-AR"/>
         </w:rPr>
-        <w:t>El tipo de proceso de servicio de clientes es Poisson.</w:t>
+        <w:t xml:space="preserve">El tipo de proceso de servicio de clientes es </w:t>
+      </w:r>
+      <w:proofErr w:type="spellStart"/>
+      <w:r>
+        <w:rPr>
+          <w:rFonts w:ascii="Segoe UI" w:hAnsi="Segoe UI" w:cs="Segoe UI"/>
+          <w:lang w:val="es-AR"/>
+        </w:rPr>
+        <w:t>Poisson</w:t>
+      </w:r>
+      <w:proofErr w:type="spellEnd"/>
+      <w:r>
+        <w:rPr>
+          <w:rFonts w:ascii="Segoe UI" w:hAnsi="Segoe UI" w:cs="Segoe UI"/>
+          <w:lang w:val="es-AR"/>
+        </w:rPr>
+        <w:t>.</w:t>
       </w:r>
     </w:p>
     <w:p>
@@ -10931,7 +9684,23 @@
           <w:rFonts w:ascii="Segoe UI" w:hAnsi="Segoe UI" w:cs="Segoe UI"/>
           <w:lang w:val="es-AR"/>
         </w:rPr>
-        <w:t>El tipo de proceso de arribo de clientes es Poisson.</w:t>
+        <w:t xml:space="preserve">El tipo de proceso de arribo de clientes es </w:t>
+      </w:r>
+      <w:proofErr w:type="spellStart"/>
+      <w:r>
+        <w:rPr>
+          <w:rFonts w:ascii="Segoe UI" w:hAnsi="Segoe UI" w:cs="Segoe UI"/>
+          <w:lang w:val="es-AR"/>
+        </w:rPr>
+        <w:t>Poisson</w:t>
+      </w:r>
+      <w:proofErr w:type="spellEnd"/>
+      <w:r>
+        <w:rPr>
+          <w:rFonts w:ascii="Segoe UI" w:hAnsi="Segoe UI" w:cs="Segoe UI"/>
+          <w:lang w:val="es-AR"/>
+        </w:rPr>
+        <w:t>.</w:t>
       </w:r>
     </w:p>
     <w:p>
@@ -11003,14 +9772,52 @@
         </w:rPr>
         <w:t>La disciplina de atención de los clientes es FIFO (</w:t>
       </w:r>
+      <w:proofErr w:type="spellStart"/>
       <w:r>
         <w:rPr>
           <w:rFonts w:ascii="Segoe UI" w:hAnsi="Segoe UI" w:cs="Segoe UI"/>
           <w:i/>
           <w:lang w:val="es-AR"/>
         </w:rPr>
-        <w:t>First In, First Out</w:t>
-      </w:r>
+        <w:t>First</w:t>
+      </w:r>
+      <w:proofErr w:type="spellEnd"/>
+      <w:r>
+        <w:rPr>
+          <w:rFonts w:ascii="Segoe UI" w:hAnsi="Segoe UI" w:cs="Segoe UI"/>
+          <w:i/>
+          <w:lang w:val="es-AR"/>
+        </w:rPr>
+        <w:t xml:space="preserve"> In, </w:t>
+      </w:r>
+      <w:proofErr w:type="spellStart"/>
+      <w:r>
+        <w:rPr>
+          <w:rFonts w:ascii="Segoe UI" w:hAnsi="Segoe UI" w:cs="Segoe UI"/>
+          <w:i/>
+          <w:lang w:val="es-AR"/>
+        </w:rPr>
+        <w:t>First</w:t>
+      </w:r>
+      <w:proofErr w:type="spellEnd"/>
+      <w:r>
+        <w:rPr>
+          <w:rFonts w:ascii="Segoe UI" w:hAnsi="Segoe UI" w:cs="Segoe UI"/>
+          <w:i/>
+          <w:lang w:val="es-AR"/>
+        </w:rPr>
+        <w:t xml:space="preserve"> </w:t>
+      </w:r>
+      <w:proofErr w:type="spellStart"/>
+      <w:r>
+        <w:rPr>
+          <w:rFonts w:ascii="Segoe UI" w:hAnsi="Segoe UI" w:cs="Segoe UI"/>
+          <w:i/>
+          <w:lang w:val="es-AR"/>
+        </w:rPr>
+        <w:t>Out</w:t>
+      </w:r>
+      <w:proofErr w:type="spellEnd"/>
       <w:r>
         <w:rPr>
           <w:rFonts w:ascii="Segoe UI" w:hAnsi="Segoe UI" w:cs="Segoe UI"/>
@@ -11100,6 +9907,7 @@
           <w:rFonts w:ascii="Segoe UI" w:hAnsi="Segoe UI" w:cs="Segoe UI"/>
           <w:lang w:val="es-AR"/>
         </w:rPr>
+        <w:lastRenderedPageBreak/>
         <w:t>No hay impaciencia por parte de los clientes.</w:t>
       </w:r>
     </w:p>
@@ -11144,7 +9952,6 @@
         <w:rPr>
           <w:lang w:val="es-AR"/>
         </w:rPr>
-        <w:lastRenderedPageBreak/>
         <w:t xml:space="preserve">La probabilidad de que el taller este vacío </w:t>
       </w:r>
     </w:p>
@@ -11232,7 +10039,35 @@
           <w:lang w:val="es-AR"/>
         </w:rPr>
         <w:tab/>
-        <w:t>Necesito primero P(1) y P(2). Lo solicitado por el enunciado es P(3).</w:t>
+        <w:t xml:space="preserve">Necesito primero </w:t>
+      </w:r>
+      <w:proofErr w:type="gramStart"/>
+      <w:r>
+        <w:rPr>
+          <w:lang w:val="es-AR"/>
+        </w:rPr>
+        <w:t>P(</w:t>
+      </w:r>
+      <w:proofErr w:type="gramEnd"/>
+      <w:r>
+        <w:rPr>
+          <w:lang w:val="es-AR"/>
+        </w:rPr>
+        <w:t xml:space="preserve">1) y P(2). Lo solicitado por el enunciado es </w:t>
+      </w:r>
+      <w:proofErr w:type="gramStart"/>
+      <w:r>
+        <w:rPr>
+          <w:lang w:val="es-AR"/>
+        </w:rPr>
+        <w:t>P(</w:t>
+      </w:r>
+      <w:proofErr w:type="gramEnd"/>
+      <w:r>
+        <w:rPr>
+          <w:lang w:val="es-AR"/>
+        </w:rPr>
+        <w:t>3).</w:t>
       </w:r>
     </w:p>
     <w:p>
@@ -12298,6 +11133,7 @@
         <w:rPr>
           <w:lang w:val="es-AR"/>
         </w:rPr>
+        <w:lastRenderedPageBreak/>
         <w:t>El número promedio de clientes que esperan ser atendidos</w:t>
       </w:r>
     </w:p>
@@ -12497,7 +11333,6 @@
               <w:rFonts w:ascii="Cambria Math" w:eastAsiaTheme="minorEastAsia" w:hAnsi="Cambria Math" w:cs="Segoe UI"/>
               <w:lang w:val="es-AR"/>
             </w:rPr>
-            <w:lastRenderedPageBreak/>
             <m:t xml:space="preserve">Wc = </m:t>
           </m:r>
           <m:f>
@@ -13089,12 +11924,21 @@
           <w:lang w:val="es-AR"/>
         </w:rPr>
       </w:pPr>
+      <w:proofErr w:type="gramStart"/>
       <w:r>
         <w:rPr>
           <w:rFonts w:ascii="Segoe UI" w:eastAsia="TTFF2EC1B0t00" w:hAnsi="Segoe UI" w:cs="Segoe UI"/>
           <w:lang w:val="es-AR"/>
         </w:rPr>
-        <w:t xml:space="preserve">mantenimiento </w:t>
+        <w:t>mantenimiento</w:t>
+      </w:r>
+      <w:proofErr w:type="gramEnd"/>
+      <w:r>
+        <w:rPr>
+          <w:rFonts w:ascii="Segoe UI" w:eastAsia="TTFF2EC1B0t00" w:hAnsi="Segoe UI" w:cs="Segoe UI"/>
+          <w:lang w:val="es-AR"/>
+        </w:rPr>
+        <w:t xml:space="preserve"> </w:t>
       </w:r>
       <w:r>
         <w:rPr>
@@ -13123,12 +11967,21 @@
           <w:lang w:val="es-AR"/>
         </w:rPr>
       </w:pPr>
+      <w:proofErr w:type="gramStart"/>
       <w:r>
         <w:rPr>
           <w:rFonts w:ascii="Segoe UI" w:eastAsia="TTFF2EC1B0t00" w:hAnsi="Segoe UI" w:cs="Segoe UI"/>
           <w:lang w:val="es-AR"/>
         </w:rPr>
-        <w:t xml:space="preserve">un empleado que en promedio tarda </w:t>
+        <w:t>un</w:t>
+      </w:r>
+      <w:proofErr w:type="gramEnd"/>
+      <w:r>
+        <w:rPr>
+          <w:rFonts w:ascii="Segoe UI" w:eastAsia="TTFF2EC1B0t00" w:hAnsi="Segoe UI" w:cs="Segoe UI"/>
+          <w:lang w:val="es-AR"/>
+        </w:rPr>
+        <w:t xml:space="preserve"> empleado que en promedio tarda </w:t>
       </w:r>
       <w:r>
         <w:rPr>
@@ -13153,12 +12006,21 @@
           <w:lang w:val="es-AR"/>
         </w:rPr>
       </w:pPr>
+      <w:proofErr w:type="gramStart"/>
       <w:r>
         <w:rPr>
           <w:rFonts w:ascii="Segoe UI" w:eastAsia="TTFF2EC1B0t00" w:hAnsi="Segoe UI" w:cs="Segoe UI"/>
           <w:lang w:val="es-AR"/>
         </w:rPr>
-        <w:t>trabajo, las maquinas reportan un ingreso de $50.</w:t>
+        <w:t>trabajo</w:t>
+      </w:r>
+      <w:proofErr w:type="gramEnd"/>
+      <w:r>
+        <w:rPr>
+          <w:rFonts w:ascii="Segoe UI" w:eastAsia="TTFF2EC1B0t00" w:hAnsi="Segoe UI" w:cs="Segoe UI"/>
+          <w:lang w:val="es-AR"/>
+        </w:rPr>
+        <w:t>, las maquinas reportan un ingreso de $50.</w:t>
       </w:r>
     </w:p>
     <w:p>
@@ -13383,7 +12245,7 @@
                       </a:cNvPicPr>
                     </a:nvPicPr>
                     <a:blipFill>
-                      <a:blip r:embed="rId11" cstate="print">
+                      <a:blip r:embed="rId12" cstate="print">
                         <a:extLst>
                           <a:ext uri="{28A0092B-C50C-407E-A947-70E740481C1C}">
                             <a14:useLocalDpi xmlns:a14="http://schemas.microsoft.com/office/drawing/2010/main" val="0"/>
@@ -13412,7 +12274,7 @@
                       </a:cNvPicPr>
                     </a:nvPicPr>
                     <a:blipFill>
-                      <a:blip r:embed="rId11" cstate="print">
+                      <a:blip r:embed="rId12" cstate="print">
                         <a:extLst>
                           <a:ext uri="{28A0092B-C50C-407E-A947-70E740481C1C}">
                             <a14:useLocalDpi xmlns:a14="http://schemas.microsoft.com/office/drawing/2010/main" val="0"/>
@@ -13441,7 +12303,7 @@
                       </a:cNvPicPr>
                     </a:nvPicPr>
                     <a:blipFill>
-                      <a:blip r:embed="rId11" cstate="print">
+                      <a:blip r:embed="rId12" cstate="print">
                         <a:extLst>
                           <a:ext uri="{28A0092B-C50C-407E-A947-70E740481C1C}">
                             <a14:useLocalDpi xmlns:a14="http://schemas.microsoft.com/office/drawing/2010/main" val="0"/>
@@ -13470,7 +12332,7 @@
                       </a:cNvPicPr>
                     </a:nvPicPr>
                     <a:blipFill>
-                      <a:blip r:embed="rId11" cstate="print">
+                      <a:blip r:embed="rId12" cstate="print">
                         <a:extLst>
                           <a:ext uri="{28A0092B-C50C-407E-A947-70E740481C1C}">
                             <a14:useLocalDpi xmlns:a14="http://schemas.microsoft.com/office/drawing/2010/main" val="0"/>
@@ -13499,7 +12361,7 @@
                       </a:cNvPicPr>
                     </a:nvPicPr>
                     <a:blipFill>
-                      <a:blip r:embed="rId11" cstate="print">
+                      <a:blip r:embed="rId12" cstate="print">
                         <a:extLst>
                           <a:ext uri="{28A0092B-C50C-407E-A947-70E740481C1C}">
                             <a14:useLocalDpi xmlns:a14="http://schemas.microsoft.com/office/drawing/2010/main" val="0"/>
@@ -14356,7 +13218,7 @@
                       </a:cNvPicPr>
                     </a:nvPicPr>
                     <a:blipFill>
-                      <a:blip r:embed="rId12" cstate="print">
+                      <a:blip r:embed="rId13" cstate="print">
                         <a:extLst>
                           <a:ext uri="{28A0092B-C50C-407E-A947-70E740481C1C}">
                             <a14:useLocalDpi xmlns:a14="http://schemas.microsoft.com/office/drawing/2010/main" val="0"/>
@@ -15863,7 +14725,7 @@
                       </a:cNvPicPr>
                     </a:nvPicPr>
                     <a:blipFill>
-                      <a:blip r:embed="rId16">
+                      <a:blip r:embed="rId14">
                         <a:clrChange>
                           <a:clrFrom>
                             <a:srgbClr val="FFFFFF"/>
@@ -15899,7 +14761,7 @@
                       </a:cNvPicPr>
                     </a:nvPicPr>
                     <a:blipFill>
-                      <a:blip r:embed="rId14">
+                      <a:blip r:embed="rId15">
                         <a:clrChange>
                           <a:clrFrom>
                             <a:srgbClr val="FFFFFF"/>
@@ -16062,7 +14924,23 @@
           <w:rFonts w:ascii="Segoe UI" w:hAnsi="Segoe UI" w:cs="Segoe UI"/>
           <w:lang w:val="es-AR"/>
         </w:rPr>
-        <w:t>El tipo de proceso de servicio de clientes es Poisson.</w:t>
+        <w:t xml:space="preserve">El tipo de proceso de servicio de clientes es </w:t>
+      </w:r>
+      <w:proofErr w:type="spellStart"/>
+      <w:r>
+        <w:rPr>
+          <w:rFonts w:ascii="Segoe UI" w:hAnsi="Segoe UI" w:cs="Segoe UI"/>
+          <w:lang w:val="es-AR"/>
+        </w:rPr>
+        <w:t>Poisson</w:t>
+      </w:r>
+      <w:proofErr w:type="spellEnd"/>
+      <w:r>
+        <w:rPr>
+          <w:rFonts w:ascii="Segoe UI" w:hAnsi="Segoe UI" w:cs="Segoe UI"/>
+          <w:lang w:val="es-AR"/>
+        </w:rPr>
+        <w:t>.</w:t>
       </w:r>
     </w:p>
     <w:p>
@@ -16084,7 +14962,23 @@
           <w:rFonts w:ascii="Segoe UI" w:hAnsi="Segoe UI" w:cs="Segoe UI"/>
           <w:lang w:val="es-AR"/>
         </w:rPr>
-        <w:t>El tipo de proceso de arribo de clientes es Poisson.</w:t>
+        <w:t xml:space="preserve">El tipo de proceso de arribo de clientes es </w:t>
+      </w:r>
+      <w:proofErr w:type="spellStart"/>
+      <w:r>
+        <w:rPr>
+          <w:rFonts w:ascii="Segoe UI" w:hAnsi="Segoe UI" w:cs="Segoe UI"/>
+          <w:lang w:val="es-AR"/>
+        </w:rPr>
+        <w:t>Poisson</w:t>
+      </w:r>
+      <w:proofErr w:type="spellEnd"/>
+      <w:r>
+        <w:rPr>
+          <w:rFonts w:ascii="Segoe UI" w:hAnsi="Segoe UI" w:cs="Segoe UI"/>
+          <w:lang w:val="es-AR"/>
+        </w:rPr>
+        <w:t>.</w:t>
       </w:r>
     </w:p>
     <w:p>
@@ -16152,14 +15046,52 @@
         </w:rPr>
         <w:t>La disciplina de atención de los clientes es FIFO (</w:t>
       </w:r>
+      <w:proofErr w:type="spellStart"/>
       <w:r>
         <w:rPr>
           <w:rFonts w:ascii="Segoe UI" w:hAnsi="Segoe UI" w:cs="Segoe UI"/>
           <w:i/>
           <w:lang w:val="es-AR"/>
         </w:rPr>
-        <w:t>First In, First Out</w:t>
-      </w:r>
+        <w:t>First</w:t>
+      </w:r>
+      <w:proofErr w:type="spellEnd"/>
+      <w:r>
+        <w:rPr>
+          <w:rFonts w:ascii="Segoe UI" w:hAnsi="Segoe UI" w:cs="Segoe UI"/>
+          <w:i/>
+          <w:lang w:val="es-AR"/>
+        </w:rPr>
+        <w:t xml:space="preserve"> In, </w:t>
+      </w:r>
+      <w:proofErr w:type="spellStart"/>
+      <w:r>
+        <w:rPr>
+          <w:rFonts w:ascii="Segoe UI" w:hAnsi="Segoe UI" w:cs="Segoe UI"/>
+          <w:i/>
+          <w:lang w:val="es-AR"/>
+        </w:rPr>
+        <w:t>First</w:t>
+      </w:r>
+      <w:proofErr w:type="spellEnd"/>
+      <w:r>
+        <w:rPr>
+          <w:rFonts w:ascii="Segoe UI" w:hAnsi="Segoe UI" w:cs="Segoe UI"/>
+          <w:i/>
+          <w:lang w:val="es-AR"/>
+        </w:rPr>
+        <w:t xml:space="preserve"> </w:t>
+      </w:r>
+      <w:proofErr w:type="spellStart"/>
+      <w:r>
+        <w:rPr>
+          <w:rFonts w:ascii="Segoe UI" w:hAnsi="Segoe UI" w:cs="Segoe UI"/>
+          <w:i/>
+          <w:lang w:val="es-AR"/>
+        </w:rPr>
+        <w:t>Out</w:t>
+      </w:r>
+      <w:proofErr w:type="spellEnd"/>
       <w:r>
         <w:rPr>
           <w:rFonts w:ascii="Segoe UI" w:hAnsi="Segoe UI" w:cs="Segoe UI"/>
@@ -18007,7 +16939,21 @@
         <w:rPr>
           <w:lang w:val="es-AR"/>
         </w:rPr>
-        <w:t>Exista la posibilidad de contratar una eprsona más, que cobra $700 por mes y que tarda lo mismo que el empleado. Considerando un mes = 24 días, ¿Conviene contratar al nuevo empleado?</w:t>
+        <w:t xml:space="preserve">Exista la posibilidad de contratar una </w:t>
+      </w:r>
+      <w:proofErr w:type="spellStart"/>
+      <w:r>
+        <w:rPr>
+          <w:lang w:val="es-AR"/>
+        </w:rPr>
+        <w:t>eprsona</w:t>
+      </w:r>
+      <w:proofErr w:type="spellEnd"/>
+      <w:r>
+        <w:rPr>
+          <w:lang w:val="es-AR"/>
+        </w:rPr>
+        <w:t xml:space="preserve"> más, que cobra $700 por mes y que tarda lo mismo que el empleado. Considerando un mes = 24 días, ¿Conviene contratar al nuevo empleado?</w:t>
       </w:r>
     </w:p>
     <w:p>
@@ -19813,8 +18759,8 @@
       </w:r>
     </w:p>
     <w:sectPr>
-      <w:headerReference w:type="default" r:id="rId18"/>
-      <w:footerReference w:type="default" r:id="rId19"/>
+      <w:headerReference w:type="default" r:id="rId16"/>
+      <w:footerReference w:type="default" r:id="rId17"/>
       <w:pgSz w:w="16839" w:h="11907" w:orient="landscape" w:code="9"/>
       <w:pgMar w:top="1560" w:right="1440" w:bottom="758" w:left="1440" w:header="720" w:footer="720" w:gutter="0"/>
       <w:cols w:space="708"/>
@@ -19883,7 +18829,7 @@
           <w:rPr>
             <w:noProof/>
           </w:rPr>
-          <w:t>10</w:t>
+          <w:t>4</w:t>
         </w:r>
         <w:r>
           <w:rPr>
@@ -19961,8 +18907,13 @@
     <w:pPr>
       <w:pStyle w:val="Header"/>
     </w:pPr>
+    <w:proofErr w:type="spellStart"/>
     <w:r>
-      <w:t>Bayetto, Finkelstein, Montoya, Parnisari, Zhang</w:t>
+      <w:t>Bayetto</w:t>
+    </w:r>
+    <w:proofErr w:type="spellEnd"/>
+    <w:r>
+      <w:t>, Finkelstein, Montoya, Parnisari, Zhang</w:t>
     </w:r>
   </w:p>
   <w:p>
@@ -22431,6 +21382,577 @@
 </w:styles>
 </file>
 
+<file path=word/glossary/document.xml><?xml version="1.0" encoding="utf-8"?>
+<w:glossaryDocument xmlns:wpc="http://schemas.microsoft.com/office/word/2010/wordprocessingCanvas" xmlns:mc="http://schemas.openxmlformats.org/markup-compatibility/2006" xmlns:o="urn:schemas-microsoft-com:office:office" xmlns:r="http://schemas.openxmlformats.org/officeDocument/2006/relationships" xmlns:m="http://schemas.openxmlformats.org/officeDocument/2006/math" xmlns:v="urn:schemas-microsoft-com:vml" xmlns:wp14="http://schemas.microsoft.com/office/word/2010/wordprocessingDrawing" xmlns:wp="http://schemas.openxmlformats.org/drawingml/2006/wordprocessingDrawing" xmlns:w10="urn:schemas-microsoft-com:office:word" xmlns:w="http://schemas.openxmlformats.org/wordprocessingml/2006/main" xmlns:w14="http://schemas.microsoft.com/office/word/2010/wordml" xmlns:w15="http://schemas.microsoft.com/office/word/2012/wordml" xmlns:wpg="http://schemas.microsoft.com/office/word/2010/wordprocessingGroup" xmlns:wpi="http://schemas.microsoft.com/office/word/2010/wordprocessingInk" xmlns:wne="http://schemas.microsoft.com/office/word/2006/wordml" xmlns:wps="http://schemas.microsoft.com/office/word/2010/wordprocessingShape" mc:Ignorable="w14 w15 wp14"/>
+</file>
+
+<file path=word/glossary/fontTable.xml><?xml version="1.0" encoding="utf-8"?>
+<w:fonts xmlns:mc="http://schemas.openxmlformats.org/markup-compatibility/2006" xmlns:r="http://schemas.openxmlformats.org/officeDocument/2006/relationships" xmlns:w="http://schemas.openxmlformats.org/wordprocessingml/2006/main" xmlns:w14="http://schemas.microsoft.com/office/word/2010/wordml" xmlns:w15="http://schemas.microsoft.com/office/word/2012/wordml" mc:Ignorable="w14 w15">
+  <w:font w:name="Times New Roman">
+    <w:panose1 w:val="02020603050405020304"/>
+    <w:charset w:val="00"/>
+    <w:family w:val="roman"/>
+    <w:pitch w:val="variable"/>
+    <w:sig w:usb0="E0002EFF" w:usb1="C0007843" w:usb2="00000009" w:usb3="00000000" w:csb0="000001FF" w:csb1="00000000"/>
+  </w:font>
+  <w:font w:name="Symbol">
+    <w:panose1 w:val="05050102010706020507"/>
+    <w:charset w:val="02"/>
+    <w:family w:val="roman"/>
+    <w:pitch w:val="variable"/>
+    <w:sig w:usb0="00000000" w:usb1="10000000" w:usb2="00000000" w:usb3="00000000" w:csb0="80000000" w:csb1="00000000"/>
+  </w:font>
+  <w:font w:name="Courier New">
+    <w:panose1 w:val="02070309020205020404"/>
+    <w:charset w:val="00"/>
+    <w:family w:val="modern"/>
+    <w:pitch w:val="fixed"/>
+    <w:sig w:usb0="E0002AFF" w:usb1="C0007843" w:usb2="00000009" w:usb3="00000000" w:csb0="000001FF" w:csb1="00000000"/>
+  </w:font>
+  <w:font w:name="Wingdings">
+    <w:panose1 w:val="05000000000000000000"/>
+    <w:charset w:val="02"/>
+    <w:family w:val="auto"/>
+    <w:pitch w:val="variable"/>
+    <w:sig w:usb0="00000000" w:usb1="10000000" w:usb2="00000000" w:usb3="00000000" w:csb0="80000000" w:csb1="00000000"/>
+  </w:font>
+  <w:font w:name="Segoe UI">
+    <w:panose1 w:val="020B0502040204020203"/>
+    <w:charset w:val="00"/>
+    <w:family w:val="swiss"/>
+    <w:pitch w:val="variable"/>
+    <w:sig w:usb0="E4002EFF" w:usb1="C000E47F" w:usb2="00000009" w:usb3="00000000" w:csb0="000001FF" w:csb1="00000000"/>
+  </w:font>
+  <w:font w:name="TTFF2EC1B0t00">
+    <w:altName w:val="MS Mincho"/>
+    <w:panose1 w:val="00000000000000000000"/>
+    <w:charset w:val="80"/>
+    <w:family w:val="auto"/>
+    <w:notTrueType/>
+    <w:pitch w:val="default"/>
+    <w:sig w:usb0="00000001" w:usb1="08070000" w:usb2="00000010" w:usb3="00000000" w:csb0="00020000" w:csb1="00000000"/>
+  </w:font>
+  <w:font w:name="Calibri">
+    <w:panose1 w:val="020F0502020204030204"/>
+    <w:charset w:val="00"/>
+    <w:family w:val="swiss"/>
+    <w:pitch w:val="variable"/>
+    <w:sig w:usb0="E00002FF" w:usb1="4000ACFF" w:usb2="00000001" w:usb3="00000000" w:csb0="0000019F" w:csb1="00000000"/>
+  </w:font>
+  <w:font w:name="Calibri Light">
+    <w:panose1 w:val="020F0302020204030204"/>
+    <w:charset w:val="00"/>
+    <w:family w:val="swiss"/>
+    <w:pitch w:val="variable"/>
+    <w:sig w:usb0="A00002EF" w:usb1="4000207B" w:usb2="00000000" w:usb3="00000000" w:csb0="0000019F" w:csb1="00000000"/>
+  </w:font>
+  <w:font w:name="Tahoma">
+    <w:panose1 w:val="020B0604030504040204"/>
+    <w:charset w:val="00"/>
+    <w:family w:val="swiss"/>
+    <w:pitch w:val="variable"/>
+    <w:sig w:usb0="E1002EFF" w:usb1="C000605B" w:usb2="00000029" w:usb3="00000000" w:csb0="000101FF" w:csb1="00000000"/>
+  </w:font>
+  <w:font w:name="Cambria Math">
+    <w:panose1 w:val="02040503050406030204"/>
+    <w:charset w:val="00"/>
+    <w:family w:val="roman"/>
+    <w:pitch w:val="variable"/>
+    <w:sig w:usb0="E00002FF" w:usb1="420024FF" w:usb2="00000000" w:usb3="00000000" w:csb0="0000019F" w:csb1="00000000"/>
+  </w:font>
+</w:fonts>
+</file>
+
+<file path=word/glossary/settings.xml><?xml version="1.0" encoding="utf-8"?>
+<w:settings xmlns:mc="http://schemas.openxmlformats.org/markup-compatibility/2006" xmlns:o="urn:schemas-microsoft-com:office:office" xmlns:r="http://schemas.openxmlformats.org/officeDocument/2006/relationships" xmlns:m="http://schemas.openxmlformats.org/officeDocument/2006/math" xmlns:v="urn:schemas-microsoft-com:vml" xmlns:w10="urn:schemas-microsoft-com:office:word" xmlns:w="http://schemas.openxmlformats.org/wordprocessingml/2006/main" xmlns:w14="http://schemas.microsoft.com/office/word/2010/wordml" xmlns:w15="http://schemas.microsoft.com/office/word/2012/wordml" xmlns:sl="http://schemas.openxmlformats.org/schemaLibrary/2006/main" mc:Ignorable="w14 w15">
+  <w:view w:val="normal"/>
+  <w:defaultTabStop w:val="708"/>
+  <w:hyphenationZone w:val="425"/>
+  <w:characterSpacingControl w:val="doNotCompress"/>
+  <w:compat>
+    <w:useFELayout/>
+    <w:compatSetting w:name="compatibilityMode" w:uri="http://schemas.microsoft.com/office/word" w:val="12"/>
+  </w:compat>
+  <w:rsids>
+    <w:rsidRoot w:val="002C1B90"/>
+    <w:rsid w:val="000B6AF2"/>
+    <w:rsid w:val="001A3DC3"/>
+    <w:rsid w:val="002C1B90"/>
+    <w:rsid w:val="003062F2"/>
+    <w:rsid w:val="004D41CC"/>
+    <w:rsid w:val="004F0566"/>
+    <w:rsid w:val="00861823"/>
+  </w:rsids>
+  <m:mathPr>
+    <m:mathFont m:val="Cambria Math"/>
+    <m:brkBin m:val="before"/>
+    <m:brkBinSub m:val="--"/>
+    <m:smallFrac m:val="0"/>
+    <m:dispDef/>
+    <m:lMargin m:val="0"/>
+    <m:rMargin m:val="0"/>
+    <m:defJc m:val="centerGroup"/>
+    <m:wrapIndent m:val="1440"/>
+    <m:intLim m:val="subSup"/>
+    <m:naryLim m:val="undOvr"/>
+  </m:mathPr>
+  <w:themeFontLang w:val="es-AR"/>
+  <w:clrSchemeMapping w:bg1="light1" w:t1="dark1" w:bg2="light2" w:t2="dark2" w:accent1="accent1" w:accent2="accent2" w:accent3="accent3" w:accent4="accent4" w:accent5="accent5" w:accent6="accent6" w:hyperlink="hyperlink" w:followedHyperlink="followedHyperlink"/>
+  <w:decimalSymbol w:val=","/>
+  <w:listSeparator w:val=","/>
+</w:settings>
+</file>
+
+<file path=word/glossary/styles.xml><?xml version="1.0" encoding="utf-8"?>
+<w:styles xmlns:mc="http://schemas.openxmlformats.org/markup-compatibility/2006" xmlns:r="http://schemas.openxmlformats.org/officeDocument/2006/relationships" xmlns:w="http://schemas.openxmlformats.org/wordprocessingml/2006/main" xmlns:w14="http://schemas.microsoft.com/office/word/2010/wordml" xmlns:w15="http://schemas.microsoft.com/office/word/2012/wordml" mc:Ignorable="w14 w15">
+  <w:docDefaults>
+    <w:rPrDefault>
+      <w:rPr>
+        <w:rFonts w:asciiTheme="minorHAnsi" w:eastAsiaTheme="minorEastAsia" w:hAnsiTheme="minorHAnsi" w:cstheme="minorBidi"/>
+        <w:sz w:val="22"/>
+        <w:szCs w:val="22"/>
+        <w:lang w:val="es-AR" w:eastAsia="es-AR" w:bidi="ar-SA"/>
+      </w:rPr>
+    </w:rPrDefault>
+    <w:pPrDefault>
+      <w:pPr>
+        <w:spacing w:after="160" w:line="259" w:lineRule="auto"/>
+      </w:pPr>
+    </w:pPrDefault>
+  </w:docDefaults>
+  <w:latentStyles w:defLockedState="0" w:defUIPriority="99" w:defSemiHidden="0" w:defUnhideWhenUsed="0" w:defQFormat="0" w:count="371">
+    <w:lsdException w:name="Normal" w:uiPriority="0" w:qFormat="1"/>
+    <w:lsdException w:name="heading 1" w:uiPriority="9" w:qFormat="1"/>
+    <w:lsdException w:name="heading 2" w:semiHidden="1" w:uiPriority="9" w:unhideWhenUsed="1" w:qFormat="1"/>
+    <w:lsdException w:name="heading 3" w:semiHidden="1" w:uiPriority="9" w:unhideWhenUsed="1" w:qFormat="1"/>
+    <w:lsdException w:name="heading 4" w:semiHidden="1" w:uiPriority="9" w:unhideWhenUsed="1" w:qFormat="1"/>
+    <w:lsdException w:name="heading 5" w:semiHidden="1" w:uiPriority="9" w:unhideWhenUsed="1" w:qFormat="1"/>
+    <w:lsdException w:name="heading 6" w:semiHidden="1" w:uiPriority="9" w:unhideWhenUsed="1" w:qFormat="1"/>
+    <w:lsdException w:name="heading 7" w:semiHidden="1" w:uiPriority="9" w:unhideWhenUsed="1" w:qFormat="1"/>
+    <w:lsdException w:name="heading 8" w:semiHidden="1" w:uiPriority="9" w:unhideWhenUsed="1" w:qFormat="1"/>
+    <w:lsdException w:name="heading 9" w:semiHidden="1" w:uiPriority="9" w:unhideWhenUsed="1" w:qFormat="1"/>
+    <w:lsdException w:name="index 1" w:semiHidden="1" w:unhideWhenUsed="1"/>
+    <w:lsdException w:name="index 2" w:semiHidden="1" w:unhideWhenUsed="1"/>
+    <w:lsdException w:name="index 3" w:semiHidden="1" w:unhideWhenUsed="1"/>
+    <w:lsdException w:name="index 4" w:semiHidden="1" w:unhideWhenUsed="1"/>
+    <w:lsdException w:name="index 5" w:semiHidden="1" w:unhideWhenUsed="1"/>
+    <w:lsdException w:name="index 6" w:semiHidden="1" w:unhideWhenUsed="1"/>
+    <w:lsdException w:name="index 7" w:semiHidden="1" w:unhideWhenUsed="1"/>
+    <w:lsdException w:name="index 8" w:semiHidden="1" w:unhideWhenUsed="1"/>
+    <w:lsdException w:name="index 9" w:semiHidden="1" w:unhideWhenUsed="1"/>
+    <w:lsdException w:name="toc 1" w:semiHidden="1" w:uiPriority="39" w:unhideWhenUsed="1"/>
+    <w:lsdException w:name="toc 2" w:semiHidden="1" w:uiPriority="39" w:unhideWhenUsed="1"/>
+    <w:lsdException w:name="toc 3" w:semiHidden="1" w:uiPriority="39" w:unhideWhenUsed="1"/>
+    <w:lsdException w:name="toc 4" w:semiHidden="1" w:uiPriority="39" w:unhideWhenUsed="1"/>
+    <w:lsdException w:name="toc 5" w:semiHidden="1" w:uiPriority="39" w:unhideWhenUsed="1"/>
+    <w:lsdException w:name="toc 6" w:semiHidden="1" w:uiPriority="39" w:unhideWhenUsed="1"/>
+    <w:lsdException w:name="toc 7" w:semiHidden="1" w:uiPriority="39" w:unhideWhenUsed="1"/>
+    <w:lsdException w:name="toc 8" w:semiHidden="1" w:uiPriority="39" w:unhideWhenUsed="1"/>
+    <w:lsdException w:name="toc 9" w:semiHidden="1" w:uiPriority="39" w:unhideWhenUsed="1"/>
+    <w:lsdException w:name="Normal Indent" w:semiHidden="1" w:unhideWhenUsed="1"/>
+    <w:lsdException w:name="footnote text" w:semiHidden="1" w:unhideWhenUsed="1"/>
+    <w:lsdException w:name="annotation text" w:semiHidden="1" w:unhideWhenUsed="1"/>
+    <w:lsdException w:name="header" w:semiHidden="1" w:unhideWhenUsed="1"/>
+    <w:lsdException w:name="footer" w:semiHidden="1" w:unhideWhenUsed="1"/>
+    <w:lsdException w:name="index heading" w:semiHidden="1" w:unhideWhenUsed="1"/>
+    <w:lsdException w:name="caption" w:semiHidden="1" w:uiPriority="35" w:unhideWhenUsed="1" w:qFormat="1"/>
+    <w:lsdException w:name="table of figures" w:semiHidden="1" w:unhideWhenUsed="1"/>
+    <w:lsdException w:name="envelope address" w:semiHidden="1" w:unhideWhenUsed="1"/>
+    <w:lsdException w:name="envelope return" w:semiHidden="1" w:unhideWhenUsed="1"/>
+    <w:lsdException w:name="footnote reference" w:semiHidden="1" w:unhideWhenUsed="1"/>
+    <w:lsdException w:name="annotation reference" w:semiHidden="1" w:unhideWhenUsed="1"/>
+    <w:lsdException w:name="line number" w:semiHidden="1" w:unhideWhenUsed="1"/>
+    <w:lsdException w:name="page number" w:semiHidden="1" w:unhideWhenUsed="1"/>
+    <w:lsdException w:name="endnote reference" w:semiHidden="1" w:unhideWhenUsed="1"/>
+    <w:lsdException w:name="endnote text" w:semiHidden="1" w:unhideWhenUsed="1"/>
+    <w:lsdException w:name="table of authorities" w:semiHidden="1" w:unhideWhenUsed="1"/>
+    <w:lsdException w:name="macro" w:semiHidden="1" w:unhideWhenUsed="1"/>
+    <w:lsdException w:name="toa heading" w:semiHidden="1" w:unhideWhenUsed="1"/>
+    <w:lsdException w:name="List" w:semiHidden="1" w:unhideWhenUsed="1"/>
+    <w:lsdException w:name="List Bullet" w:semiHidden="1" w:unhideWhenUsed="1"/>
+    <w:lsdException w:name="List Number" w:semiHidden="1" w:unhideWhenUsed="1"/>
+    <w:lsdException w:name="List 2" w:semiHidden="1" w:unhideWhenUsed="1"/>
+    <w:lsdException w:name="List 3" w:semiHidden="1" w:unhideWhenUsed="1"/>
+    <w:lsdException w:name="List 4" w:semiHidden="1" w:unhideWhenUsed="1"/>
+    <w:lsdException w:name="List 5" w:semiHidden="1" w:unhideWhenUsed="1"/>
+    <w:lsdException w:name="List Bullet 2" w:semiHidden="1" w:unhideWhenUsed="1"/>
+    <w:lsdException w:name="List Bullet 3" w:semiHidden="1" w:unhideWhenUsed="1"/>
+    <w:lsdException w:name="List Bullet 4" w:semiHidden="1" w:unhideWhenUsed="1"/>
+    <w:lsdException w:name="List Bullet 5" w:semiHidden="1" w:unhideWhenUsed="1"/>
+    <w:lsdException w:name="List Number 2" w:semiHidden="1" w:unhideWhenUsed="1"/>
+    <w:lsdException w:name="List Number 3" w:semiHidden="1" w:unhideWhenUsed="1"/>
+    <w:lsdException w:name="List Number 4" w:semiHidden="1" w:unhideWhenUsed="1"/>
+    <w:lsdException w:name="List Number 5" w:semiHidden="1" w:unhideWhenUsed="1"/>
+    <w:lsdException w:name="Title" w:uiPriority="10" w:qFormat="1"/>
+    <w:lsdException w:name="Closing" w:semiHidden="1" w:unhideWhenUsed="1"/>
+    <w:lsdException w:name="Signature" w:semiHidden="1" w:unhideWhenUsed="1"/>
+    <w:lsdException w:name="Default Paragraph Font" w:semiHidden="1" w:uiPriority="1" w:unhideWhenUsed="1"/>
+    <w:lsdException w:name="Body Text" w:semiHidden="1" w:unhideWhenUsed="1"/>
+    <w:lsdException w:name="Body Text Indent" w:semiHidden="1" w:unhideWhenUsed="1"/>
+    <w:lsdException w:name="List Continue" w:semiHidden="1" w:unhideWhenUsed="1"/>
+    <w:lsdException w:name="List Continue 2" w:semiHidden="1" w:unhideWhenUsed="1"/>
+    <w:lsdException w:name="List Continue 3" w:semiHidden="1" w:unhideWhenUsed="1"/>
+    <w:lsdException w:name="List Continue 4" w:semiHidden="1" w:unhideWhenUsed="1"/>
+    <w:lsdException w:name="List Continue 5" w:semiHidden="1" w:unhideWhenUsed="1"/>
+    <w:lsdException w:name="Message Header" w:semiHidden="1" w:unhideWhenUsed="1"/>
+    <w:lsdException w:name="Subtitle" w:uiPriority="11" w:qFormat="1"/>
+    <w:lsdException w:name="Salutation" w:semiHidden="1" w:unhideWhenUsed="1"/>
+    <w:lsdException w:name="Date" w:semiHidden="1" w:unhideWhenUsed="1"/>
+    <w:lsdException w:name="Body Text First Indent" w:semiHidden="1" w:unhideWhenUsed="1"/>
+    <w:lsdException w:name="Body Text First Indent 2" w:semiHidden="1" w:unhideWhenUsed="1"/>
+    <w:lsdException w:name="Note Heading" w:semiHidden="1" w:unhideWhenUsed="1"/>
+    <w:lsdException w:name="Body Text 2" w:semiHidden="1" w:unhideWhenUsed="1"/>
+    <w:lsdException w:name="Body Text 3" w:semiHidden="1" w:unhideWhenUsed="1"/>
+    <w:lsdException w:name="Body Text Indent 2" w:semiHidden="1" w:unhideWhenUsed="1"/>
+    <w:lsdException w:name="Body Text Indent 3" w:semiHidden="1" w:unhideWhenUsed="1"/>
+    <w:lsdException w:name="Block Text" w:semiHidden="1" w:unhideWhenUsed="1"/>
+    <w:lsdException w:name="Hyperlink" w:semiHidden="1" w:unhideWhenUsed="1"/>
+    <w:lsdException w:name="FollowedHyperlink" w:semiHidden="1" w:unhideWhenUsed="1"/>
+    <w:lsdException w:name="Strong" w:uiPriority="22" w:qFormat="1"/>
+    <w:lsdException w:name="Emphasis" w:uiPriority="20" w:qFormat="1"/>
+    <w:lsdException w:name="Document Map" w:semiHidden="1" w:unhideWhenUsed="1"/>
+    <w:lsdException w:name="Plain Text" w:semiHidden="1" w:unhideWhenUsed="1"/>
+    <w:lsdException w:name="E-mail Signature" w:semiHidden="1" w:unhideWhenUsed="1"/>
+    <w:lsdException w:name="HTML Top of Form" w:semiHidden="1" w:unhideWhenUsed="1"/>
+    <w:lsdException w:name="HTML Bottom of Form" w:semiHidden="1" w:unhideWhenUsed="1"/>
+    <w:lsdException w:name="Normal (Web)" w:semiHidden="1" w:unhideWhenUsed="1"/>
+    <w:lsdException w:name="HTML Acronym" w:semiHidden="1" w:unhideWhenUsed="1"/>
+    <w:lsdException w:name="HTML Address" w:semiHidden="1" w:unhideWhenUsed="1"/>
+    <w:lsdException w:name="HTML Cite" w:semiHidden="1" w:unhideWhenUsed="1"/>
+    <w:lsdException w:name="HTML Code" w:semiHidden="1" w:unhideWhenUsed="1"/>
+    <w:lsdException w:name="HTML Definition" w:semiHidden="1" w:unhideWhenUsed="1"/>
+    <w:lsdException w:name="HTML Keyboard" w:semiHidden="1" w:unhideWhenUsed="1"/>
+    <w:lsdException w:name="HTML Preformatted" w:semiHidden="1" w:unhideWhenUsed="1"/>
+    <w:lsdException w:name="HTML Sample" w:semiHidden="1" w:unhideWhenUsed="1"/>
+    <w:lsdException w:name="HTML Typewriter" w:semiHidden="1" w:unhideWhenUsed="1"/>
+    <w:lsdException w:name="HTML Variable" w:semiHidden="1" w:unhideWhenUsed="1"/>
+    <w:lsdException w:name="Normal Table" w:semiHidden="1" w:unhideWhenUsed="1"/>
+    <w:lsdException w:name="annotation subject" w:semiHidden="1" w:unhideWhenUsed="1"/>
+    <w:lsdException w:name="No List" w:semiHidden="1" w:unhideWhenUsed="1"/>
+    <w:lsdException w:name="Outline List 1" w:semiHidden="1" w:unhideWhenUsed="1"/>
+    <w:lsdException w:name="Outline List 2" w:semiHidden="1" w:unhideWhenUsed="1"/>
+    <w:lsdException w:name="Outline List 3" w:semiHidden="1" w:unhideWhenUsed="1"/>
+    <w:lsdException w:name="Table Simple 1" w:semiHidden="1" w:unhideWhenUsed="1"/>
+    <w:lsdException w:name="Table Simple 2" w:semiHidden="1" w:unhideWhenUsed="1"/>
+    <w:lsdException w:name="Table Simple 3" w:semiHidden="1" w:unhideWhenUsed="1"/>
+    <w:lsdException w:name="Table Classic 1" w:semiHidden="1" w:unhideWhenUsed="1"/>
+    <w:lsdException w:name="Table Classic 2" w:semiHidden="1" w:unhideWhenUsed="1"/>
+    <w:lsdException w:name="Table Classic 3" w:semiHidden="1" w:unhideWhenUsed="1"/>
+    <w:lsdException w:name="Table Classic 4" w:semiHidden="1" w:unhideWhenUsed="1"/>
+    <w:lsdException w:name="Table Colorful 1" w:semiHidden="1" w:unhideWhenUsed="1"/>
+    <w:lsdException w:name="Table Colorful 2" w:semiHidden="1" w:unhideWhenUsed="1"/>
+    <w:lsdException w:name="Table Colorful 3" w:semiHidden="1" w:unhideWhenUsed="1"/>
+    <w:lsdException w:name="Table Columns 1" w:semiHidden="1" w:unhideWhenUsed="1"/>
+    <w:lsdException w:name="Table Columns 2" w:semiHidden="1" w:unhideWhenUsed="1"/>
+    <w:lsdException w:name="Table Columns 3" w:semiHidden="1" w:unhideWhenUsed="1"/>
+    <w:lsdException w:name="Table Columns 4" w:semiHidden="1" w:unhideWhenUsed="1"/>
+    <w:lsdException w:name="Table Columns 5" w:semiHidden="1" w:unhideWhenUsed="1"/>
+    <w:lsdException w:name="Table Grid 1" w:semiHidden="1" w:unhideWhenUsed="1"/>
+    <w:lsdException w:name="Table Grid 2" w:semiHidden="1" w:unhideWhenUsed="1"/>
+    <w:lsdException w:name="Table Grid 3" w:semiHidden="1" w:unhideWhenUsed="1"/>
+    <w:lsdException w:name="Table Grid 4" w:semiHidden="1" w:unhideWhenUsed="1"/>
+    <w:lsdException w:name="Table Grid 5" w:semiHidden="1" w:unhideWhenUsed="1"/>
+    <w:lsdException w:name="Table Grid 6" w:semiHidden="1" w:unhideWhenUsed="1"/>
+    <w:lsdException w:name="Table Grid 7" w:semiHidden="1" w:unhideWhenUsed="1"/>
+    <w:lsdException w:name="Table Grid 8" w:semiHidden="1" w:unhideWhenUsed="1"/>
+    <w:lsdException w:name="Table List 1" w:semiHidden="1" w:unhideWhenUsed="1"/>
+    <w:lsdException w:name="Table List 2" w:semiHidden="1" w:unhideWhenUsed="1"/>
+    <w:lsdException w:name="Table List 3" w:semiHidden="1" w:unhideWhenUsed="1"/>
+    <w:lsdException w:name="Table List 4" w:semiHidden="1" w:unhideWhenUsed="1"/>
+    <w:lsdException w:name="Table List 5" w:semiHidden="1" w:unhideWhenUsed="1"/>
+    <w:lsdException w:name="Table List 6" w:semiHidden="1" w:unhideWhenUsed="1"/>
+    <w:lsdException w:name="Table List 7" w:semiHidden="1" w:unhideWhenUsed="1"/>
+    <w:lsdException w:name="Table List 8" w:semiHidden="1" w:unhideWhenUsed="1"/>
+    <w:lsdException w:name="Table 3D effects 1" w:semiHidden="1" w:unhideWhenUsed="1"/>
+    <w:lsdException w:name="Table 3D effects 2" w:semiHidden="1" w:unhideWhenUsed="1"/>
+    <w:lsdException w:name="Table 3D effects 3" w:semiHidden="1" w:unhideWhenUsed="1"/>
+    <w:lsdException w:name="Table Contemporary" w:semiHidden="1" w:unhideWhenUsed="1"/>
+    <w:lsdException w:name="Table Elegant" w:semiHidden="1" w:unhideWhenUsed="1"/>
+    <w:lsdException w:name="Table Professional" w:semiHidden="1" w:unhideWhenUsed="1"/>
+    <w:lsdException w:name="Table Subtle 1" w:semiHidden="1" w:unhideWhenUsed="1"/>
+    <w:lsdException w:name="Table Subtle 2" w:semiHidden="1" w:unhideWhenUsed="1"/>
+    <w:lsdException w:name="Table Web 1" w:semiHidden="1" w:unhideWhenUsed="1"/>
+    <w:lsdException w:name="Table Web 2" w:semiHidden="1" w:unhideWhenUsed="1"/>
+    <w:lsdException w:name="Table Web 3" w:semiHidden="1" w:unhideWhenUsed="1"/>
+    <w:lsdException w:name="Balloon Text" w:semiHidden="1" w:unhideWhenUsed="1"/>
+    <w:lsdException w:name="Table Grid" w:uiPriority="39"/>
+    <w:lsdException w:name="Table Theme" w:semiHidden="1" w:unhideWhenUsed="1"/>
+    <w:lsdException w:name="Placeholder Text" w:semiHidden="1"/>
+    <w:lsdException w:name="No Spacing" w:uiPriority="1" w:qFormat="1"/>
+    <w:lsdException w:name="Light Shading" w:uiPriority="60"/>
+    <w:lsdException w:name="Light List" w:uiPriority="61"/>
+    <w:lsdException w:name="Light Grid" w:uiPriority="62"/>
+    <w:lsdException w:name="Medium Shading 1" w:uiPriority="63"/>
+    <w:lsdException w:name="Medium Shading 2" w:uiPriority="64"/>
+    <w:lsdException w:name="Medium List 1" w:uiPriority="65"/>
+    <w:lsdException w:name="Medium List 2" w:uiPriority="66"/>
+    <w:lsdException w:name="Medium Grid 1" w:uiPriority="67"/>
+    <w:lsdException w:name="Medium Grid 2" w:uiPriority="68"/>
+    <w:lsdException w:name="Medium Grid 3" w:uiPriority="69"/>
+    <w:lsdException w:name="Dark List" w:uiPriority="70"/>
+    <w:lsdException w:name="Colorful Shading" w:uiPriority="71"/>
+    <w:lsdException w:name="Colorful List" w:uiPriority="72"/>
+    <w:lsdException w:name="Colorful Grid" w:uiPriority="73"/>
+    <w:lsdException w:name="Light Shading Accent 1" w:uiPriority="60"/>
+    <w:lsdException w:name="Light List Accent 1" w:uiPriority="61"/>
+    <w:lsdException w:name="Light Grid Accent 1" w:uiPriority="62"/>
+    <w:lsdException w:name="Medium Shading 1 Accent 1" w:uiPriority="63"/>
+    <w:lsdException w:name="Medium Shading 2 Accent 1" w:uiPriority="64"/>
+    <w:lsdException w:name="Medium List 1 Accent 1" w:uiPriority="65"/>
+    <w:lsdException w:name="Revision" w:semiHidden="1"/>
+    <w:lsdException w:name="List Paragraph" w:uiPriority="34" w:qFormat="1"/>
+    <w:lsdException w:name="Quote" w:uiPriority="29" w:qFormat="1"/>
+    <w:lsdException w:name="Intense Quote" w:uiPriority="30" w:qFormat="1"/>
+    <w:lsdException w:name="Medium List 2 Accent 1" w:uiPriority="66"/>
+    <w:lsdException w:name="Medium Grid 1 Accent 1" w:uiPriority="67"/>
+    <w:lsdException w:name="Medium Grid 2 Accent 1" w:uiPriority="68"/>
+    <w:lsdException w:name="Medium Grid 3 Accent 1" w:uiPriority="69"/>
+    <w:lsdException w:name="Dark List Accent 1" w:uiPriority="70"/>
+    <w:lsdException w:name="Colorful Shading Accent 1" w:uiPriority="71"/>
+    <w:lsdException w:name="Colorful List Accent 1" w:uiPriority="72"/>
+    <w:lsdException w:name="Colorful Grid Accent 1" w:uiPriority="73"/>
+    <w:lsdException w:name="Light Shading Accent 2" w:uiPriority="60"/>
+    <w:lsdException w:name="Light List Accent 2" w:uiPriority="61"/>
+    <w:lsdException w:name="Light Grid Accent 2" w:uiPriority="62"/>
+    <w:lsdException w:name="Medium Shading 1 Accent 2" w:uiPriority="63"/>
+    <w:lsdException w:name="Medium Shading 2 Accent 2" w:uiPriority="64"/>
+    <w:lsdException w:name="Medium List 1 Accent 2" w:uiPriority="65"/>
+    <w:lsdException w:name="Medium List 2 Accent 2" w:uiPriority="66"/>
+    <w:lsdException w:name="Medium Grid 1 Accent 2" w:uiPriority="67"/>
+    <w:lsdException w:name="Medium Grid 2 Accent 2" w:uiPriority="68"/>
+    <w:lsdException w:name="Medium Grid 3 Accent 2" w:uiPriority="69"/>
+    <w:lsdException w:name="Dark List Accent 2" w:uiPriority="70"/>
+    <w:lsdException w:name="Colorful Shading Accent 2" w:uiPriority="71"/>
+    <w:lsdException w:name="Colorful List Accent 2" w:uiPriority="72"/>
+    <w:lsdException w:name="Colorful Grid Accent 2" w:uiPriority="73"/>
+    <w:lsdException w:name="Light Shading Accent 3" w:uiPriority="60"/>
+    <w:lsdException w:name="Light List Accent 3" w:uiPriority="61"/>
+    <w:lsdException w:name="Light Grid Accent 3" w:uiPriority="62"/>
+    <w:lsdException w:name="Medium Shading 1 Accent 3" w:uiPriority="63"/>
+    <w:lsdException w:name="Medium Shading 2 Accent 3" w:uiPriority="64"/>
+    <w:lsdException w:name="Medium List 1 Accent 3" w:uiPriority="65"/>
+    <w:lsdException w:name="Medium List 2 Accent 3" w:uiPriority="66"/>
+    <w:lsdException w:name="Medium Grid 1 Accent 3" w:uiPriority="67"/>
+    <w:lsdException w:name="Medium Grid 2 Accent 3" w:uiPriority="68"/>
+    <w:lsdException w:name="Medium Grid 3 Accent 3" w:uiPriority="69"/>
+    <w:lsdException w:name="Dark List Accent 3" w:uiPriority="70"/>
+    <w:lsdException w:name="Colorful Shading Accent 3" w:uiPriority="71"/>
+    <w:lsdException w:name="Colorful List Accent 3" w:uiPriority="72"/>
+    <w:lsdException w:name="Colorful Grid Accent 3" w:uiPriority="73"/>
+    <w:lsdException w:name="Light Shading Accent 4" w:uiPriority="60"/>
+    <w:lsdException w:name="Light List Accent 4" w:uiPriority="61"/>
+    <w:lsdException w:name="Light Grid Accent 4" w:uiPriority="62"/>
+    <w:lsdException w:name="Medium Shading 1 Accent 4" w:uiPriority="63"/>
+    <w:lsdException w:name="Medium Shading 2 Accent 4" w:uiPriority="64"/>
+    <w:lsdException w:name="Medium List 1 Accent 4" w:uiPriority="65"/>
+    <w:lsdException w:name="Medium List 2 Accent 4" w:uiPriority="66"/>
+    <w:lsdException w:name="Medium Grid 1 Accent 4" w:uiPriority="67"/>
+    <w:lsdException w:name="Medium Grid 2 Accent 4" w:uiPriority="68"/>
+    <w:lsdException w:name="Medium Grid 3 Accent 4" w:uiPriority="69"/>
+    <w:lsdException w:name="Dark List Accent 4" w:uiPriority="70"/>
+    <w:lsdException w:name="Colorful Shading Accent 4" w:uiPriority="71"/>
+    <w:lsdException w:name="Colorful List Accent 4" w:uiPriority="72"/>
+    <w:lsdException w:name="Colorful Grid Accent 4" w:uiPriority="73"/>
+    <w:lsdException w:name="Light Shading Accent 5" w:uiPriority="60"/>
+    <w:lsdException w:name="Light List Accent 5" w:uiPriority="61"/>
+    <w:lsdException w:name="Light Grid Accent 5" w:uiPriority="62"/>
+    <w:lsdException w:name="Medium Shading 1 Accent 5" w:uiPriority="63"/>
+    <w:lsdException w:name="Medium Shading 2 Accent 5" w:uiPriority="64"/>
+    <w:lsdException w:name="Medium List 1 Accent 5" w:uiPriority="65"/>
+    <w:lsdException w:name="Medium List 2 Accent 5" w:uiPriority="66"/>
+    <w:lsdException w:name="Medium Grid 1 Accent 5" w:uiPriority="67"/>
+    <w:lsdException w:name="Medium Grid 2 Accent 5" w:uiPriority="68"/>
+    <w:lsdException w:name="Medium Grid 3 Accent 5" w:uiPriority="69"/>
+    <w:lsdException w:name="Dark List Accent 5" w:uiPriority="70"/>
+    <w:lsdException w:name="Colorful Shading Accent 5" w:uiPriority="71"/>
+    <w:lsdException w:name="Colorful List Accent 5" w:uiPriority="72"/>
+    <w:lsdException w:name="Colorful Grid Accent 5" w:uiPriority="73"/>
+    <w:lsdException w:name="Light Shading Accent 6" w:uiPriority="60"/>
+    <w:lsdException w:name="Light List Accent 6" w:uiPriority="61"/>
+    <w:lsdException w:name="Light Grid Accent 6" w:uiPriority="62"/>
+    <w:lsdException w:name="Medium Shading 1 Accent 6" w:uiPriority="63"/>
+    <w:lsdException w:name="Medium Shading 2 Accent 6" w:uiPriority="64"/>
+    <w:lsdException w:name="Medium List 1 Accent 6" w:uiPriority="65"/>
+    <w:lsdException w:name="Medium List 2 Accent 6" w:uiPriority="66"/>
+    <w:lsdException w:name="Medium Grid 1 Accent 6" w:uiPriority="67"/>
+    <w:lsdException w:name="Medium Grid 2 Accent 6" w:uiPriority="68"/>
+    <w:lsdException w:name="Medium Grid 3 Accent 6" w:uiPriority="69"/>
+    <w:lsdException w:name="Dark List Accent 6" w:uiPriority="70"/>
+    <w:lsdException w:name="Colorful Shading Accent 6" w:uiPriority="71"/>
+    <w:lsdException w:name="Colorful List Accent 6" w:uiPriority="72"/>
+    <w:lsdException w:name="Colorful Grid Accent 6" w:uiPriority="73"/>
+    <w:lsdException w:name="Subtle Emphasis" w:uiPriority="19" w:qFormat="1"/>
+    <w:lsdException w:name="Intense Emphasis" w:uiPriority="21" w:qFormat="1"/>
+    <w:lsdException w:name="Subtle Reference" w:uiPriority="31" w:qFormat="1"/>
+    <w:lsdException w:name="Intense Reference" w:uiPriority="32" w:qFormat="1"/>
+    <w:lsdException w:name="Book Title" w:uiPriority="33" w:qFormat="1"/>
+    <w:lsdException w:name="Bibliography" w:semiHidden="1" w:uiPriority="37" w:unhideWhenUsed="1"/>
+    <w:lsdException w:name="TOC Heading" w:semiHidden="1" w:uiPriority="39" w:unhideWhenUsed="1" w:qFormat="1"/>
+    <w:lsdException w:name="Plain Table 1" w:uiPriority="41"/>
+    <w:lsdException w:name="Plain Table 2" w:uiPriority="42"/>
+    <w:lsdException w:name="Plain Table 3" w:uiPriority="43"/>
+    <w:lsdException w:name="Plain Table 4" w:uiPriority="44"/>
+    <w:lsdException w:name="Plain Table 5" w:uiPriority="45"/>
+    <w:lsdException w:name="Grid Table Light" w:uiPriority="40"/>
+    <w:lsdException w:name="Grid Table 1 Light" w:uiPriority="46"/>
+    <w:lsdException w:name="Grid Table 2" w:uiPriority="47"/>
+    <w:lsdException w:name="Grid Table 3" w:uiPriority="48"/>
+    <w:lsdException w:name="Grid Table 4" w:uiPriority="49"/>
+    <w:lsdException w:name="Grid Table 5 Dark" w:uiPriority="50"/>
+    <w:lsdException w:name="Grid Table 6 Colorful" w:uiPriority="51"/>
+    <w:lsdException w:name="Grid Table 7 Colorful" w:uiPriority="52"/>
+    <w:lsdException w:name="Grid Table 1 Light Accent 1" w:uiPriority="46"/>
+    <w:lsdException w:name="Grid Table 2 Accent 1" w:uiPriority="47"/>
+    <w:lsdException w:name="Grid Table 3 Accent 1" w:uiPriority="48"/>
+    <w:lsdException w:name="Grid Table 4 Accent 1" w:uiPriority="49"/>
+    <w:lsdException w:name="Grid Table 5 Dark Accent 1" w:uiPriority="50"/>
+    <w:lsdException w:name="Grid Table 6 Colorful Accent 1" w:uiPriority="51"/>
+    <w:lsdException w:name="Grid Table 7 Colorful Accent 1" w:uiPriority="52"/>
+    <w:lsdException w:name="Grid Table 1 Light Accent 2" w:uiPriority="46"/>
+    <w:lsdException w:name="Grid Table 2 Accent 2" w:uiPriority="47"/>
+    <w:lsdException w:name="Grid Table 3 Accent 2" w:uiPriority="48"/>
+    <w:lsdException w:name="Grid Table 4 Accent 2" w:uiPriority="49"/>
+    <w:lsdException w:name="Grid Table 5 Dark Accent 2" w:uiPriority="50"/>
+    <w:lsdException w:name="Grid Table 6 Colorful Accent 2" w:uiPriority="51"/>
+    <w:lsdException w:name="Grid Table 7 Colorful Accent 2" w:uiPriority="52"/>
+    <w:lsdException w:name="Grid Table 1 Light Accent 3" w:uiPriority="46"/>
+    <w:lsdException w:name="Grid Table 2 Accent 3" w:uiPriority="47"/>
+    <w:lsdException w:name="Grid Table 3 Accent 3" w:uiPriority="48"/>
+    <w:lsdException w:name="Grid Table 4 Accent 3" w:uiPriority="49"/>
+    <w:lsdException w:name="Grid Table 5 Dark Accent 3" w:uiPriority="50"/>
+    <w:lsdException w:name="Grid Table 6 Colorful Accent 3" w:uiPriority="51"/>
+    <w:lsdException w:name="Grid Table 7 Colorful Accent 3" w:uiPriority="52"/>
+    <w:lsdException w:name="Grid Table 1 Light Accent 4" w:uiPriority="46"/>
+    <w:lsdException w:name="Grid Table 2 Accent 4" w:uiPriority="47"/>
+    <w:lsdException w:name="Grid Table 3 Accent 4" w:uiPriority="48"/>
+    <w:lsdException w:name="Grid Table 4 Accent 4" w:uiPriority="49"/>
+    <w:lsdException w:name="Grid Table 5 Dark Accent 4" w:uiPriority="50"/>
+    <w:lsdException w:name="Grid Table 6 Colorful Accent 4" w:uiPriority="51"/>
+    <w:lsdException w:name="Grid Table 7 Colorful Accent 4" w:uiPriority="52"/>
+    <w:lsdException w:name="Grid Table 1 Light Accent 5" w:uiPriority="46"/>
+    <w:lsdException w:name="Grid Table 2 Accent 5" w:uiPriority="47"/>
+    <w:lsdException w:name="Grid Table 3 Accent 5" w:uiPriority="48"/>
+    <w:lsdException w:name="Grid Table 4 Accent 5" w:uiPriority="49"/>
+    <w:lsdException w:name="Grid Table 5 Dark Accent 5" w:uiPriority="50"/>
+    <w:lsdException w:name="Grid Table 6 Colorful Accent 5" w:uiPriority="51"/>
+    <w:lsdException w:name="Grid Table 7 Colorful Accent 5" w:uiPriority="52"/>
+    <w:lsdException w:name="Grid Table 1 Light Accent 6" w:uiPriority="46"/>
+    <w:lsdException w:name="Grid Table 2 Accent 6" w:uiPriority="47"/>
+    <w:lsdException w:name="Grid Table 3 Accent 6" w:uiPriority="48"/>
+    <w:lsdException w:name="Grid Table 4 Accent 6" w:uiPriority="49"/>
+    <w:lsdException w:name="Grid Table 5 Dark Accent 6" w:uiPriority="50"/>
+    <w:lsdException w:name="Grid Table 6 Colorful Accent 6" w:uiPriority="51"/>
+    <w:lsdException w:name="Grid Table 7 Colorful Accent 6" w:uiPriority="52"/>
+    <w:lsdException w:name="List Table 1 Light" w:uiPriority="46"/>
+    <w:lsdException w:name="List Table 2" w:uiPriority="47"/>
+    <w:lsdException w:name="List Table 3" w:uiPriority="48"/>
+    <w:lsdException w:name="List Table 4" w:uiPriority="49"/>
+    <w:lsdException w:name="List Table 5 Dark" w:uiPriority="50"/>
+    <w:lsdException w:name="List Table 6 Colorful" w:uiPriority="51"/>
+    <w:lsdException w:name="List Table 7 Colorful" w:uiPriority="52"/>
+    <w:lsdException w:name="List Table 1 Light Accent 1" w:uiPriority="46"/>
+    <w:lsdException w:name="List Table 2 Accent 1" w:uiPriority="47"/>
+    <w:lsdException w:name="List Table 3 Accent 1" w:uiPriority="48"/>
+    <w:lsdException w:name="List Table 4 Accent 1" w:uiPriority="49"/>
+    <w:lsdException w:name="List Table 5 Dark Accent 1" w:uiPriority="50"/>
+    <w:lsdException w:name="List Table 6 Colorful Accent 1" w:uiPriority="51"/>
+    <w:lsdException w:name="List Table 7 Colorful Accent 1" w:uiPriority="52"/>
+    <w:lsdException w:name="List Table 1 Light Accent 2" w:uiPriority="46"/>
+    <w:lsdException w:name="List Table 2 Accent 2" w:uiPriority="47"/>
+    <w:lsdException w:name="List Table 3 Accent 2" w:uiPriority="48"/>
+    <w:lsdException w:name="List Table 4 Accent 2" w:uiPriority="49"/>
+    <w:lsdException w:name="List Table 5 Dark Accent 2" w:uiPriority="50"/>
+    <w:lsdException w:name="List Table 6 Colorful Accent 2" w:uiPriority="51"/>
+    <w:lsdException w:name="List Table 7 Colorful Accent 2" w:uiPriority="52"/>
+    <w:lsdException w:name="List Table 1 Light Accent 3" w:uiPriority="46"/>
+    <w:lsdException w:name="List Table 2 Accent 3" w:uiPriority="47"/>
+    <w:lsdException w:name="List Table 3 Accent 3" w:uiPriority="48"/>
+    <w:lsdException w:name="List Table 4 Accent 3" w:uiPriority="49"/>
+    <w:lsdException w:name="List Table 5 Dark Accent 3" w:uiPriority="50"/>
+    <w:lsdException w:name="List Table 6 Colorful Accent 3" w:uiPriority="51"/>
+    <w:lsdException w:name="List Table 7 Colorful Accent 3" w:uiPriority="52"/>
+    <w:lsdException w:name="List Table 1 Light Accent 4" w:uiPriority="46"/>
+    <w:lsdException w:name="List Table 2 Accent 4" w:uiPriority="47"/>
+    <w:lsdException w:name="List Table 3 Accent 4" w:uiPriority="48"/>
+    <w:lsdException w:name="List Table 4 Accent 4" w:uiPriority="49"/>
+    <w:lsdException w:name="List Table 5 Dark Accent 4" w:uiPriority="50"/>
+    <w:lsdException w:name="List Table 6 Colorful Accent 4" w:uiPriority="51"/>
+    <w:lsdException w:name="List Table 7 Colorful Accent 4" w:uiPriority="52"/>
+    <w:lsdException w:name="List Table 1 Light Accent 5" w:uiPriority="46"/>
+    <w:lsdException w:name="List Table 2 Accent 5" w:uiPriority="47"/>
+    <w:lsdException w:name="List Table 3 Accent 5" w:uiPriority="48"/>
+    <w:lsdException w:name="List Table 4 Accent 5" w:uiPriority="49"/>
+    <w:lsdException w:name="List Table 5 Dark Accent 5" w:uiPriority="50"/>
+    <w:lsdException w:name="List Table 6 Colorful Accent 5" w:uiPriority="51"/>
+    <w:lsdException w:name="List Table 7 Colorful Accent 5" w:uiPriority="52"/>
+    <w:lsdException w:name="List Table 1 Light Accent 6" w:uiPriority="46"/>
+    <w:lsdException w:name="List Table 2 Accent 6" w:uiPriority="47"/>
+    <w:lsdException w:name="List Table 3 Accent 6" w:uiPriority="48"/>
+    <w:lsdException w:name="List Table 4 Accent 6" w:uiPriority="49"/>
+    <w:lsdException w:name="List Table 5 Dark Accent 6" w:uiPriority="50"/>
+    <w:lsdException w:name="List Table 6 Colorful Accent 6" w:uiPriority="51"/>
+    <w:lsdException w:name="List Table 7 Colorful Accent 6" w:uiPriority="52"/>
+  </w:latentStyles>
+  <w:style w:type="paragraph" w:default="1" w:styleId="Normal">
+    <w:name w:val="Normal"/>
+    <w:qFormat/>
+    <w:rsid w:val="004F0566"/>
+  </w:style>
+  <w:style w:type="character" w:default="1" w:styleId="DefaultParagraphFont">
+    <w:name w:val="Default Paragraph Font"/>
+    <w:uiPriority w:val="1"/>
+    <w:semiHidden/>
+    <w:unhideWhenUsed/>
+  </w:style>
+  <w:style w:type="table" w:default="1" w:styleId="TableNormal">
+    <w:name w:val="Normal Table"/>
+    <w:uiPriority w:val="99"/>
+    <w:semiHidden/>
+    <w:unhideWhenUsed/>
+    <w:tblPr>
+      <w:tblInd w:w="0" w:type="dxa"/>
+      <w:tblCellMar>
+        <w:top w:w="0" w:type="dxa"/>
+        <w:left w:w="108" w:type="dxa"/>
+        <w:bottom w:w="0" w:type="dxa"/>
+        <w:right w:w="108" w:type="dxa"/>
+      </w:tblCellMar>
+    </w:tblPr>
+  </w:style>
+  <w:style w:type="numbering" w:default="1" w:styleId="NoList">
+    <w:name w:val="No List"/>
+    <w:uiPriority w:val="99"/>
+    <w:semiHidden/>
+    <w:unhideWhenUsed/>
+  </w:style>
+  <w:style w:type="paragraph" w:customStyle="1" w:styleId="C9A098B2FC1245258792C6B3BA91EE34">
+    <w:name w:val="C9A098B2FC1245258792C6B3BA91EE34"/>
+    <w:rsid w:val="002C1B90"/>
+  </w:style>
+  <w:style w:type="paragraph" w:customStyle="1" w:styleId="C27994B8CAA8434F8DC5F391B0F7F16E">
+    <w:name w:val="C27994B8CAA8434F8DC5F391B0F7F16E"/>
+    <w:rsid w:val="002C1B90"/>
+  </w:style>
+  <w:style w:type="character" w:styleId="PlaceholderText">
+    <w:name w:val="Placeholder Text"/>
+    <w:basedOn w:val="DefaultParagraphFont"/>
+    <w:uiPriority w:val="99"/>
+    <w:semiHidden/>
+    <w:rsid w:val="004D41CC"/>
+    <w:rPr>
+      <w:color w:val="808080"/>
+    </w:rPr>
+  </w:style>
+</w:styles>
+</file>
+
+<file path=word/glossary/webSettings.xml><?xml version="1.0" encoding="utf-8"?>
+<w:webSettings xmlns:mc="http://schemas.openxmlformats.org/markup-compatibility/2006" xmlns:r="http://schemas.openxmlformats.org/officeDocument/2006/relationships" xmlns:w="http://schemas.openxmlformats.org/wordprocessingml/2006/main" xmlns:w14="http://schemas.microsoft.com/office/word/2010/wordml" xmlns:w15="http://schemas.microsoft.com/office/word/2012/wordml" mc:Ignorable="w14 w15">
+  <w:optimizeForBrowser/>
+  <w:allowPNG/>
+</w:webSettings>
+</file>
+
 <file path=word/theme/theme1.xml><?xml version="1.0" encoding="utf-8"?>
 <a:theme xmlns:a="http://schemas.openxmlformats.org/drawingml/2006/main" name="Office Theme">
   <a:themeElements>
@@ -22697,7 +22219,7 @@
 </file>
 
 <file path=customXml/itemProps1.xml><?xml version="1.0" encoding="utf-8"?>
-<ds:datastoreItem xmlns:ds="http://schemas.openxmlformats.org/officeDocument/2006/customXml" ds:itemID="{E8128571-1DF3-4BFD-9F76-67CBFDA68867}">
+<ds:datastoreItem xmlns:ds="http://schemas.openxmlformats.org/officeDocument/2006/customXml" ds:itemID="{92987BFC-727B-4688-BAB4-64FA7AB31506}">
   <ds:schemaRefs>
     <ds:schemaRef ds:uri="http://schemas.openxmlformats.org/officeDocument/2006/bibliography"/>
   </ds:schemaRefs>

</xml_diff>

<commit_message>
empiezo el ej 6
</commit_message>
<xml_diff>
--- a/tp1-colas/Resolucion.docx
+++ b/tp1-colas/Resolucion.docx
@@ -700,66 +700,6 @@
     </w:p>
     <w:p>
       <w:pPr>
-        <w:pStyle w:val="Caption"/>
-        <w:jc w:val="both"/>
-        <w:rPr>
-          <w:rFonts w:ascii="Segoe UI" w:hAnsi="Segoe UI" w:cs="Segoe UI"/>
-          <w:lang w:val="es-AR"/>
-        </w:rPr>
-      </w:pPr>
-      <w:r>
-        <w:rPr>
-          <w:rFonts w:ascii="Segoe UI" w:hAnsi="Segoe UI" w:cs="Segoe UI"/>
-          <w:lang w:val="es-AR"/>
-        </w:rPr>
-        <w:t xml:space="preserve">Figure </w:t>
-      </w:r>
-      <w:r>
-        <w:rPr>
-          <w:rFonts w:ascii="Segoe UI" w:hAnsi="Segoe UI" w:cs="Segoe UI"/>
-          <w:lang w:val="es-AR"/>
-        </w:rPr>
-        <w:fldChar w:fldCharType="begin"/>
-      </w:r>
-      <w:r>
-        <w:rPr>
-          <w:rFonts w:ascii="Segoe UI" w:hAnsi="Segoe UI" w:cs="Segoe UI"/>
-          <w:lang w:val="es-AR"/>
-        </w:rPr>
-        <w:instrText xml:space="preserve"> SEQ Figure \* ARABIC </w:instrText>
-      </w:r>
-      <w:r>
-        <w:rPr>
-          <w:rFonts w:ascii="Segoe UI" w:hAnsi="Segoe UI" w:cs="Segoe UI"/>
-          <w:lang w:val="es-AR"/>
-        </w:rPr>
-        <w:fldChar w:fldCharType="separate"/>
-      </w:r>
-      <w:r>
-        <w:rPr>
-          <w:rFonts w:ascii="Segoe UI" w:hAnsi="Segoe UI" w:cs="Segoe UI"/>
-          <w:noProof/>
-          <w:lang w:val="es-AR"/>
-        </w:rPr>
-        <w:t>1</w:t>
-      </w:r>
-      <w:r>
-        <w:rPr>
-          <w:rFonts w:ascii="Segoe UI" w:hAnsi="Segoe UI" w:cs="Segoe UI"/>
-          <w:lang w:val="es-AR"/>
-        </w:rPr>
-        <w:fldChar w:fldCharType="end"/>
-      </w:r>
-      <w:r>
-        <w:rPr>
-          <w:rFonts w:ascii="Segoe UI" w:hAnsi="Segoe UI" w:cs="Segoe UI"/>
-          <w:lang w:val="es-AR"/>
-        </w:rPr>
-        <w:t xml:space="preserve"> Modelo Ejercicio 1</w:t>
-      </w:r>
-    </w:p>
-    <w:p>
-      <w:pPr>
         <w:jc w:val="both"/>
         <w:rPr>
           <w:rFonts w:ascii="Segoe UI" w:hAnsi="Segoe UI" w:cs="Segoe UI"/>
@@ -879,7 +819,6 @@
           <w:rFonts w:ascii="Segoe UI" w:hAnsi="Segoe UI" w:cs="Segoe UI"/>
           <w:lang w:val="es-AR"/>
         </w:rPr>
-        <w:lastRenderedPageBreak/>
         <w:t>La capacidad del sistema es infinita.</w:t>
       </w:r>
     </w:p>
@@ -901,6 +840,7 @@
           <w:rFonts w:ascii="Segoe UI" w:hAnsi="Segoe UI" w:cs="Segoe UI"/>
           <w:lang w:val="es-AR"/>
         </w:rPr>
+        <w:lastRenderedPageBreak/>
         <w:t>La disciplina de atención de los clientes es FIFO (</w:t>
       </w:r>
       <w:r>
@@ -2518,62 +2458,6 @@
     </w:p>
     <w:p>
       <w:pPr>
-        <w:pStyle w:val="Caption"/>
-        <w:rPr>
-          <w:rFonts w:ascii="Segoe UI" w:hAnsi="Segoe UI" w:cs="Segoe UI"/>
-          <w:lang w:val="es-AR"/>
-        </w:rPr>
-      </w:pPr>
-      <w:r>
-        <w:rPr>
-          <w:rFonts w:ascii="Segoe UI" w:hAnsi="Segoe UI" w:cs="Segoe UI"/>
-          <w:lang w:val="es-AR"/>
-        </w:rPr>
-        <w:t xml:space="preserve">Figure </w:t>
-      </w:r>
-      <w:r>
-        <w:rPr>
-          <w:rFonts w:ascii="Segoe UI" w:hAnsi="Segoe UI" w:cs="Segoe UI"/>
-        </w:rPr>
-        <w:fldChar w:fldCharType="begin"/>
-      </w:r>
-      <w:r>
-        <w:rPr>
-          <w:rFonts w:ascii="Segoe UI" w:hAnsi="Segoe UI" w:cs="Segoe UI"/>
-          <w:lang w:val="es-AR"/>
-        </w:rPr>
-        <w:instrText xml:space="preserve"> SEQ Figure \* ARABIC </w:instrText>
-      </w:r>
-      <w:r>
-        <w:rPr>
-          <w:rFonts w:ascii="Segoe UI" w:hAnsi="Segoe UI" w:cs="Segoe UI"/>
-        </w:rPr>
-        <w:fldChar w:fldCharType="separate"/>
-      </w:r>
-      <w:r>
-        <w:rPr>
-          <w:rFonts w:ascii="Segoe UI" w:hAnsi="Segoe UI" w:cs="Segoe UI"/>
-          <w:noProof/>
-          <w:lang w:val="es-AR"/>
-        </w:rPr>
-        <w:t>2</w:t>
-      </w:r>
-      <w:r>
-        <w:rPr>
-          <w:rFonts w:ascii="Segoe UI" w:hAnsi="Segoe UI" w:cs="Segoe UI"/>
-        </w:rPr>
-        <w:fldChar w:fldCharType="end"/>
-      </w:r>
-      <w:r>
-        <w:rPr>
-          <w:rFonts w:ascii="Segoe UI" w:hAnsi="Segoe UI" w:cs="Segoe UI"/>
-          <w:lang w:val="es-AR"/>
-        </w:rPr>
-        <w:t xml:space="preserve"> Modelo Ejercicio 2</w:t>
-      </w:r>
-    </w:p>
-    <w:p>
-      <w:pPr>
         <w:jc w:val="both"/>
         <w:rPr>
           <w:rFonts w:ascii="Segoe UI" w:hAnsi="Segoe UI" w:cs="Segoe UI"/>
@@ -2806,7 +2690,6 @@
           <w:rFonts w:ascii="Segoe UI" w:hAnsi="Segoe UI" w:cs="Segoe UI"/>
           <w:lang w:val="es-AR"/>
         </w:rPr>
-        <w:lastRenderedPageBreak/>
         <w:t>No hay impaciencia por parte de los clientes.</w:t>
       </w:r>
     </w:p>
@@ -2821,6 +2704,7 @@
         <w:rPr>
           <w:rFonts w:ascii="Segoe UI" w:hAnsi="Segoe UI" w:cs="Segoe UI"/>
         </w:rPr>
+        <w:lastRenderedPageBreak/>
         <w:t>Ejercicios</w:t>
       </w:r>
     </w:p>
@@ -5016,30 +4900,24 @@
       <w:pPr>
         <w:pStyle w:val="ListParagraph"/>
         <w:numPr>
-          <w:ilvl w:val="1"/>
-          <w:numId w:val="6"/>
+          <w:ilvl w:val="0"/>
+          <w:numId w:val="26"/>
         </w:numPr>
-        <w:autoSpaceDE w:val="0"/>
-        <w:autoSpaceDN w:val="0"/>
-        <w:adjustRightInd w:val="0"/>
-        <w:spacing w:after="0" w:line="240" w:lineRule="auto"/>
-        <w:ind w:left="567"/>
-        <w:jc w:val="both"/>
-        <w:rPr>
-          <w:rFonts w:ascii="Segoe UI" w:eastAsia="TTFF2EC1B0t00" w:hAnsi="Segoe UI" w:cs="Segoe UI"/>
-          <w:lang w:val="es-AR"/>
-        </w:rPr>
-      </w:pPr>
-      <w:r>
-        <w:rPr>
-          <w:rFonts w:ascii="Segoe UI" w:eastAsia="TTFF2EC1B0t00" w:hAnsi="Segoe UI" w:cs="Segoe UI"/>
+        <w:rPr>
+          <w:rFonts w:ascii="Segoe UI" w:hAnsi="Segoe UI" w:cs="Segoe UI"/>
+          <w:lang w:val="es-AR"/>
+        </w:rPr>
+      </w:pPr>
+      <w:r>
+        <w:rPr>
+          <w:rFonts w:ascii="Segoe UI" w:hAnsi="Segoe UI" w:cs="Segoe UI"/>
           <w:lang w:val="es-AR"/>
         </w:rPr>
         <w:t xml:space="preserve">Lapso medio entre arribo de usuarios: </w:t>
       </w:r>
       <w:r>
         <w:rPr>
-          <w:rFonts w:ascii="Segoe UI" w:eastAsia="TTFF2EC1B0t00" w:hAnsi="Segoe UI" w:cs="Segoe UI"/>
+          <w:rFonts w:ascii="Segoe UI" w:hAnsi="Segoe UI" w:cs="Segoe UI"/>
           <w:b/>
           <w:lang w:val="es-AR"/>
         </w:rPr>
@@ -5047,7 +4925,7 @@
       </w:r>
       <w:r>
         <w:rPr>
-          <w:rFonts w:ascii="Segoe UI" w:eastAsia="TTFF2EC1B0t00" w:hAnsi="Segoe UI" w:cs="Segoe UI"/>
+          <w:rFonts w:ascii="Segoe UI" w:hAnsi="Segoe UI" w:cs="Segoe UI"/>
           <w:lang w:val="es-AR"/>
         </w:rPr>
         <w:t xml:space="preserve"> (distribución exponencial)</w:t>
@@ -5055,48 +4933,34 @@
     </w:p>
     <w:p>
       <w:pPr>
-        <w:pStyle w:val="Heading2"/>
+        <w:pStyle w:val="ListParagraph"/>
         <w:numPr>
-          <w:ilvl w:val="1"/>
-          <w:numId w:val="6"/>
+          <w:ilvl w:val="0"/>
+          <w:numId w:val="26"/>
         </w:numPr>
-        <w:ind w:left="567"/>
-        <w:jc w:val="both"/>
-        <w:rPr>
-          <w:rFonts w:ascii="Segoe UI" w:eastAsia="TTFF2EC1B0t00" w:hAnsi="Segoe UI" w:cs="Segoe UI"/>
-          <w:color w:val="auto"/>
-          <w:sz w:val="22"/>
-          <w:szCs w:val="22"/>
-          <w:lang w:val="es-AR"/>
-        </w:rPr>
-      </w:pPr>
-      <w:r>
-        <w:rPr>
-          <w:rFonts w:ascii="Segoe UI" w:eastAsia="TTFF2EC1B0t00" w:hAnsi="Segoe UI" w:cs="Segoe UI"/>
-          <w:color w:val="auto"/>
-          <w:sz w:val="22"/>
-          <w:szCs w:val="22"/>
+        <w:rPr>
+          <w:rFonts w:ascii="Segoe UI" w:hAnsi="Segoe UI" w:cs="Segoe UI"/>
+          <w:lang w:val="es-AR"/>
+        </w:rPr>
+      </w:pPr>
+      <w:r>
+        <w:rPr>
+          <w:rFonts w:ascii="Segoe UI" w:hAnsi="Segoe UI" w:cs="Segoe UI"/>
           <w:lang w:val="es-AR"/>
         </w:rPr>
         <w:t xml:space="preserve">Tiempo medio de atención en ventanilla: </w:t>
       </w:r>
       <w:r>
         <w:rPr>
-          <w:rFonts w:ascii="Segoe UI" w:eastAsia="TTFF2EC1B0t00" w:hAnsi="Segoe UI" w:cs="Segoe UI"/>
+          <w:rFonts w:ascii="Segoe UI" w:hAnsi="Segoe UI" w:cs="Segoe UI"/>
           <w:b/>
-          <w:color w:val="auto"/>
-          <w:sz w:val="22"/>
-          <w:szCs w:val="22"/>
           <w:lang w:val="es-AR"/>
         </w:rPr>
         <w:t>2 minutos</w:t>
       </w:r>
       <w:r>
         <w:rPr>
-          <w:rFonts w:ascii="Segoe UI" w:eastAsia="TTFF2EC1B0t00" w:hAnsi="Segoe UI" w:cs="Segoe UI"/>
-          <w:color w:val="auto"/>
-          <w:sz w:val="22"/>
-          <w:szCs w:val="22"/>
+          <w:rFonts w:ascii="Segoe UI" w:hAnsi="Segoe UI" w:cs="Segoe UI"/>
           <w:lang w:val="es-AR"/>
         </w:rPr>
         <w:t xml:space="preserve"> (distribución exponencial)</w:t>
@@ -5192,59 +5056,6 @@
     </w:p>
     <w:p>
       <w:pPr>
-        <w:pStyle w:val="Caption"/>
-        <w:jc w:val="both"/>
-        <w:rPr>
-          <w:rFonts w:ascii="Segoe UI" w:hAnsi="Segoe UI" w:cs="Segoe UI"/>
-          <w:lang w:val="es-AR"/>
-        </w:rPr>
-      </w:pPr>
-      <w:r>
-        <w:rPr>
-          <w:rFonts w:ascii="Segoe UI" w:hAnsi="Segoe UI" w:cs="Segoe UI"/>
-        </w:rPr>
-        <w:t xml:space="preserve">Figure </w:t>
-      </w:r>
-      <w:r>
-        <w:rPr>
-          <w:rFonts w:ascii="Segoe UI" w:hAnsi="Segoe UI" w:cs="Segoe UI"/>
-        </w:rPr>
-        <w:fldChar w:fldCharType="begin"/>
-      </w:r>
-      <w:r>
-        <w:rPr>
-          <w:rFonts w:ascii="Segoe UI" w:hAnsi="Segoe UI" w:cs="Segoe UI"/>
-        </w:rPr>
-        <w:instrText xml:space="preserve"> SEQ Figure \* ARABIC </w:instrText>
-      </w:r>
-      <w:r>
-        <w:rPr>
-          <w:rFonts w:ascii="Segoe UI" w:hAnsi="Segoe UI" w:cs="Segoe UI"/>
-        </w:rPr>
-        <w:fldChar w:fldCharType="separate"/>
-      </w:r>
-      <w:r>
-        <w:rPr>
-          <w:rFonts w:ascii="Segoe UI" w:hAnsi="Segoe UI" w:cs="Segoe UI"/>
-          <w:noProof/>
-        </w:rPr>
-        <w:t>3</w:t>
-      </w:r>
-      <w:r>
-        <w:rPr>
-          <w:rFonts w:ascii="Segoe UI" w:hAnsi="Segoe UI" w:cs="Segoe UI"/>
-        </w:rPr>
-        <w:fldChar w:fldCharType="end"/>
-      </w:r>
-      <w:r>
-        <w:rPr>
-          <w:rFonts w:ascii="Segoe UI" w:hAnsi="Segoe UI" w:cs="Segoe UI"/>
-        </w:rPr>
-        <w:t xml:space="preserve"> Modelo Ejercicio 3</w:t>
-      </w:r>
-    </w:p>
-    <w:p>
-      <w:pPr>
         <w:rPr>
           <w:rFonts w:ascii="Segoe UI" w:hAnsi="Segoe UI" w:cs="Segoe UI"/>
           <w:lang w:val="es-AR"/>
@@ -6946,73 +6757,6 @@
     </w:p>
     <w:p>
       <w:pPr>
-        <w:pStyle w:val="Caption"/>
-        <w:jc w:val="both"/>
-        <w:rPr>
-          <w:rFonts w:ascii="Segoe UI" w:hAnsi="Segoe UI" w:cs="Segoe UI"/>
-          <w:lang w:val="es-AR"/>
-        </w:rPr>
-      </w:pPr>
-      <w:r>
-        <w:rPr>
-          <w:rFonts w:ascii="Segoe UI" w:hAnsi="Segoe UI" w:cs="Segoe UI"/>
-          <w:lang w:val="es-AR"/>
-        </w:rPr>
-        <w:t xml:space="preserve">Figure </w:t>
-      </w:r>
-      <w:r>
-        <w:rPr>
-          <w:rFonts w:ascii="Segoe UI" w:hAnsi="Segoe UI" w:cs="Segoe UI"/>
-          <w:lang w:val="es-AR"/>
-        </w:rPr>
-        <w:fldChar w:fldCharType="begin"/>
-      </w:r>
-      <w:r>
-        <w:rPr>
-          <w:rFonts w:ascii="Segoe UI" w:hAnsi="Segoe UI" w:cs="Segoe UI"/>
-          <w:lang w:val="es-AR"/>
-        </w:rPr>
-        <w:instrText xml:space="preserve"> SEQ Figure \* ARABIC </w:instrText>
-      </w:r>
-      <w:r>
-        <w:rPr>
-          <w:rFonts w:ascii="Segoe UI" w:hAnsi="Segoe UI" w:cs="Segoe UI"/>
-          <w:lang w:val="es-AR"/>
-        </w:rPr>
-        <w:fldChar w:fldCharType="separate"/>
-      </w:r>
-      <w:r>
-        <w:rPr>
-          <w:rFonts w:ascii="Segoe UI" w:hAnsi="Segoe UI" w:cs="Segoe UI"/>
-          <w:noProof/>
-          <w:lang w:val="es-AR"/>
-        </w:rPr>
-        <w:t>4</w:t>
-      </w:r>
-      <w:r>
-        <w:rPr>
-          <w:rFonts w:ascii="Segoe UI" w:hAnsi="Segoe UI" w:cs="Segoe UI"/>
-          <w:lang w:val="es-AR"/>
-        </w:rPr>
-        <w:fldChar w:fldCharType="end"/>
-      </w:r>
-      <w:r>
-        <w:rPr>
-          <w:rFonts w:ascii="Segoe UI" w:hAnsi="Segoe UI" w:cs="Segoe UI"/>
-          <w:lang w:val="es-AR"/>
-        </w:rPr>
-        <w:t xml:space="preserve"> Modelo Ejercicio </w:t>
-      </w:r>
-      <w:r>
-        <w:rPr>
-          <w:rFonts w:ascii="Segoe UI" w:hAnsi="Segoe UI" w:cs="Segoe UI"/>
-          <w:lang w:val="es-AR"/>
-        </w:rPr>
-        <w:t>4</w:t>
-      </w:r>
-    </w:p>
-    <w:p>
-      <w:pPr>
         <w:jc w:val="both"/>
         <w:rPr>
           <w:rFonts w:ascii="Segoe UI" w:hAnsi="Segoe UI" w:cs="Segoe UI"/>
@@ -7243,8 +6987,21 @@
           <w:rFonts w:ascii="Segoe UI" w:hAnsi="Segoe UI" w:cs="Segoe UI"/>
           <w:lang w:val="es-AR"/>
         </w:rPr>
-        <w:lastRenderedPageBreak/>
-        <w:t>No hay impaciencia por parte de los clientes.</w:t>
+        <w:t xml:space="preserve">No hay </w:t>
+      </w:r>
+      <w:r>
+        <w:rPr>
+          <w:rFonts w:ascii="Segoe UI" w:hAnsi="Segoe UI" w:cs="Segoe UI"/>
+          <w:lang w:val="es-AR"/>
+        </w:rPr>
+        <w:t>abandono</w:t>
+      </w:r>
+      <w:r>
+        <w:rPr>
+          <w:rFonts w:ascii="Segoe UI" w:hAnsi="Segoe UI" w:cs="Segoe UI"/>
+          <w:lang w:val="es-AR"/>
+        </w:rPr>
+        <w:t xml:space="preserve"> por parte de los clientes.</w:t>
       </w:r>
     </w:p>
     <w:p>
@@ -7261,6 +7018,7 @@
           <w:rFonts w:ascii="Segoe UI" w:hAnsi="Segoe UI" w:cs="Segoe UI"/>
           <w:lang w:val="es-AR"/>
         </w:rPr>
+        <w:lastRenderedPageBreak/>
         <w:t>Ejercicios</w:t>
       </w:r>
     </w:p>
@@ -12259,66 +12017,6 @@
     </w:p>
     <w:p>
       <w:pPr>
-        <w:pStyle w:val="Caption"/>
-        <w:jc w:val="both"/>
-        <w:rPr>
-          <w:rFonts w:ascii="Segoe UI" w:hAnsi="Segoe UI" w:cs="Segoe UI"/>
-          <w:lang w:val="es-AR"/>
-        </w:rPr>
-      </w:pPr>
-      <w:r>
-        <w:rPr>
-          <w:rFonts w:ascii="Segoe UI" w:hAnsi="Segoe UI" w:cs="Segoe UI"/>
-          <w:lang w:val="es-AR"/>
-        </w:rPr>
-        <w:t xml:space="preserve">Figure </w:t>
-      </w:r>
-      <w:r>
-        <w:rPr>
-          <w:rFonts w:ascii="Segoe UI" w:hAnsi="Segoe UI" w:cs="Segoe UI"/>
-          <w:lang w:val="es-AR"/>
-        </w:rPr>
-        <w:fldChar w:fldCharType="begin"/>
-      </w:r>
-      <w:r>
-        <w:rPr>
-          <w:rFonts w:ascii="Segoe UI" w:hAnsi="Segoe UI" w:cs="Segoe UI"/>
-          <w:lang w:val="es-AR"/>
-        </w:rPr>
-        <w:instrText xml:space="preserve"> SEQ Figure \* ARABIC </w:instrText>
-      </w:r>
-      <w:r>
-        <w:rPr>
-          <w:rFonts w:ascii="Segoe UI" w:hAnsi="Segoe UI" w:cs="Segoe UI"/>
-          <w:lang w:val="es-AR"/>
-        </w:rPr>
-        <w:fldChar w:fldCharType="separate"/>
-      </w:r>
-      <w:r>
-        <w:rPr>
-          <w:rFonts w:ascii="Segoe UI" w:hAnsi="Segoe UI" w:cs="Segoe UI"/>
-          <w:noProof/>
-          <w:lang w:val="es-AR"/>
-        </w:rPr>
-        <w:t>5</w:t>
-      </w:r>
-      <w:r>
-        <w:rPr>
-          <w:rFonts w:ascii="Segoe UI" w:hAnsi="Segoe UI" w:cs="Segoe UI"/>
-          <w:lang w:val="es-AR"/>
-        </w:rPr>
-        <w:fldChar w:fldCharType="end"/>
-      </w:r>
-      <w:r>
-        <w:rPr>
-          <w:rFonts w:ascii="Segoe UI" w:hAnsi="Segoe UI" w:cs="Segoe UI"/>
-          <w:lang w:val="es-AR"/>
-        </w:rPr>
-        <w:t xml:space="preserve"> Modelo Ejercicio 1</w:t>
-      </w:r>
-    </w:p>
-    <w:p>
-      <w:pPr>
         <w:jc w:val="both"/>
         <w:rPr>
           <w:rFonts w:ascii="Segoe UI" w:hAnsi="Segoe UI" w:cs="Segoe UI"/>
@@ -12522,7 +12220,6 @@
           <w:rFonts w:ascii="Segoe UI" w:hAnsi="Segoe UI" w:cs="Segoe UI"/>
           <w:lang w:val="es-AR"/>
         </w:rPr>
-        <w:lastRenderedPageBreak/>
         <w:t>El sistema se encuentra en régimen permanente.</w:t>
       </w:r>
     </w:p>
@@ -12543,7 +12240,22 @@
           <w:rFonts w:ascii="Segoe UI" w:hAnsi="Segoe UI" w:cs="Segoe UI"/>
           <w:lang w:val="es-AR"/>
         </w:rPr>
-        <w:t>No hay impaciencia por parte de los clientes.</w:t>
+        <w:lastRenderedPageBreak/>
+        <w:t xml:space="preserve">No hay </w:t>
+      </w:r>
+      <w:r>
+        <w:rPr>
+          <w:rFonts w:ascii="Segoe UI" w:hAnsi="Segoe UI" w:cs="Segoe UI"/>
+          <w:lang w:val="es-AR"/>
+        </w:rPr>
+        <w:t>abandono</w:t>
+      </w:r>
+      <w:r>
+        <w:rPr>
+          <w:rFonts w:ascii="Segoe UI" w:hAnsi="Segoe UI" w:cs="Segoe UI"/>
+          <w:lang w:val="es-AR"/>
+        </w:rPr>
+        <w:t xml:space="preserve"> por parte de los clientes.</w:t>
       </w:r>
     </w:p>
     <w:p>
@@ -14225,7 +13937,6 @@
           <w:rFonts w:ascii="Segoe UI" w:hAnsi="Segoe UI" w:cs="Segoe UI"/>
           <w:lang w:val="es-AR"/>
         </w:rPr>
-        <w:lastRenderedPageBreak/>
         <w:tab/>
       </w:r>
       <w:r>
@@ -14351,6 +14062,7 @@
           <w:rFonts w:ascii="Segoe UI" w:hAnsi="Segoe UI" w:cs="Segoe UI"/>
           <w:lang w:val="es-AR"/>
         </w:rPr>
+        <w:lastRenderedPageBreak/>
         <w:t xml:space="preserve">Exista la posibilidad de contratar una </w:t>
       </w:r>
       <w:r>
@@ -16066,7 +15778,6 @@
           <w:rFonts w:ascii="Segoe UI" w:eastAsiaTheme="minorEastAsia" w:hAnsi="Segoe UI" w:cs="Segoe UI"/>
           <w:lang w:val="es-AR"/>
         </w:rPr>
-        <w:lastRenderedPageBreak/>
         <w:tab/>
       </w:r>
       <m:oMath>
@@ -16117,6 +15828,7 @@
           <w:rFonts w:ascii="Segoe UI" w:eastAsiaTheme="minorEastAsia" w:hAnsi="Segoe UI" w:cs="Segoe UI"/>
           <w:lang w:val="es-AR"/>
         </w:rPr>
+        <w:lastRenderedPageBreak/>
         <w:tab/>
         <w:t>Y la ganancia sería, incluyendo el salario del nuevo empleado:</w:t>
       </w:r>
@@ -16221,21 +15933,3263 @@
       <w:pPr>
         <w:pStyle w:val="Heading1"/>
         <w:rPr>
-          <w:lang w:val="es-AR"/>
-        </w:rPr>
-      </w:pPr>
-      <w:r>
-        <w:rPr>
+          <w:rFonts w:ascii="Segoe UI" w:hAnsi="Segoe UI" w:cs="Segoe UI"/>
+          <w:lang w:val="es-AR"/>
+        </w:rPr>
+      </w:pPr>
+      <w:r>
+        <w:rPr>
+          <w:rFonts w:ascii="Segoe UI" w:hAnsi="Segoe UI" w:cs="Segoe UI"/>
           <w:lang w:val="es-AR"/>
         </w:rPr>
         <w:t>Ejercicio N° 6</w:t>
       </w:r>
+    </w:p>
+    <w:p>
+      <w:pPr>
+        <w:pStyle w:val="Heading2"/>
+        <w:rPr>
+          <w:rFonts w:ascii="Segoe UI" w:hAnsi="Segoe UI" w:cs="Segoe UI"/>
+          <w:lang w:val="es-AR"/>
+        </w:rPr>
+      </w:pPr>
+      <w:r>
+        <w:rPr>
+          <w:rFonts w:ascii="Segoe UI" w:hAnsi="Segoe UI" w:cs="Segoe UI"/>
+          <w:lang w:val="es-AR"/>
+        </w:rPr>
+        <w:t>Enunciado</w:t>
+      </w:r>
+    </w:p>
+    <w:p>
+      <w:pPr>
+        <w:jc w:val="both"/>
+        <w:rPr>
+          <w:rFonts w:ascii="Segoe UI" w:hAnsi="Segoe UI" w:cs="Segoe UI"/>
+          <w:lang w:val="es-AR"/>
+        </w:rPr>
+      </w:pPr>
+      <w:r>
+        <w:rPr>
+          <w:rFonts w:ascii="Segoe UI" w:hAnsi="Segoe UI" w:cs="Segoe UI"/>
+          <w:lang w:val="es-AR"/>
+        </w:rPr>
+        <w:t xml:space="preserve">Una peluquería tiene </w:t>
+      </w:r>
+      <w:r>
+        <w:rPr>
+          <w:rFonts w:ascii="Segoe UI" w:hAnsi="Segoe UI" w:cs="Segoe UI"/>
+          <w:b/>
+          <w:lang w:val="es-AR"/>
+        </w:rPr>
+        <w:t>un peluquero</w:t>
+      </w:r>
+      <w:r>
+        <w:rPr>
+          <w:rFonts w:ascii="Segoe UI" w:hAnsi="Segoe UI" w:cs="Segoe UI"/>
+          <w:lang w:val="es-AR"/>
+        </w:rPr>
+        <w:t xml:space="preserve"> que realiza un corte de pelo especial a los clientes. Recientemente se ha contratado </w:t>
+      </w:r>
+      <w:r>
+        <w:rPr>
+          <w:rFonts w:ascii="Segoe UI" w:hAnsi="Segoe UI" w:cs="Segoe UI"/>
+          <w:b/>
+          <w:lang w:val="es-AR"/>
+        </w:rPr>
+        <w:t>un aprendiz</w:t>
+      </w:r>
+      <w:r>
+        <w:rPr>
+          <w:rFonts w:ascii="Segoe UI" w:hAnsi="Segoe UI" w:cs="Segoe UI"/>
+          <w:lang w:val="es-AR"/>
+        </w:rPr>
+        <w:t xml:space="preserve"> para que lo ayude, decidiendo que solo realice el corte cuando llega el segundo cliente a la cola de espera. Tanto el peluquero como el aprendiz demoran en promedio </w:t>
+      </w:r>
+      <w:r>
+        <w:rPr>
+          <w:rFonts w:ascii="Segoe UI" w:hAnsi="Segoe UI" w:cs="Segoe UI"/>
+          <w:b/>
+          <w:lang w:val="es-AR"/>
+        </w:rPr>
+        <w:t xml:space="preserve">media hora cada uno </w:t>
+      </w:r>
+      <w:r>
+        <w:rPr>
+          <w:rFonts w:ascii="Segoe UI" w:hAnsi="Segoe UI" w:cs="Segoe UI"/>
+          <w:lang w:val="es-AR"/>
+        </w:rPr>
+        <w:t xml:space="preserve">para atender a cada cliente. Al local llegan en promedio </w:t>
+      </w:r>
+      <w:r>
+        <w:rPr>
+          <w:rFonts w:ascii="Segoe UI" w:hAnsi="Segoe UI" w:cs="Segoe UI"/>
+          <w:b/>
+          <w:lang w:val="es-AR"/>
+        </w:rPr>
+        <w:t>5 clientes por hora</w:t>
+      </w:r>
+      <w:r>
+        <w:rPr>
+          <w:rFonts w:ascii="Segoe UI" w:hAnsi="Segoe UI" w:cs="Segoe UI"/>
+          <w:lang w:val="es-AR"/>
+        </w:rPr>
+        <w:t xml:space="preserve"> (distribución Poisson). </w:t>
+      </w:r>
+    </w:p>
+    <w:p>
+      <w:pPr>
+        <w:jc w:val="both"/>
+        <w:rPr>
+          <w:rFonts w:ascii="Segoe UI" w:hAnsi="Segoe UI" w:cs="Segoe UI"/>
+          <w:lang w:val="es-AR"/>
+        </w:rPr>
+      </w:pPr>
+      <w:r>
+        <w:rPr>
+          <w:rFonts w:ascii="Segoe UI" w:hAnsi="Segoe UI" w:cs="Segoe UI"/>
+          <w:lang w:val="es-AR"/>
+        </w:rPr>
+        <w:t>Los clientes son impacientes. Si hay un cliente esperando, solamente el 50% de los clientes que llegan deciden entrar a la peluquerí</w:t>
+      </w:r>
+      <w:r>
+        <w:rPr>
+          <w:rFonts w:ascii="Segoe UI" w:hAnsi="Segoe UI" w:cs="Segoe UI"/>
+          <w:lang w:val="es-AR"/>
+        </w:rPr>
+        <w:t>a. Si hay má</w:t>
+      </w:r>
+      <w:r>
+        <w:rPr>
+          <w:rFonts w:ascii="Segoe UI" w:hAnsi="Segoe UI" w:cs="Segoe UI"/>
+          <w:lang w:val="es-AR"/>
+        </w:rPr>
+        <w:t>s de un cliente esperando, no entra ningú</w:t>
+      </w:r>
+      <w:r>
+        <w:rPr>
+          <w:rFonts w:ascii="Segoe UI" w:hAnsi="Segoe UI" w:cs="Segoe UI"/>
+          <w:lang w:val="es-AR"/>
+        </w:rPr>
+        <w:t>n cliente má</w:t>
+      </w:r>
+      <w:r>
+        <w:rPr>
+          <w:rFonts w:ascii="Segoe UI" w:hAnsi="Segoe UI" w:cs="Segoe UI"/>
+          <w:lang w:val="es-AR"/>
+        </w:rPr>
+        <w:t>s ya que no están dispuestos a esperar.</w:t>
+      </w:r>
+    </w:p>
+    <w:p>
+      <w:pPr>
+        <w:pStyle w:val="Heading2"/>
+        <w:rPr>
+          <w:rFonts w:ascii="Segoe UI" w:eastAsia="TTFF2EC1B0t00" w:hAnsi="Segoe UI" w:cs="Segoe UI"/>
+          <w:lang w:val="es-AR"/>
+        </w:rPr>
+      </w:pPr>
+      <w:r>
+        <w:rPr>
+          <w:rFonts w:ascii="Segoe UI" w:eastAsia="TTFF2EC1B0t00" w:hAnsi="Segoe UI" w:cs="Segoe UI"/>
+          <w:lang w:val="es-AR"/>
+        </w:rPr>
+        <w:lastRenderedPageBreak/>
+        <w:t>Modelo</w:t>
+      </w:r>
+    </w:p>
+    <w:p>
+      <w:pPr>
+        <w:rPr>
+          <w:rFonts w:ascii="Segoe UI" w:hAnsi="Segoe UI" w:cs="Segoe UI"/>
+          <w:lang w:val="es-AR"/>
+        </w:rPr>
+      </w:pPr>
+      <w:r>
+        <w:rPr>
+          <w:noProof/>
+          <w:lang w:val="es-AR" w:eastAsia="es-AR"/>
+        </w:rPr>
+        <w:drawing>
+          <wp:inline distT="0" distB="0" distL="0" distR="0" wp14:anchorId="3A65F32D" wp14:editId="2FB39588">
+            <wp:extent cx="6706632" cy="3191608"/>
+            <wp:effectExtent l="190500" t="190500" r="170815" b="180340"/>
+            <wp:docPr id="11" name="Picture 11"/>
+            <wp:cNvGraphicFramePr>
+              <a:graphicFrameLocks xmlns:a="http://schemas.openxmlformats.org/drawingml/2006/main" noChangeAspect="1"/>
+            </wp:cNvGraphicFramePr>
+            <a:graphic xmlns:a="http://schemas.openxmlformats.org/drawingml/2006/main">
+              <a:graphicData uri="http://schemas.openxmlformats.org/drawingml/2006/picture">
+                <pic:pic xmlns:pic="http://schemas.openxmlformats.org/drawingml/2006/picture">
+                  <pic:nvPicPr>
+                    <pic:cNvPr id="1" name=""/>
+                    <pic:cNvPicPr/>
+                  </pic:nvPicPr>
+                  <pic:blipFill>
+                    <a:blip r:embed="rId16"/>
+                    <a:stretch>
+                      <a:fillRect/>
+                    </a:stretch>
+                  </pic:blipFill>
+                  <pic:spPr>
+                    <a:xfrm>
+                      <a:off x="0" y="0"/>
+                      <a:ext cx="6709496" cy="3192971"/>
+                    </a:xfrm>
+                    <a:prstGeom prst="rect">
+                      <a:avLst/>
+                    </a:prstGeom>
+                    <a:ln>
+                      <a:noFill/>
+                    </a:ln>
+                    <a:effectLst>
+                      <a:outerShdw blurRad="190500" algn="tl" rotWithShape="0">
+                        <a:srgbClr val="000000">
+                          <a:alpha val="70000"/>
+                        </a:srgbClr>
+                      </a:outerShdw>
+                    </a:effectLst>
+                  </pic:spPr>
+                </pic:pic>
+              </a:graphicData>
+            </a:graphic>
+          </wp:inline>
+        </w:drawing>
+      </w:r>
+    </w:p>
+    <w:p>
+      <w:pPr>
+        <w:jc w:val="both"/>
+        <w:rPr>
+          <w:rFonts w:ascii="Segoe UI" w:hAnsi="Segoe UI" w:cs="Segoe UI"/>
+          <w:lang w:val="es-AR"/>
+        </w:rPr>
+      </w:pPr>
+      <w:r>
+        <w:rPr>
+          <w:rFonts w:ascii="Segoe UI" w:hAnsi="Segoe UI" w:cs="Segoe UI"/>
+          <w:lang w:val="es-AR"/>
+        </w:rPr>
+        <w:t xml:space="preserve">Según la notación de </w:t>
+      </w:r>
+      <w:r>
+        <w:rPr>
+          <w:rFonts w:ascii="Segoe UI" w:hAnsi="Segoe UI" w:cs="Segoe UI"/>
+          <w:lang w:val="es-AR"/>
+        </w:rPr>
+        <w:t>Ke</w:t>
+      </w:r>
+      <w:r>
+        <w:rPr>
+          <w:rFonts w:ascii="Segoe UI" w:hAnsi="Segoe UI" w:cs="Segoe UI"/>
+          <w:lang w:val="es-AR"/>
+        </w:rPr>
+        <w:t>ndall, este es un modelo P/P/2/4.</w:t>
+      </w:r>
+    </w:p>
+    <w:p>
+      <w:pPr>
+        <w:pStyle w:val="Heading2"/>
+        <w:jc w:val="both"/>
+        <w:rPr>
+          <w:rFonts w:ascii="Segoe UI" w:hAnsi="Segoe UI" w:cs="Segoe UI"/>
+          <w:lang w:val="es-AR"/>
+        </w:rPr>
+      </w:pPr>
+      <w:r>
+        <w:rPr>
+          <w:rFonts w:ascii="Segoe UI" w:hAnsi="Segoe UI" w:cs="Segoe UI"/>
+          <w:lang w:val="es-AR"/>
+        </w:rPr>
+        <w:t>Hipótesis</w:t>
+      </w:r>
+    </w:p>
+    <w:p>
+      <w:pPr>
+        <w:pStyle w:val="ListParagraph"/>
+        <w:numPr>
+          <w:ilvl w:val="0"/>
+          <w:numId w:val="27"/>
+        </w:numPr>
+        <w:rPr>
+          <w:rFonts w:ascii="Segoe UI" w:hAnsi="Segoe UI" w:cs="Segoe UI"/>
+          <w:lang w:val="es-AR"/>
+        </w:rPr>
+      </w:pPr>
+      <w:r>
+        <w:rPr>
+          <w:rFonts w:ascii="Segoe UI" w:hAnsi="Segoe UI" w:cs="Segoe UI"/>
+          <w:lang w:val="es-AR"/>
+        </w:rPr>
+        <w:t>El tipo de proceso de arribo de clientes es Poisson.</w:t>
+      </w:r>
+    </w:p>
+    <w:p>
+      <w:pPr>
+        <w:pStyle w:val="ListParagraph"/>
+        <w:numPr>
+          <w:ilvl w:val="0"/>
+          <w:numId w:val="27"/>
+        </w:numPr>
+        <w:rPr>
+          <w:rFonts w:ascii="Segoe UI" w:hAnsi="Segoe UI" w:cs="Segoe UI"/>
+          <w:lang w:val="es-AR"/>
+        </w:rPr>
+      </w:pPr>
+      <w:r>
+        <w:rPr>
+          <w:rFonts w:ascii="Segoe UI" w:hAnsi="Segoe UI" w:cs="Segoe UI"/>
+          <w:lang w:val="es-AR"/>
+        </w:rPr>
+        <w:t>El tipo de proceso de servicio de clientes es Poisson.</w:t>
+      </w:r>
+    </w:p>
+    <w:p>
+      <w:pPr>
+        <w:pStyle w:val="ListParagraph"/>
+        <w:numPr>
+          <w:ilvl w:val="0"/>
+          <w:numId w:val="27"/>
+        </w:numPr>
+        <w:rPr>
+          <w:rFonts w:ascii="Segoe UI" w:hAnsi="Segoe UI" w:cs="Segoe UI"/>
+          <w:lang w:val="es-AR"/>
+        </w:rPr>
+      </w:pPr>
+      <w:r>
+        <w:rPr>
+          <w:rFonts w:ascii="Segoe UI" w:hAnsi="Segoe UI" w:cs="Segoe UI"/>
+          <w:lang w:val="es-AR"/>
+        </w:rPr>
+        <w:t xml:space="preserve">Hay </w:t>
+      </w:r>
+      <w:r>
+        <w:rPr>
+          <w:rFonts w:ascii="Segoe UI" w:hAnsi="Segoe UI" w:cs="Segoe UI"/>
+          <w:lang w:val="es-AR"/>
+        </w:rPr>
+        <w:t>2</w:t>
+      </w:r>
+      <w:r>
+        <w:rPr>
+          <w:rFonts w:ascii="Segoe UI" w:hAnsi="Segoe UI" w:cs="Segoe UI"/>
+          <w:lang w:val="es-AR"/>
+        </w:rPr>
+        <w:t xml:space="preserve"> canal</w:t>
+      </w:r>
+      <w:r>
+        <w:rPr>
+          <w:rFonts w:ascii="Segoe UI" w:hAnsi="Segoe UI" w:cs="Segoe UI"/>
+          <w:lang w:val="es-AR"/>
+        </w:rPr>
+        <w:t>es</w:t>
+      </w:r>
+      <w:r>
+        <w:rPr>
+          <w:rFonts w:ascii="Segoe UI" w:hAnsi="Segoe UI" w:cs="Segoe UI"/>
+          <w:lang w:val="es-AR"/>
+        </w:rPr>
+        <w:t xml:space="preserve"> de atención.</w:t>
+      </w:r>
+    </w:p>
+    <w:p>
+      <w:pPr>
+        <w:pStyle w:val="ListParagraph"/>
+        <w:numPr>
+          <w:ilvl w:val="0"/>
+          <w:numId w:val="27"/>
+        </w:numPr>
+        <w:rPr>
+          <w:rFonts w:ascii="Segoe UI" w:hAnsi="Segoe UI" w:cs="Segoe UI"/>
+          <w:lang w:val="es-AR"/>
+        </w:rPr>
+      </w:pPr>
+      <w:r>
+        <w:rPr>
+          <w:rFonts w:ascii="Segoe UI" w:hAnsi="Segoe UI" w:cs="Segoe UI"/>
+          <w:lang w:val="es-AR"/>
+        </w:rPr>
+        <w:t>La capacidad del sistema es infinita.</w:t>
+      </w:r>
+    </w:p>
+    <w:p>
+      <w:pPr>
+        <w:pStyle w:val="ListParagraph"/>
+        <w:numPr>
+          <w:ilvl w:val="0"/>
+          <w:numId w:val="27"/>
+        </w:numPr>
+        <w:rPr>
+          <w:rFonts w:ascii="Segoe UI" w:hAnsi="Segoe UI" w:cs="Segoe UI"/>
+          <w:lang w:val="es-AR"/>
+        </w:rPr>
+      </w:pPr>
+      <w:r>
+        <w:rPr>
+          <w:rFonts w:ascii="Segoe UI" w:hAnsi="Segoe UI" w:cs="Segoe UI"/>
+          <w:lang w:val="es-AR"/>
+        </w:rPr>
+        <w:t>La disciplina de atención de los clientes es FIFO (</w:t>
+      </w:r>
+      <w:r>
+        <w:rPr>
+          <w:rFonts w:ascii="Segoe UI" w:hAnsi="Segoe UI" w:cs="Segoe UI"/>
+          <w:i/>
+          <w:lang w:val="es-AR"/>
+        </w:rPr>
+        <w:t>First In, First Out</w:t>
+      </w:r>
+      <w:r>
+        <w:rPr>
+          <w:rFonts w:ascii="Segoe UI" w:hAnsi="Segoe UI" w:cs="Segoe UI"/>
+          <w:lang w:val="es-AR"/>
+        </w:rPr>
+        <w:t>).</w:t>
+      </w:r>
+    </w:p>
+    <w:p>
+      <w:pPr>
+        <w:pStyle w:val="ListParagraph"/>
+        <w:numPr>
+          <w:ilvl w:val="0"/>
+          <w:numId w:val="27"/>
+        </w:numPr>
+        <w:rPr>
+          <w:rFonts w:ascii="Segoe UI" w:hAnsi="Segoe UI" w:cs="Segoe UI"/>
+          <w:lang w:val="es-AR"/>
+        </w:rPr>
+      </w:pPr>
+      <w:r>
+        <w:rPr>
+          <w:rFonts w:ascii="Segoe UI" w:hAnsi="Segoe UI" w:cs="Segoe UI"/>
+          <w:lang w:val="es-AR"/>
+        </w:rPr>
+        <w:lastRenderedPageBreak/>
+        <w:t>La población es infinita.</w:t>
+      </w:r>
+    </w:p>
+    <w:p>
+      <w:pPr>
+        <w:pStyle w:val="ListParagraph"/>
+        <w:numPr>
+          <w:ilvl w:val="0"/>
+          <w:numId w:val="27"/>
+        </w:numPr>
+        <w:rPr>
+          <w:rFonts w:ascii="Segoe UI" w:hAnsi="Segoe UI" w:cs="Segoe UI"/>
+          <w:lang w:val="es-AR"/>
+        </w:rPr>
+      </w:pPr>
+      <w:r>
+        <w:rPr>
+          <w:rFonts w:ascii="Segoe UI" w:hAnsi="Segoe UI" w:cs="Segoe UI"/>
+          <w:lang w:val="es-AR"/>
+        </w:rPr>
+        <w:t>Se forma una única cola frente al canal.</w:t>
+      </w:r>
+    </w:p>
+    <w:p>
+      <w:pPr>
+        <w:pStyle w:val="ListParagraph"/>
+        <w:numPr>
+          <w:ilvl w:val="0"/>
+          <w:numId w:val="27"/>
+        </w:numPr>
+        <w:rPr>
+          <w:rFonts w:ascii="Segoe UI" w:hAnsi="Segoe UI" w:cs="Segoe UI"/>
+          <w:lang w:val="es-AR"/>
+        </w:rPr>
+      </w:pPr>
+      <w:r>
+        <w:rPr>
+          <w:rFonts w:ascii="Segoe UI" w:hAnsi="Segoe UI" w:cs="Segoe UI"/>
+          <w:lang w:val="es-AR"/>
+        </w:rPr>
+        <w:t>El sistema se encuentra en régimen permanente.</w:t>
+      </w:r>
+    </w:p>
+    <w:p>
+      <w:pPr>
+        <w:pStyle w:val="ListParagraph"/>
+        <w:numPr>
+          <w:ilvl w:val="0"/>
+          <w:numId w:val="27"/>
+        </w:numPr>
+        <w:rPr>
+          <w:rFonts w:ascii="Segoe UI" w:hAnsi="Segoe UI" w:cs="Segoe UI"/>
+          <w:lang w:val="es-AR"/>
+        </w:rPr>
+      </w:pPr>
+      <w:r>
+        <w:rPr>
+          <w:rFonts w:ascii="Segoe UI" w:hAnsi="Segoe UI" w:cs="Segoe UI"/>
+          <w:lang w:val="es-AR"/>
+        </w:rPr>
+        <w:t xml:space="preserve">No hay </w:t>
+      </w:r>
+      <w:r>
+        <w:rPr>
+          <w:rFonts w:ascii="Segoe UI" w:hAnsi="Segoe UI" w:cs="Segoe UI"/>
+          <w:lang w:val="es-AR"/>
+        </w:rPr>
+        <w:t>abandono</w:t>
+      </w:r>
+      <w:r>
+        <w:rPr>
+          <w:rFonts w:ascii="Segoe UI" w:hAnsi="Segoe UI" w:cs="Segoe UI"/>
+          <w:lang w:val="es-AR"/>
+        </w:rPr>
+        <w:t xml:space="preserve"> por parte de los clientes.</w:t>
+      </w:r>
+    </w:p>
+    <w:p>
+      <w:pPr>
+        <w:pStyle w:val="Heading2"/>
+        <w:rPr>
+          <w:rFonts w:ascii="Segoe UI" w:hAnsi="Segoe UI" w:cs="Segoe UI"/>
+          <w:lang w:val="es-AR"/>
+        </w:rPr>
+      </w:pPr>
+      <w:r>
+        <w:rPr>
+          <w:rFonts w:ascii="Segoe UI" w:hAnsi="Segoe UI" w:cs="Segoe UI"/>
+          <w:lang w:val="es-AR"/>
+        </w:rPr>
+        <w:t>Ejercicios</w:t>
+      </w:r>
+    </w:p>
+    <w:tbl>
+      <w:tblPr>
+        <w:tblStyle w:val="TableGrid"/>
+        <w:tblW w:w="0" w:type="auto"/>
+        <w:tblLook w:val="04A0" w:firstRow="1" w:lastRow="0" w:firstColumn="1" w:lastColumn="0" w:noHBand="0" w:noVBand="1"/>
+      </w:tblPr>
+      <w:tblGrid>
+        <w:gridCol w:w="817"/>
+        <w:gridCol w:w="2749"/>
+        <w:gridCol w:w="1770"/>
+        <w:gridCol w:w="1009"/>
+        <w:gridCol w:w="2550"/>
+        <w:gridCol w:w="1771"/>
+        <w:gridCol w:w="1776"/>
+        <w:gridCol w:w="1733"/>
+      </w:tblGrid>
+      <w:tr>
+        <w:tc>
+          <w:tcPr>
+            <w:tcW w:w="817" w:type="dxa"/>
+            <w:vAlign w:val="center"/>
+          </w:tcPr>
+          <w:p>
+            <w:pPr>
+              <w:jc w:val="center"/>
+              <w:rPr>
+                <w:lang w:val="es-AR"/>
+              </w:rPr>
+            </w:pPr>
+            <m:oMathPara>
+              <m:oMath>
+                <m:r>
+                  <w:rPr>
+                    <w:rFonts w:ascii="Cambria Math" w:hAnsi="Cambria Math"/>
+                    <w:lang w:val="es-AR"/>
+                  </w:rPr>
+                  <m:t>N</m:t>
+                </m:r>
+              </m:oMath>
+            </m:oMathPara>
+          </w:p>
+        </w:tc>
+        <w:tc>
+          <w:tcPr>
+            <w:tcW w:w="2749" w:type="dxa"/>
+            <w:vAlign w:val="center"/>
+          </w:tcPr>
+          <w:p>
+            <w:pPr>
+              <w:jc w:val="center"/>
+              <w:rPr>
+                <w:lang w:val="es-AR"/>
+              </w:rPr>
+            </w:pPr>
+            <m:oMathPara>
+              <m:oMath>
+                <m:r>
+                  <w:rPr>
+                    <w:rFonts w:ascii="Cambria Math" w:hAnsi="Cambria Math"/>
+                    <w:lang w:val="es-AR"/>
+                  </w:rPr>
+                  <m:t>P</m:t>
+                </m:r>
+                <m:d>
+                  <m:dPr>
+                    <m:ctrlPr>
+                      <w:rPr>
+                        <w:rFonts w:ascii="Cambria Math" w:hAnsi="Cambria Math"/>
+                        <w:i/>
+                        <w:lang w:val="es-AR"/>
+                      </w:rPr>
+                    </m:ctrlPr>
+                  </m:dPr>
+                  <m:e>
+                    <m:r>
+                      <w:rPr>
+                        <w:rFonts w:ascii="Cambria Math" w:hAnsi="Cambria Math"/>
+                        <w:lang w:val="es-AR"/>
+                      </w:rPr>
+                      <m:t>N</m:t>
+                    </m:r>
+                  </m:e>
+                </m:d>
+                <m:r>
+                  <w:rPr>
+                    <w:rFonts w:ascii="Cambria Math" w:hAnsi="Cambria Math"/>
+                    <w:lang w:val="es-AR"/>
+                  </w:rPr>
+                  <m:t>=</m:t>
+                </m:r>
+                <m:f>
+                  <m:fPr>
+                    <m:ctrlPr>
+                      <w:rPr>
+                        <w:rFonts w:ascii="Cambria Math" w:hAnsi="Cambria Math"/>
+                        <w:i/>
+                        <w:lang w:val="es-AR"/>
+                      </w:rPr>
+                    </m:ctrlPr>
+                  </m:fPr>
+                  <m:num>
+                    <m:r>
+                      <w:rPr>
+                        <w:rFonts w:ascii="Cambria Math" w:hAnsi="Cambria Math"/>
+                        <w:lang w:val="es-AR"/>
+                      </w:rPr>
+                      <m:t>P</m:t>
+                    </m:r>
+                    <m:d>
+                      <m:dPr>
+                        <m:ctrlPr>
+                          <w:rPr>
+                            <w:rFonts w:ascii="Cambria Math" w:hAnsi="Cambria Math"/>
+                            <w:i/>
+                            <w:lang w:val="es-AR"/>
+                          </w:rPr>
+                        </m:ctrlPr>
+                      </m:dPr>
+                      <m:e>
+                        <m:r>
+                          <w:rPr>
+                            <w:rFonts w:ascii="Cambria Math" w:hAnsi="Cambria Math"/>
+                            <w:lang w:val="es-AR"/>
+                          </w:rPr>
+                          <m:t>N-1</m:t>
+                        </m:r>
+                      </m:e>
+                    </m:d>
+                    <m:sSub>
+                      <m:sSubPr>
+                        <m:ctrlPr>
+                          <w:rPr>
+                            <w:rFonts w:ascii="Cambria Math" w:hAnsi="Cambria Math"/>
+                            <w:i/>
+                            <w:lang w:val="es-AR"/>
+                          </w:rPr>
+                        </m:ctrlPr>
+                      </m:sSubPr>
+                      <m:e>
+                        <m:r>
+                          <w:rPr>
+                            <w:rFonts w:ascii="Cambria Math" w:hAnsi="Cambria Math"/>
+                            <w:lang w:val="es-AR"/>
+                          </w:rPr>
+                          <m:t>λ</m:t>
+                        </m:r>
+                      </m:e>
+                      <m:sub>
+                        <m:r>
+                          <w:rPr>
+                            <w:rFonts w:ascii="Cambria Math" w:hAnsi="Cambria Math"/>
+                            <w:lang w:val="es-AR"/>
+                          </w:rPr>
+                          <m:t>N-1</m:t>
+                        </m:r>
+                      </m:sub>
+                    </m:sSub>
+                  </m:num>
+                  <m:den>
+                    <m:sSub>
+                      <m:sSubPr>
+                        <m:ctrlPr>
+                          <w:rPr>
+                            <w:rFonts w:ascii="Cambria Math" w:hAnsi="Cambria Math"/>
+                            <w:i/>
+                            <w:lang w:val="es-AR"/>
+                          </w:rPr>
+                        </m:ctrlPr>
+                      </m:sSubPr>
+                      <m:e>
+                        <m:r>
+                          <w:rPr>
+                            <w:rFonts w:ascii="Cambria Math" w:hAnsi="Cambria Math"/>
+                            <w:lang w:val="es-AR"/>
+                          </w:rPr>
+                          <m:t>μ</m:t>
+                        </m:r>
+                      </m:e>
+                      <m:sub>
+                        <m:r>
+                          <w:rPr>
+                            <w:rFonts w:ascii="Cambria Math" w:hAnsi="Cambria Math"/>
+                            <w:lang w:val="es-AR"/>
+                          </w:rPr>
+                          <m:t>N</m:t>
+                        </m:r>
+                      </m:sub>
+                    </m:sSub>
+                  </m:den>
+                </m:f>
+              </m:oMath>
+            </m:oMathPara>
+          </w:p>
+        </w:tc>
+        <w:tc>
+          <w:tcPr>
+            <w:tcW w:w="1770" w:type="dxa"/>
+            <w:vAlign w:val="center"/>
+          </w:tcPr>
+          <w:p>
+            <w:pPr>
+              <w:jc w:val="center"/>
+              <w:rPr>
+                <w:lang w:val="es-AR"/>
+              </w:rPr>
+            </w:pPr>
+            <m:oMathPara>
+              <m:oMath>
+                <m:sSub>
+                  <m:sSubPr>
+                    <m:ctrlPr>
+                      <w:rPr>
+                        <w:rFonts w:ascii="Cambria Math" w:hAnsi="Cambria Math"/>
+                        <w:i/>
+                        <w:lang w:val="es-AR"/>
+                      </w:rPr>
+                    </m:ctrlPr>
+                  </m:sSubPr>
+                  <m:e>
+                    <m:r>
+                      <w:rPr>
+                        <w:rFonts w:ascii="Cambria Math" w:hAnsi="Cambria Math"/>
+                        <w:lang w:val="es-AR"/>
+                      </w:rPr>
+                      <m:t>λ</m:t>
+                    </m:r>
+                  </m:e>
+                  <m:sub>
+                    <m:r>
+                      <w:rPr>
+                        <w:rFonts w:ascii="Cambria Math" w:hAnsi="Cambria Math"/>
+                        <w:lang w:val="es-AR"/>
+                      </w:rPr>
+                      <m:t>N</m:t>
+                    </m:r>
+                  </m:sub>
+                </m:sSub>
+                <m:r>
+                  <w:rPr>
+                    <w:rFonts w:ascii="Cambria Math" w:hAnsi="Cambria Math"/>
+                    <w:lang w:val="es-AR"/>
+                  </w:rPr>
+                  <m:t>=λPI(N)</m:t>
+                </m:r>
+              </m:oMath>
+            </m:oMathPara>
+          </w:p>
+        </w:tc>
+        <w:tc>
+          <w:tcPr>
+            <w:tcW w:w="1009" w:type="dxa"/>
+            <w:vAlign w:val="center"/>
+          </w:tcPr>
+          <w:p>
+            <w:pPr>
+              <w:jc w:val="center"/>
+              <w:rPr>
+                <w:lang w:val="es-AR"/>
+              </w:rPr>
+            </w:pPr>
+            <m:oMathPara>
+              <m:oMath>
+                <m:sSub>
+                  <m:sSubPr>
+                    <m:ctrlPr>
+                      <w:rPr>
+                        <w:rFonts w:ascii="Cambria Math" w:hAnsi="Cambria Math"/>
+                        <w:i/>
+                        <w:lang w:val="es-AR"/>
+                      </w:rPr>
+                    </m:ctrlPr>
+                  </m:sSubPr>
+                  <m:e>
+                    <m:r>
+                      <w:rPr>
+                        <w:rFonts w:ascii="Cambria Math" w:hAnsi="Cambria Math"/>
+                        <w:lang w:val="es-AR"/>
+                      </w:rPr>
+                      <m:t>μ</m:t>
+                    </m:r>
+                  </m:e>
+                  <m:sub>
+                    <m:r>
+                      <w:rPr>
+                        <w:rFonts w:ascii="Cambria Math" w:hAnsi="Cambria Math"/>
+                        <w:lang w:val="es-AR"/>
+                      </w:rPr>
+                      <m:t>N</m:t>
+                    </m:r>
+                  </m:sub>
+                </m:sSub>
+              </m:oMath>
+            </m:oMathPara>
+          </w:p>
+        </w:tc>
+        <w:tc>
+          <w:tcPr>
+            <w:tcW w:w="2550" w:type="dxa"/>
+            <w:vAlign w:val="center"/>
+          </w:tcPr>
+          <w:p>
+            <w:pPr>
+              <w:jc w:val="center"/>
+              <w:rPr>
+                <w:lang w:val="es-AR"/>
+              </w:rPr>
+            </w:pPr>
+            <m:oMathPara>
+              <m:oMath>
+                <m:sSub>
+                  <m:sSubPr>
+                    <m:ctrlPr>
+                      <w:rPr>
+                        <w:rFonts w:ascii="Cambria Math" w:hAnsi="Cambria Math"/>
+                        <w:i/>
+                        <w:lang w:val="es-AR"/>
+                      </w:rPr>
+                    </m:ctrlPr>
+                  </m:sSubPr>
+                  <m:e>
+                    <m:sSub>
+                      <m:sSubPr>
+                        <m:ctrlPr>
+                          <w:rPr>
+                            <w:rFonts w:ascii="Cambria Math" w:hAnsi="Cambria Math"/>
+                            <w:i/>
+                            <w:lang w:val="es-AR"/>
+                          </w:rPr>
+                        </m:ctrlPr>
+                      </m:sSubPr>
+                      <m:e>
+                        <m:r>
+                          <w:rPr>
+                            <w:rFonts w:ascii="Cambria Math" w:hAnsi="Cambria Math"/>
+                            <w:lang w:val="es-AR"/>
+                          </w:rPr>
+                          <m:t>L</m:t>
+                        </m:r>
+                      </m:e>
+                      <m:sub>
+                        <m:r>
+                          <w:rPr>
+                            <w:rFonts w:ascii="Cambria Math" w:hAnsi="Cambria Math"/>
+                            <w:lang w:val="es-AR"/>
+                          </w:rPr>
+                          <m:t>C</m:t>
+                        </m:r>
+                      </m:sub>
+                    </m:sSub>
+                  </m:e>
+                  <m:sub>
+                    <m:r>
+                      <w:rPr>
+                        <w:rFonts w:ascii="Cambria Math" w:hAnsi="Cambria Math"/>
+                        <w:lang w:val="es-AR"/>
+                      </w:rPr>
+                      <m:t>N</m:t>
+                    </m:r>
+                  </m:sub>
+                </m:sSub>
+                <m:r>
+                  <w:rPr>
+                    <w:rFonts w:ascii="Cambria Math" w:eastAsiaTheme="minorEastAsia" w:hAnsi="Cambria Math"/>
+                    <w:lang w:val="es-AR"/>
+                  </w:rPr>
+                  <m:t>=</m:t>
+                </m:r>
+                <m:nary>
+                  <m:naryPr>
+                    <m:chr m:val="∑"/>
+                    <m:limLoc m:val="subSup"/>
+                    <m:ctrlPr>
+                      <w:rPr>
+                        <w:rFonts w:ascii="Cambria Math" w:eastAsiaTheme="minorEastAsia" w:hAnsi="Cambria Math"/>
+                        <w:i/>
+                        <w:lang w:val="es-AR"/>
+                      </w:rPr>
+                    </m:ctrlPr>
+                  </m:naryPr>
+                  <m:sub>
+                    <m:r>
+                      <w:rPr>
+                        <w:rFonts w:ascii="Cambria Math" w:eastAsiaTheme="minorEastAsia" w:hAnsi="Cambria Math"/>
+                        <w:lang w:val="es-AR"/>
+                      </w:rPr>
+                      <m:t>0</m:t>
+                    </m:r>
+                  </m:sub>
+                  <m:sup>
+                    <m:r>
+                      <w:rPr>
+                        <w:rFonts w:ascii="Cambria Math" w:eastAsiaTheme="minorEastAsia" w:hAnsi="Cambria Math"/>
+                        <w:lang w:val="es-AR"/>
+                      </w:rPr>
+                      <m:t>N</m:t>
+                    </m:r>
+                  </m:sup>
+                  <m:e>
+                    <m:d>
+                      <m:dPr>
+                        <m:ctrlPr>
+                          <w:rPr>
+                            <w:rFonts w:ascii="Cambria Math" w:eastAsiaTheme="minorEastAsia" w:hAnsi="Cambria Math"/>
+                            <w:i/>
+                            <w:lang w:val="es-AR"/>
+                          </w:rPr>
+                        </m:ctrlPr>
+                      </m:dPr>
+                      <m:e>
+                        <m:r>
+                          <w:rPr>
+                            <w:rFonts w:ascii="Cambria Math" w:eastAsiaTheme="minorEastAsia" w:hAnsi="Cambria Math"/>
+                            <w:lang w:val="es-AR"/>
+                          </w:rPr>
+                          <m:t>N-1</m:t>
+                        </m:r>
+                      </m:e>
+                    </m:d>
+                    <m:r>
+                      <w:rPr>
+                        <w:rFonts w:ascii="Cambria Math" w:eastAsiaTheme="minorEastAsia" w:hAnsi="Cambria Math"/>
+                        <w:lang w:val="es-AR"/>
+                      </w:rPr>
+                      <m:t>P</m:t>
+                    </m:r>
+                    <m:d>
+                      <m:dPr>
+                        <m:ctrlPr>
+                          <w:rPr>
+                            <w:rFonts w:ascii="Cambria Math" w:eastAsiaTheme="minorEastAsia" w:hAnsi="Cambria Math"/>
+                            <w:i/>
+                            <w:lang w:val="es-AR"/>
+                          </w:rPr>
+                        </m:ctrlPr>
+                      </m:dPr>
+                      <m:e>
+                        <m:r>
+                          <w:rPr>
+                            <w:rFonts w:ascii="Cambria Math" w:eastAsiaTheme="minorEastAsia" w:hAnsi="Cambria Math"/>
+                            <w:lang w:val="es-AR"/>
+                          </w:rPr>
+                          <m:t>N</m:t>
+                        </m:r>
+                      </m:e>
+                    </m:d>
+                  </m:e>
+                </m:nary>
+              </m:oMath>
+            </m:oMathPara>
+          </w:p>
+        </w:tc>
+        <w:tc>
+          <w:tcPr>
+            <w:tcW w:w="1771" w:type="dxa"/>
+            <w:vAlign w:val="center"/>
+          </w:tcPr>
+          <w:p>
+            <w:pPr>
+              <w:jc w:val="center"/>
+              <w:rPr>
+                <w:lang w:val="es-AR"/>
+              </w:rPr>
+            </w:pPr>
+            <m:oMathPara>
+              <m:oMath>
+                <m:sSub>
+                  <m:sSubPr>
+                    <m:ctrlPr>
+                      <w:rPr>
+                        <w:rFonts w:ascii="Cambria Math" w:hAnsi="Cambria Math"/>
+                        <w:i/>
+                        <w:lang w:val="es-AR"/>
+                      </w:rPr>
+                    </m:ctrlPr>
+                  </m:sSubPr>
+                  <m:e>
+                    <m:r>
+                      <w:rPr>
+                        <w:rFonts w:ascii="Cambria Math" w:hAnsi="Cambria Math"/>
+                        <w:lang w:val="es-AR"/>
+                      </w:rPr>
+                      <m:t>L</m:t>
+                    </m:r>
+                  </m:e>
+                  <m:sub>
+                    <m:r>
+                      <w:rPr>
+                        <w:rFonts w:ascii="Cambria Math" w:hAnsi="Cambria Math"/>
+                        <w:lang w:val="es-AR"/>
+                      </w:rPr>
+                      <m:t>N</m:t>
+                    </m:r>
+                  </m:sub>
+                </m:sSub>
+              </m:oMath>
+            </m:oMathPara>
+          </w:p>
+        </w:tc>
+        <w:tc>
+          <w:tcPr>
+            <w:tcW w:w="1776" w:type="dxa"/>
+            <w:vAlign w:val="center"/>
+          </w:tcPr>
+          <w:p>
+            <w:pPr>
+              <w:jc w:val="center"/>
+              <w:rPr>
+                <w:lang w:val="es-AR"/>
+              </w:rPr>
+            </w:pPr>
+            <m:oMathPara>
+              <m:oMath>
+                <m:sSub>
+                  <m:sSubPr>
+                    <m:ctrlPr>
+                      <w:rPr>
+                        <w:rFonts w:ascii="Cambria Math" w:hAnsi="Cambria Math"/>
+                        <w:i/>
+                        <w:lang w:val="es-AR"/>
+                      </w:rPr>
+                    </m:ctrlPr>
+                  </m:sSubPr>
+                  <m:e>
+                    <m:r>
+                      <w:rPr>
+                        <w:rFonts w:ascii="Cambria Math" w:hAnsi="Cambria Math"/>
+                        <w:lang w:val="es-AR"/>
+                      </w:rPr>
+                      <m:t>H</m:t>
+                    </m:r>
+                  </m:e>
+                  <m:sub>
+                    <m:r>
+                      <w:rPr>
+                        <w:rFonts w:ascii="Cambria Math" w:hAnsi="Cambria Math"/>
+                        <w:lang w:val="es-AR"/>
+                      </w:rPr>
+                      <m:t>N</m:t>
+                    </m:r>
+                  </m:sub>
+                </m:sSub>
+              </m:oMath>
+            </m:oMathPara>
+          </w:p>
+        </w:tc>
+        <w:tc>
+          <w:tcPr>
+            <w:tcW w:w="1733" w:type="dxa"/>
+            <w:vAlign w:val="center"/>
+          </w:tcPr>
+          <w:p>
+            <w:pPr>
+              <w:jc w:val="center"/>
+              <w:rPr>
+                <w:rFonts w:ascii="Segoe UI" w:eastAsia="Calibri" w:hAnsi="Segoe UI" w:cs="Segoe UI"/>
+                <w:lang w:val="es-AR"/>
+              </w:rPr>
+            </w:pPr>
+            <m:oMathPara>
+              <m:oMath>
+                <m:sSub>
+                  <m:sSubPr>
+                    <m:ctrlPr>
+                      <w:rPr>
+                        <w:rFonts w:ascii="Cambria Math" w:eastAsia="Calibri" w:hAnsi="Cambria Math" w:cs="Segoe UI"/>
+                        <w:i/>
+                        <w:lang w:val="es-AR"/>
+                      </w:rPr>
+                    </m:ctrlPr>
+                  </m:sSubPr>
+                  <m:e>
+                    <m:r>
+                      <w:rPr>
+                        <w:rFonts w:ascii="Cambria Math" w:eastAsia="Calibri" w:hAnsi="Cambria Math" w:cs="Segoe UI"/>
+                        <w:lang w:val="es-AR"/>
+                      </w:rPr>
+                      <m:t>R</m:t>
+                    </m:r>
+                  </m:e>
+                  <m:sub>
+                    <m:r>
+                      <w:rPr>
+                        <w:rFonts w:ascii="Cambria Math" w:eastAsia="Calibri" w:hAnsi="Cambria Math" w:cs="Segoe UI"/>
+                        <w:lang w:val="es-AR"/>
+                      </w:rPr>
+                      <m:t>N</m:t>
+                    </m:r>
+                  </m:sub>
+                </m:sSub>
+              </m:oMath>
+            </m:oMathPara>
+          </w:p>
+        </w:tc>
+      </w:tr>
+      <w:tr>
+        <w:tc>
+          <w:tcPr>
+            <w:tcW w:w="817" w:type="dxa"/>
+          </w:tcPr>
+          <w:p>
+            <w:pPr>
+              <w:rPr>
+                <w:lang w:val="es-AR"/>
+              </w:rPr>
+            </w:pPr>
+            <w:r>
+              <w:rPr>
+                <w:lang w:val="es-AR"/>
+              </w:rPr>
+              <w:t>0</w:t>
+            </w:r>
+          </w:p>
+        </w:tc>
+        <w:tc>
+          <w:tcPr>
+            <w:tcW w:w="2749" w:type="dxa"/>
+          </w:tcPr>
+          <w:p>
+            <w:pPr>
+              <w:rPr>
+                <w:lang w:val="es-AR"/>
+              </w:rPr>
+            </w:pPr>
+          </w:p>
+        </w:tc>
+        <w:tc>
+          <w:tcPr>
+            <w:tcW w:w="1770" w:type="dxa"/>
+          </w:tcPr>
+          <w:p>
+            <w:pPr>
+              <w:rPr>
+                <w:lang w:val="es-AR"/>
+              </w:rPr>
+            </w:pPr>
+            <m:oMathPara>
+              <m:oMath>
+                <m:sSub>
+                  <m:sSubPr>
+                    <m:ctrlPr>
+                      <w:rPr>
+                        <w:rFonts w:ascii="Cambria Math" w:hAnsi="Cambria Math"/>
+                        <w:i/>
+                        <w:lang w:val="es-AR"/>
+                      </w:rPr>
+                    </m:ctrlPr>
+                  </m:sSubPr>
+                  <m:e>
+                    <m:r>
+                      <w:rPr>
+                        <w:rFonts w:ascii="Cambria Math" w:hAnsi="Cambria Math"/>
+                        <w:lang w:val="es-AR"/>
+                      </w:rPr>
+                      <m:t>λ</m:t>
+                    </m:r>
+                  </m:e>
+                  <m:sub>
+                    <m:r>
+                      <w:rPr>
+                        <w:rFonts w:ascii="Cambria Math" w:hAnsi="Cambria Math"/>
+                        <w:lang w:val="es-AR"/>
+                      </w:rPr>
+                      <m:t>0</m:t>
+                    </m:r>
+                  </m:sub>
+                </m:sSub>
+                <m:r>
+                  <w:rPr>
+                    <w:rFonts w:ascii="Cambria Math" w:hAnsi="Cambria Math"/>
+                    <w:lang w:val="es-AR"/>
+                  </w:rPr>
+                  <m:t>=λ</m:t>
+                </m:r>
+              </m:oMath>
+            </m:oMathPara>
+          </w:p>
+        </w:tc>
+        <w:tc>
+          <w:tcPr>
+            <w:tcW w:w="1009" w:type="dxa"/>
+          </w:tcPr>
+          <w:p>
+            <w:pPr>
+              <w:rPr>
+                <w:lang w:val="es-AR"/>
+              </w:rPr>
+            </w:pPr>
+            <m:oMathPara>
+              <m:oMath>
+                <m:sSub>
+                  <m:sSubPr>
+                    <m:ctrlPr>
+                      <w:rPr>
+                        <w:rFonts w:ascii="Cambria Math" w:hAnsi="Cambria Math"/>
+                        <w:i/>
+                        <w:lang w:val="es-AR"/>
+                      </w:rPr>
+                    </m:ctrlPr>
+                  </m:sSubPr>
+                  <m:e>
+                    <m:r>
+                      <w:rPr>
+                        <w:rFonts w:ascii="Cambria Math" w:hAnsi="Cambria Math"/>
+                        <w:lang w:val="es-AR"/>
+                      </w:rPr>
+                      <m:t>μ</m:t>
+                    </m:r>
+                  </m:e>
+                  <m:sub>
+                    <m:r>
+                      <w:rPr>
+                        <w:rFonts w:ascii="Cambria Math" w:hAnsi="Cambria Math"/>
+                        <w:lang w:val="es-AR"/>
+                      </w:rPr>
+                      <m:t>0</m:t>
+                    </m:r>
+                  </m:sub>
+                </m:sSub>
+                <m:r>
+                  <w:rPr>
+                    <w:rFonts w:ascii="Cambria Math" w:hAnsi="Cambria Math"/>
+                    <w:lang w:val="es-AR"/>
+                  </w:rPr>
+                  <m:t>=0,5</m:t>
+                </m:r>
+              </m:oMath>
+            </m:oMathPara>
+          </w:p>
+        </w:tc>
+        <w:tc>
+          <w:tcPr>
+            <w:tcW w:w="2550" w:type="dxa"/>
+          </w:tcPr>
+          <w:p>
+            <w:pPr>
+              <w:rPr>
+                <w:lang w:val="es-AR"/>
+              </w:rPr>
+            </w:pPr>
+          </w:p>
+        </w:tc>
+        <w:tc>
+          <w:tcPr>
+            <w:tcW w:w="1771" w:type="dxa"/>
+          </w:tcPr>
+          <w:p>
+            <w:pPr>
+              <w:rPr>
+                <w:lang w:val="es-AR"/>
+              </w:rPr>
+            </w:pPr>
+          </w:p>
+        </w:tc>
+        <w:tc>
+          <w:tcPr>
+            <w:tcW w:w="1776" w:type="dxa"/>
+          </w:tcPr>
+          <w:p>
+            <w:pPr>
+              <w:rPr>
+                <w:lang w:val="es-AR"/>
+              </w:rPr>
+            </w:pPr>
+          </w:p>
+        </w:tc>
+        <w:tc>
+          <w:tcPr>
+            <w:tcW w:w="1733" w:type="dxa"/>
+          </w:tcPr>
+          <w:p>
+            <w:pPr>
+              <w:rPr>
+                <w:lang w:val="es-AR"/>
+              </w:rPr>
+            </w:pPr>
+          </w:p>
+        </w:tc>
+      </w:tr>
+      <w:tr>
+        <w:tc>
+          <w:tcPr>
+            <w:tcW w:w="817" w:type="dxa"/>
+          </w:tcPr>
+          <w:p>
+            <w:pPr>
+              <w:rPr>
+                <w:lang w:val="es-AR"/>
+              </w:rPr>
+            </w:pPr>
+            <w:r>
+              <w:rPr>
+                <w:lang w:val="es-AR"/>
+              </w:rPr>
+              <w:t>1</w:t>
+            </w:r>
+          </w:p>
+        </w:tc>
+        <w:tc>
+          <w:tcPr>
+            <w:tcW w:w="2749" w:type="dxa"/>
+          </w:tcPr>
+          <w:p>
+            <w:pPr>
+              <w:rPr>
+                <w:lang w:val="es-AR"/>
+              </w:rPr>
+            </w:pPr>
+          </w:p>
+        </w:tc>
+        <w:tc>
+          <w:tcPr>
+            <w:tcW w:w="1770" w:type="dxa"/>
+          </w:tcPr>
+          <w:p>
+            <w:pPr>
+              <w:rPr>
+                <w:lang w:val="es-AR"/>
+              </w:rPr>
+            </w:pPr>
+            <m:oMathPara>
+              <m:oMath>
+                <m:sSub>
+                  <m:sSubPr>
+                    <m:ctrlPr>
+                      <w:rPr>
+                        <w:rFonts w:ascii="Cambria Math" w:hAnsi="Cambria Math"/>
+                        <w:i/>
+                        <w:lang w:val="es-AR"/>
+                      </w:rPr>
+                    </m:ctrlPr>
+                  </m:sSubPr>
+                  <m:e>
+                    <m:r>
+                      <w:rPr>
+                        <w:rFonts w:ascii="Cambria Math" w:hAnsi="Cambria Math"/>
+                        <w:lang w:val="es-AR"/>
+                      </w:rPr>
+                      <m:t>λ</m:t>
+                    </m:r>
+                  </m:e>
+                  <m:sub>
+                    <m:r>
+                      <w:rPr>
+                        <w:rFonts w:ascii="Cambria Math" w:hAnsi="Cambria Math"/>
+                        <w:lang w:val="es-AR"/>
+                      </w:rPr>
+                      <m:t>1</m:t>
+                    </m:r>
+                  </m:sub>
+                </m:sSub>
+                <m:r>
+                  <w:rPr>
+                    <w:rFonts w:ascii="Cambria Math" w:hAnsi="Cambria Math"/>
+                    <w:lang w:val="es-AR"/>
+                  </w:rPr>
+                  <m:t>=λ</m:t>
+                </m:r>
+              </m:oMath>
+            </m:oMathPara>
+          </w:p>
+        </w:tc>
+        <w:tc>
+          <w:tcPr>
+            <w:tcW w:w="1009" w:type="dxa"/>
+          </w:tcPr>
+          <w:p>
+            <w:pPr>
+              <w:rPr>
+                <w:lang w:val="es-AR"/>
+              </w:rPr>
+            </w:pPr>
+            <m:oMathPara>
+              <m:oMath>
+                <m:sSub>
+                  <m:sSubPr>
+                    <m:ctrlPr>
+                      <w:rPr>
+                        <w:rFonts w:ascii="Cambria Math" w:hAnsi="Cambria Math"/>
+                        <w:i/>
+                        <w:lang w:val="es-AR"/>
+                      </w:rPr>
+                    </m:ctrlPr>
+                  </m:sSubPr>
+                  <m:e>
+                    <m:r>
+                      <w:rPr>
+                        <w:rFonts w:ascii="Cambria Math" w:hAnsi="Cambria Math"/>
+                        <w:lang w:val="es-AR"/>
+                      </w:rPr>
+                      <m:t>μ</m:t>
+                    </m:r>
+                  </m:e>
+                  <m:sub>
+                    <m:r>
+                      <w:rPr>
+                        <w:rFonts w:ascii="Cambria Math" w:hAnsi="Cambria Math"/>
+                        <w:lang w:val="es-AR"/>
+                      </w:rPr>
+                      <m:t>1</m:t>
+                    </m:r>
+                  </m:sub>
+                </m:sSub>
+                <m:r>
+                  <w:rPr>
+                    <w:rFonts w:ascii="Cambria Math" w:hAnsi="Cambria Math"/>
+                    <w:lang w:val="es-AR"/>
+                  </w:rPr>
+                  <m:t>=0,5</m:t>
+                </m:r>
+              </m:oMath>
+            </m:oMathPara>
+          </w:p>
+        </w:tc>
+        <w:tc>
+          <w:tcPr>
+            <w:tcW w:w="2550" w:type="dxa"/>
+          </w:tcPr>
+          <w:p>
+            <w:pPr>
+              <w:rPr>
+                <w:lang w:val="es-AR"/>
+              </w:rPr>
+            </w:pPr>
+          </w:p>
+        </w:tc>
+        <w:tc>
+          <w:tcPr>
+            <w:tcW w:w="1771" w:type="dxa"/>
+          </w:tcPr>
+          <w:p>
+            <w:pPr>
+              <w:rPr>
+                <w:lang w:val="es-AR"/>
+              </w:rPr>
+            </w:pPr>
+          </w:p>
+        </w:tc>
+        <w:tc>
+          <w:tcPr>
+            <w:tcW w:w="1776" w:type="dxa"/>
+          </w:tcPr>
+          <w:p>
+            <w:pPr>
+              <w:rPr>
+                <w:lang w:val="es-AR"/>
+              </w:rPr>
+            </w:pPr>
+          </w:p>
+        </w:tc>
+        <w:tc>
+          <w:tcPr>
+            <w:tcW w:w="1733" w:type="dxa"/>
+          </w:tcPr>
+          <w:p>
+            <w:pPr>
+              <w:rPr>
+                <w:lang w:val="es-AR"/>
+              </w:rPr>
+            </w:pPr>
+          </w:p>
+        </w:tc>
+      </w:tr>
+      <w:tr>
+        <w:tc>
+          <w:tcPr>
+            <w:tcW w:w="817" w:type="dxa"/>
+          </w:tcPr>
+          <w:p>
+            <w:pPr>
+              <w:rPr>
+                <w:lang w:val="es-AR"/>
+              </w:rPr>
+            </w:pPr>
+            <w:r>
+              <w:rPr>
+                <w:lang w:val="es-AR"/>
+              </w:rPr>
+              <w:t>2</w:t>
+            </w:r>
+          </w:p>
+        </w:tc>
+        <w:tc>
+          <w:tcPr>
+            <w:tcW w:w="2749" w:type="dxa"/>
+          </w:tcPr>
+          <w:p>
+            <w:pPr>
+              <w:rPr>
+                <w:lang w:val="es-AR"/>
+              </w:rPr>
+            </w:pPr>
+          </w:p>
+        </w:tc>
+        <w:tc>
+          <w:tcPr>
+            <w:tcW w:w="1770" w:type="dxa"/>
+          </w:tcPr>
+          <w:p>
+            <w:pPr>
+              <w:rPr>
+                <w:lang w:val="es-AR"/>
+              </w:rPr>
+            </w:pPr>
+            <m:oMathPara>
+              <m:oMath>
+                <m:sSub>
+                  <m:sSubPr>
+                    <m:ctrlPr>
+                      <w:rPr>
+                        <w:rFonts w:ascii="Cambria Math" w:hAnsi="Cambria Math"/>
+                        <w:i/>
+                        <w:lang w:val="es-AR"/>
+                      </w:rPr>
+                    </m:ctrlPr>
+                  </m:sSubPr>
+                  <m:e>
+                    <m:r>
+                      <w:rPr>
+                        <w:rFonts w:ascii="Cambria Math" w:hAnsi="Cambria Math"/>
+                        <w:lang w:val="es-AR"/>
+                      </w:rPr>
+                      <m:t>λ</m:t>
+                    </m:r>
+                  </m:e>
+                  <m:sub>
+                    <m:r>
+                      <w:rPr>
+                        <w:rFonts w:ascii="Cambria Math" w:hAnsi="Cambria Math"/>
+                        <w:lang w:val="es-AR"/>
+                      </w:rPr>
+                      <m:t>2</m:t>
+                    </m:r>
+                  </m:sub>
+                </m:sSub>
+                <m:r>
+                  <w:rPr>
+                    <w:rFonts w:ascii="Cambria Math" w:hAnsi="Cambria Math"/>
+                    <w:lang w:val="es-AR"/>
+                  </w:rPr>
+                  <m:t>=λ</m:t>
+                </m:r>
+              </m:oMath>
+            </m:oMathPara>
+          </w:p>
+        </w:tc>
+        <w:tc>
+          <w:tcPr>
+            <w:tcW w:w="1009" w:type="dxa"/>
+          </w:tcPr>
+          <w:p>
+            <w:pPr>
+              <w:rPr>
+                <w:lang w:val="es-AR"/>
+              </w:rPr>
+            </w:pPr>
+            <m:oMathPara>
+              <m:oMath>
+                <m:sSub>
+                  <m:sSubPr>
+                    <m:ctrlPr>
+                      <w:rPr>
+                        <w:rFonts w:ascii="Cambria Math" w:hAnsi="Cambria Math"/>
+                        <w:i/>
+                        <w:lang w:val="es-AR"/>
+                      </w:rPr>
+                    </m:ctrlPr>
+                  </m:sSubPr>
+                  <m:e>
+                    <m:r>
+                      <w:rPr>
+                        <w:rFonts w:ascii="Cambria Math" w:hAnsi="Cambria Math"/>
+                        <w:lang w:val="es-AR"/>
+                      </w:rPr>
+                      <m:t>μ</m:t>
+                    </m:r>
+                  </m:e>
+                  <m:sub>
+                    <m:r>
+                      <w:rPr>
+                        <w:rFonts w:ascii="Cambria Math" w:hAnsi="Cambria Math"/>
+                        <w:lang w:val="es-AR"/>
+                      </w:rPr>
+                      <m:t>2</m:t>
+                    </m:r>
+                  </m:sub>
+                </m:sSub>
+                <m:r>
+                  <w:rPr>
+                    <w:rFonts w:ascii="Cambria Math" w:hAnsi="Cambria Math"/>
+                    <w:lang w:val="es-AR"/>
+                  </w:rPr>
+                  <m:t>=0,5</m:t>
+                </m:r>
+              </m:oMath>
+            </m:oMathPara>
+          </w:p>
+        </w:tc>
+        <w:tc>
+          <w:tcPr>
+            <w:tcW w:w="2550" w:type="dxa"/>
+          </w:tcPr>
+          <w:p>
+            <w:pPr>
+              <w:rPr>
+                <w:lang w:val="es-AR"/>
+              </w:rPr>
+            </w:pPr>
+          </w:p>
+        </w:tc>
+        <w:tc>
+          <w:tcPr>
+            <w:tcW w:w="1771" w:type="dxa"/>
+          </w:tcPr>
+          <w:p>
+            <w:pPr>
+              <w:rPr>
+                <w:lang w:val="es-AR"/>
+              </w:rPr>
+            </w:pPr>
+          </w:p>
+        </w:tc>
+        <w:tc>
+          <w:tcPr>
+            <w:tcW w:w="1776" w:type="dxa"/>
+          </w:tcPr>
+          <w:p>
+            <w:pPr>
+              <w:rPr>
+                <w:lang w:val="es-AR"/>
+              </w:rPr>
+            </w:pPr>
+          </w:p>
+        </w:tc>
+        <w:tc>
+          <w:tcPr>
+            <w:tcW w:w="1733" w:type="dxa"/>
+          </w:tcPr>
+          <w:p>
+            <w:pPr>
+              <w:rPr>
+                <w:lang w:val="es-AR"/>
+              </w:rPr>
+            </w:pPr>
+          </w:p>
+        </w:tc>
+      </w:tr>
+      <w:tr>
+        <w:tc>
+          <w:tcPr>
+            <w:tcW w:w="817" w:type="dxa"/>
+          </w:tcPr>
+          <w:p>
+            <w:pPr>
+              <w:rPr>
+                <w:lang w:val="es-AR"/>
+              </w:rPr>
+            </w:pPr>
+            <w:r>
+              <w:rPr>
+                <w:lang w:val="es-AR"/>
+              </w:rPr>
+              <w:t>3</w:t>
+            </w:r>
+          </w:p>
+        </w:tc>
+        <w:tc>
+          <w:tcPr>
+            <w:tcW w:w="2749" w:type="dxa"/>
+          </w:tcPr>
+          <w:p>
+            <w:pPr>
+              <w:rPr>
+                <w:lang w:val="es-AR"/>
+              </w:rPr>
+            </w:pPr>
+          </w:p>
+        </w:tc>
+        <w:tc>
+          <w:tcPr>
+            <w:tcW w:w="1770" w:type="dxa"/>
+          </w:tcPr>
+          <w:p>
+            <w:pPr>
+              <w:rPr>
+                <w:lang w:val="es-AR"/>
+              </w:rPr>
+            </w:pPr>
+            <m:oMathPara>
+              <m:oMath>
+                <m:sSub>
+                  <m:sSubPr>
+                    <m:ctrlPr>
+                      <w:rPr>
+                        <w:rFonts w:ascii="Cambria Math" w:hAnsi="Cambria Math"/>
+                        <w:i/>
+                        <w:lang w:val="es-AR"/>
+                      </w:rPr>
+                    </m:ctrlPr>
+                  </m:sSubPr>
+                  <m:e>
+                    <m:r>
+                      <w:rPr>
+                        <w:rFonts w:ascii="Cambria Math" w:hAnsi="Cambria Math"/>
+                        <w:lang w:val="es-AR"/>
+                      </w:rPr>
+                      <m:t>λ</m:t>
+                    </m:r>
+                  </m:e>
+                  <m:sub>
+                    <m:r>
+                      <w:rPr>
+                        <w:rFonts w:ascii="Cambria Math" w:hAnsi="Cambria Math"/>
+                        <w:lang w:val="es-AR"/>
+                      </w:rPr>
+                      <m:t>3</m:t>
+                    </m:r>
+                  </m:sub>
+                </m:sSub>
+                <m:r>
+                  <w:rPr>
+                    <w:rFonts w:ascii="Cambria Math" w:hAnsi="Cambria Math"/>
+                    <w:lang w:val="es-AR"/>
+                  </w:rPr>
+                  <m:t>=0,5λ</m:t>
+                </m:r>
+              </m:oMath>
+            </m:oMathPara>
+          </w:p>
+        </w:tc>
+        <w:tc>
+          <w:tcPr>
+            <w:tcW w:w="1009" w:type="dxa"/>
+          </w:tcPr>
+          <w:p>
+            <w:pPr>
+              <w:rPr>
+                <w:lang w:val="es-AR"/>
+              </w:rPr>
+            </w:pPr>
+            <m:oMathPara>
+              <m:oMath>
+                <m:sSub>
+                  <m:sSubPr>
+                    <m:ctrlPr>
+                      <w:rPr>
+                        <w:rFonts w:ascii="Cambria Math" w:hAnsi="Cambria Math"/>
+                        <w:i/>
+                        <w:lang w:val="es-AR"/>
+                      </w:rPr>
+                    </m:ctrlPr>
+                  </m:sSubPr>
+                  <m:e>
+                    <m:r>
+                      <w:rPr>
+                        <w:rFonts w:ascii="Cambria Math" w:hAnsi="Cambria Math"/>
+                        <w:lang w:val="es-AR"/>
+                      </w:rPr>
+                      <m:t>μ</m:t>
+                    </m:r>
+                  </m:e>
+                  <m:sub>
+                    <m:r>
+                      <w:rPr>
+                        <w:rFonts w:ascii="Cambria Math" w:hAnsi="Cambria Math"/>
+                        <w:lang w:val="es-AR"/>
+                      </w:rPr>
+                      <m:t>3</m:t>
+                    </m:r>
+                  </m:sub>
+                </m:sSub>
+                <m:r>
+                  <w:rPr>
+                    <w:rFonts w:ascii="Cambria Math" w:hAnsi="Cambria Math"/>
+                    <w:lang w:val="es-AR"/>
+                  </w:rPr>
+                  <m:t>=0,5</m:t>
+                </m:r>
+              </m:oMath>
+            </m:oMathPara>
+          </w:p>
+        </w:tc>
+        <w:tc>
+          <w:tcPr>
+            <w:tcW w:w="2550" w:type="dxa"/>
+          </w:tcPr>
+          <w:p>
+            <w:pPr>
+              <w:rPr>
+                <w:lang w:val="es-AR"/>
+              </w:rPr>
+            </w:pPr>
+          </w:p>
+        </w:tc>
+        <w:tc>
+          <w:tcPr>
+            <w:tcW w:w="1771" w:type="dxa"/>
+          </w:tcPr>
+          <w:p>
+            <w:pPr>
+              <w:rPr>
+                <w:lang w:val="es-AR"/>
+              </w:rPr>
+            </w:pPr>
+          </w:p>
+        </w:tc>
+        <w:tc>
+          <w:tcPr>
+            <w:tcW w:w="1776" w:type="dxa"/>
+          </w:tcPr>
+          <w:p>
+            <w:pPr>
+              <w:rPr>
+                <w:lang w:val="es-AR"/>
+              </w:rPr>
+            </w:pPr>
+          </w:p>
+        </w:tc>
+        <w:tc>
+          <w:tcPr>
+            <w:tcW w:w="1733" w:type="dxa"/>
+          </w:tcPr>
+          <w:p>
+            <w:pPr>
+              <w:rPr>
+                <w:lang w:val="es-AR"/>
+              </w:rPr>
+            </w:pPr>
+          </w:p>
+        </w:tc>
+      </w:tr>
+      <w:tr>
+        <w:tc>
+          <w:tcPr>
+            <w:tcW w:w="817" w:type="dxa"/>
+          </w:tcPr>
+          <w:p>
+            <w:pPr>
+              <w:rPr>
+                <w:lang w:val="es-AR"/>
+              </w:rPr>
+            </w:pPr>
+            <w:r>
+              <w:rPr>
+                <w:lang w:val="es-AR"/>
+              </w:rPr>
+              <w:t>4</w:t>
+            </w:r>
+          </w:p>
+        </w:tc>
+        <w:tc>
+          <w:tcPr>
+            <w:tcW w:w="2749" w:type="dxa"/>
+          </w:tcPr>
+          <w:p>
+            <w:pPr>
+              <w:rPr>
+                <w:lang w:val="es-AR"/>
+              </w:rPr>
+            </w:pPr>
+          </w:p>
+        </w:tc>
+        <w:tc>
+          <w:tcPr>
+            <w:tcW w:w="1770" w:type="dxa"/>
+          </w:tcPr>
+          <w:p>
+            <w:pPr>
+              <w:rPr>
+                <w:lang w:val="es-AR"/>
+              </w:rPr>
+            </w:pPr>
+            <m:oMathPara>
+              <m:oMath>
+                <m:sSub>
+                  <m:sSubPr>
+                    <m:ctrlPr>
+                      <w:rPr>
+                        <w:rFonts w:ascii="Cambria Math" w:hAnsi="Cambria Math"/>
+                        <w:i/>
+                        <w:lang w:val="es-AR"/>
+                      </w:rPr>
+                    </m:ctrlPr>
+                  </m:sSubPr>
+                  <m:e>
+                    <m:r>
+                      <w:rPr>
+                        <w:rFonts w:ascii="Cambria Math" w:hAnsi="Cambria Math"/>
+                        <w:lang w:val="es-AR"/>
+                      </w:rPr>
+                      <m:t>λ</m:t>
+                    </m:r>
+                  </m:e>
+                  <m:sub>
+                    <m:r>
+                      <w:rPr>
+                        <w:rFonts w:ascii="Cambria Math" w:hAnsi="Cambria Math"/>
+                        <w:lang w:val="es-AR"/>
+                      </w:rPr>
+                      <m:t>4</m:t>
+                    </m:r>
+                  </m:sub>
+                </m:sSub>
+                <m:r>
+                  <w:rPr>
+                    <w:rFonts w:ascii="Cambria Math" w:hAnsi="Cambria Math"/>
+                    <w:lang w:val="es-AR"/>
+                  </w:rPr>
+                  <m:t>=0</m:t>
+                </m:r>
+              </m:oMath>
+            </m:oMathPara>
+          </w:p>
+        </w:tc>
+        <w:tc>
+          <w:tcPr>
+            <w:tcW w:w="1009" w:type="dxa"/>
+          </w:tcPr>
+          <w:p>
+            <w:pPr>
+              <w:rPr>
+                <w:lang w:val="es-AR"/>
+              </w:rPr>
+            </w:pPr>
+            <m:oMathPara>
+              <m:oMath>
+                <m:sSub>
+                  <m:sSubPr>
+                    <m:ctrlPr>
+                      <w:rPr>
+                        <w:rFonts w:ascii="Cambria Math" w:hAnsi="Cambria Math"/>
+                        <w:i/>
+                        <w:lang w:val="es-AR"/>
+                      </w:rPr>
+                    </m:ctrlPr>
+                  </m:sSubPr>
+                  <m:e>
+                    <m:r>
+                      <w:rPr>
+                        <w:rFonts w:ascii="Cambria Math" w:hAnsi="Cambria Math"/>
+                        <w:lang w:val="es-AR"/>
+                      </w:rPr>
+                      <m:t>μ</m:t>
+                    </m:r>
+                  </m:e>
+                  <m:sub>
+                    <m:r>
+                      <w:rPr>
+                        <w:rFonts w:ascii="Cambria Math" w:hAnsi="Cambria Math"/>
+                        <w:lang w:val="es-AR"/>
+                      </w:rPr>
+                      <m:t>4</m:t>
+                    </m:r>
+                  </m:sub>
+                </m:sSub>
+                <m:r>
+                  <w:rPr>
+                    <w:rFonts w:ascii="Cambria Math" w:hAnsi="Cambria Math"/>
+                    <w:lang w:val="es-AR"/>
+                  </w:rPr>
+                  <m:t>=1</m:t>
+                </m:r>
+              </m:oMath>
+            </m:oMathPara>
+          </w:p>
+        </w:tc>
+        <w:tc>
+          <w:tcPr>
+            <w:tcW w:w="2550" w:type="dxa"/>
+          </w:tcPr>
+          <w:p>
+            <w:pPr>
+              <w:rPr>
+                <w:lang w:val="es-AR"/>
+              </w:rPr>
+            </w:pPr>
+          </w:p>
+        </w:tc>
+        <w:tc>
+          <w:tcPr>
+            <w:tcW w:w="1771" w:type="dxa"/>
+          </w:tcPr>
+          <w:p>
+            <w:pPr>
+              <w:rPr>
+                <w:lang w:val="es-AR"/>
+              </w:rPr>
+            </w:pPr>
+          </w:p>
+        </w:tc>
+        <w:tc>
+          <w:tcPr>
+            <w:tcW w:w="1776" w:type="dxa"/>
+          </w:tcPr>
+          <w:p>
+            <w:pPr>
+              <w:rPr>
+                <w:lang w:val="es-AR"/>
+              </w:rPr>
+            </w:pPr>
+          </w:p>
+        </w:tc>
+        <w:tc>
+          <w:tcPr>
+            <w:tcW w:w="1733" w:type="dxa"/>
+          </w:tcPr>
+          <w:p>
+            <w:pPr>
+              <w:rPr>
+                <w:lang w:val="es-AR"/>
+              </w:rPr>
+            </w:pPr>
+          </w:p>
+        </w:tc>
+      </w:tr>
+    </w:tbl>
+    <w:p>
+      <w:pPr>
+        <w:rPr>
+          <w:lang w:val="es-AR"/>
+        </w:rPr>
+      </w:pPr>
+      <m:oMathPara>
+        <m:oMath>
+          <m:r>
+            <w:rPr>
+              <w:rFonts w:ascii="Cambria Math" w:eastAsiaTheme="minorEastAsia" w:hAnsi="Cambria Math" w:cs="Segoe UI"/>
+              <w:lang w:val="es-AR"/>
+            </w:rPr>
+            <m:t>P</m:t>
+          </m:r>
+          <m:d>
+            <m:dPr>
+              <m:ctrlPr>
+                <w:rPr>
+                  <w:rFonts w:ascii="Cambria Math" w:eastAsiaTheme="minorEastAsia" w:hAnsi="Cambria Math" w:cs="Segoe UI"/>
+                  <w:i/>
+                  <w:lang w:val="es-AR"/>
+                </w:rPr>
+              </m:ctrlPr>
+            </m:dPr>
+            <m:e>
+              <m:r>
+                <w:rPr>
+                  <w:rFonts w:ascii="Cambria Math" w:eastAsiaTheme="minorEastAsia" w:hAnsi="Cambria Math" w:cs="Segoe UI"/>
+                  <w:lang w:val="es-AR"/>
+                </w:rPr>
+                <m:t>0</m:t>
+              </m:r>
+            </m:e>
+          </m:d>
+          <m:r>
+            <w:rPr>
+              <w:rFonts w:ascii="Cambria Math" w:eastAsiaTheme="minorEastAsia" w:hAnsi="Cambria Math" w:cs="Segoe UI"/>
+              <w:lang w:val="es-AR"/>
+            </w:rPr>
+            <m:t>=</m:t>
+          </m:r>
+          <m:f>
+            <m:fPr>
+              <m:ctrlPr>
+                <w:rPr>
+                  <w:rFonts w:ascii="Cambria Math" w:eastAsiaTheme="minorEastAsia" w:hAnsi="Cambria Math" w:cs="Segoe UI"/>
+                  <w:i/>
+                  <w:lang w:val="es-AR"/>
+                </w:rPr>
+              </m:ctrlPr>
+            </m:fPr>
+            <m:num>
+              <m:r>
+                <w:rPr>
+                  <w:rFonts w:ascii="Cambria Math" w:eastAsiaTheme="minorEastAsia" w:hAnsi="Cambria Math" w:cs="Segoe UI"/>
+                  <w:lang w:val="es-AR"/>
+                </w:rPr>
+                <m:t>1</m:t>
+              </m:r>
+            </m:num>
+            <m:den>
+              <m:r>
+                <w:rPr>
+                  <w:rFonts w:ascii="Cambria Math" w:eastAsiaTheme="minorEastAsia" w:hAnsi="Cambria Math" w:cs="Segoe UI"/>
+                  <w:lang w:val="es-AR"/>
+                </w:rPr>
+                <m:t xml:space="preserve">1+ </m:t>
+              </m:r>
+              <m:f>
+                <m:fPr>
+                  <m:ctrlPr>
+                    <w:rPr>
+                      <w:rFonts w:ascii="Cambria Math" w:eastAsiaTheme="minorEastAsia" w:hAnsi="Cambria Math" w:cs="Segoe UI"/>
+                      <w:i/>
+                      <w:lang w:val="es-AR"/>
+                    </w:rPr>
+                  </m:ctrlPr>
+                </m:fPr>
+                <m:num>
+                  <m:sSub>
+                    <m:sSubPr>
+                      <m:ctrlPr>
+                        <w:rPr>
+                          <w:rFonts w:ascii="Cambria Math" w:eastAsiaTheme="minorEastAsia" w:hAnsi="Cambria Math" w:cs="Segoe UI"/>
+                          <w:i/>
+                          <w:lang w:val="es-AR"/>
+                        </w:rPr>
+                      </m:ctrlPr>
+                    </m:sSubPr>
+                    <m:e>
+                      <m:r>
+                        <w:rPr>
+                          <w:rFonts w:ascii="Cambria Math" w:eastAsiaTheme="minorEastAsia" w:hAnsi="Cambria Math" w:cs="Segoe UI"/>
+                          <w:lang w:val="es-AR"/>
+                        </w:rPr>
+                        <m:t>λ</m:t>
+                      </m:r>
+                    </m:e>
+                    <m:sub>
+                      <m:r>
+                        <w:rPr>
+                          <w:rFonts w:ascii="Cambria Math" w:eastAsiaTheme="minorEastAsia" w:hAnsi="Cambria Math" w:cs="Segoe UI"/>
+                          <w:lang w:val="es-AR"/>
+                        </w:rPr>
+                        <m:t>0</m:t>
+                      </m:r>
+                    </m:sub>
+                  </m:sSub>
+                </m:num>
+                <m:den>
+                  <m:sSub>
+                    <m:sSubPr>
+                      <m:ctrlPr>
+                        <w:rPr>
+                          <w:rFonts w:ascii="Cambria Math" w:eastAsiaTheme="minorEastAsia" w:hAnsi="Cambria Math" w:cs="Segoe UI"/>
+                          <w:i/>
+                          <w:lang w:val="es-AR"/>
+                        </w:rPr>
+                      </m:ctrlPr>
+                    </m:sSubPr>
+                    <m:e>
+                      <m:r>
+                        <w:rPr>
+                          <w:rFonts w:ascii="Cambria Math" w:eastAsiaTheme="minorEastAsia" w:hAnsi="Cambria Math" w:cs="Segoe UI"/>
+                          <w:lang w:val="es-AR"/>
+                        </w:rPr>
+                        <m:t>μ</m:t>
+                      </m:r>
+                    </m:e>
+                    <m:sub>
+                      <m:r>
+                        <w:rPr>
+                          <w:rFonts w:ascii="Cambria Math" w:eastAsiaTheme="minorEastAsia" w:hAnsi="Cambria Math" w:cs="Segoe UI"/>
+                          <w:lang w:val="es-AR"/>
+                        </w:rPr>
+                        <m:t>1</m:t>
+                      </m:r>
+                    </m:sub>
+                  </m:sSub>
+                </m:den>
+              </m:f>
+              <m:r>
+                <w:rPr>
+                  <w:rFonts w:ascii="Cambria Math" w:eastAsiaTheme="minorEastAsia" w:hAnsi="Cambria Math" w:cs="Segoe UI"/>
+                  <w:lang w:val="es-AR"/>
+                </w:rPr>
+                <m:t>+</m:t>
+              </m:r>
+              <m:f>
+                <m:fPr>
+                  <m:ctrlPr>
+                    <w:rPr>
+                      <w:rFonts w:ascii="Cambria Math" w:eastAsiaTheme="minorEastAsia" w:hAnsi="Cambria Math" w:cs="Segoe UI"/>
+                      <w:i/>
+                      <w:lang w:val="es-AR"/>
+                    </w:rPr>
+                  </m:ctrlPr>
+                </m:fPr>
+                <m:num>
+                  <m:sSub>
+                    <m:sSubPr>
+                      <m:ctrlPr>
+                        <w:rPr>
+                          <w:rFonts w:ascii="Cambria Math" w:eastAsiaTheme="minorEastAsia" w:hAnsi="Cambria Math" w:cs="Segoe UI"/>
+                          <w:i/>
+                          <w:lang w:val="es-AR"/>
+                        </w:rPr>
+                      </m:ctrlPr>
+                    </m:sSubPr>
+                    <m:e>
+                      <m:r>
+                        <w:rPr>
+                          <w:rFonts w:ascii="Cambria Math" w:eastAsiaTheme="minorEastAsia" w:hAnsi="Cambria Math" w:cs="Segoe UI"/>
+                          <w:lang w:val="es-AR"/>
+                        </w:rPr>
+                        <m:t>λ</m:t>
+                      </m:r>
+                    </m:e>
+                    <m:sub>
+                      <m:r>
+                        <w:rPr>
+                          <w:rFonts w:ascii="Cambria Math" w:eastAsiaTheme="minorEastAsia" w:hAnsi="Cambria Math" w:cs="Segoe UI"/>
+                          <w:lang w:val="es-AR"/>
+                        </w:rPr>
+                        <m:t>0</m:t>
+                      </m:r>
+                    </m:sub>
+                  </m:sSub>
+                </m:num>
+                <m:den>
+                  <m:sSub>
+                    <m:sSubPr>
+                      <m:ctrlPr>
+                        <w:rPr>
+                          <w:rFonts w:ascii="Cambria Math" w:eastAsiaTheme="minorEastAsia" w:hAnsi="Cambria Math" w:cs="Segoe UI"/>
+                          <w:i/>
+                          <w:lang w:val="es-AR"/>
+                        </w:rPr>
+                      </m:ctrlPr>
+                    </m:sSubPr>
+                    <m:e>
+                      <m:r>
+                        <w:rPr>
+                          <w:rFonts w:ascii="Cambria Math" w:eastAsiaTheme="minorEastAsia" w:hAnsi="Cambria Math" w:cs="Segoe UI"/>
+                          <w:lang w:val="es-AR"/>
+                        </w:rPr>
+                        <m:t>μ</m:t>
+                      </m:r>
+                    </m:e>
+                    <m:sub>
+                      <m:r>
+                        <w:rPr>
+                          <w:rFonts w:ascii="Cambria Math" w:eastAsiaTheme="minorEastAsia" w:hAnsi="Cambria Math" w:cs="Segoe UI"/>
+                          <w:lang w:val="es-AR"/>
+                        </w:rPr>
+                        <m:t>1</m:t>
+                      </m:r>
+                    </m:sub>
+                  </m:sSub>
+                </m:den>
+              </m:f>
+              <m:f>
+                <m:fPr>
+                  <m:ctrlPr>
+                    <w:rPr>
+                      <w:rFonts w:ascii="Cambria Math" w:eastAsiaTheme="minorEastAsia" w:hAnsi="Cambria Math" w:cs="Segoe UI"/>
+                      <w:i/>
+                      <w:lang w:val="es-AR"/>
+                    </w:rPr>
+                  </m:ctrlPr>
+                </m:fPr>
+                <m:num>
+                  <m:sSub>
+                    <m:sSubPr>
+                      <m:ctrlPr>
+                        <w:rPr>
+                          <w:rFonts w:ascii="Cambria Math" w:eastAsiaTheme="minorEastAsia" w:hAnsi="Cambria Math" w:cs="Segoe UI"/>
+                          <w:i/>
+                          <w:lang w:val="es-AR"/>
+                        </w:rPr>
+                      </m:ctrlPr>
+                    </m:sSubPr>
+                    <m:e>
+                      <m:r>
+                        <w:rPr>
+                          <w:rFonts w:ascii="Cambria Math" w:eastAsiaTheme="minorEastAsia" w:hAnsi="Cambria Math" w:cs="Segoe UI"/>
+                          <w:lang w:val="es-AR"/>
+                        </w:rPr>
+                        <m:t>λ</m:t>
+                      </m:r>
+                    </m:e>
+                    <m:sub>
+                      <m:r>
+                        <w:rPr>
+                          <w:rFonts w:ascii="Cambria Math" w:eastAsiaTheme="minorEastAsia" w:hAnsi="Cambria Math" w:cs="Segoe UI"/>
+                          <w:lang w:val="es-AR"/>
+                        </w:rPr>
+                        <m:t>1</m:t>
+                      </m:r>
+                    </m:sub>
+                  </m:sSub>
+                </m:num>
+                <m:den>
+                  <m:sSub>
+                    <m:sSubPr>
+                      <m:ctrlPr>
+                        <w:rPr>
+                          <w:rFonts w:ascii="Cambria Math" w:eastAsiaTheme="minorEastAsia" w:hAnsi="Cambria Math" w:cs="Segoe UI"/>
+                          <w:i/>
+                          <w:lang w:val="es-AR"/>
+                        </w:rPr>
+                      </m:ctrlPr>
+                    </m:sSubPr>
+                    <m:e>
+                      <m:r>
+                        <w:rPr>
+                          <w:rFonts w:ascii="Cambria Math" w:eastAsiaTheme="minorEastAsia" w:hAnsi="Cambria Math" w:cs="Segoe UI"/>
+                          <w:lang w:val="es-AR"/>
+                        </w:rPr>
+                        <m:t>μ</m:t>
+                      </m:r>
+                    </m:e>
+                    <m:sub>
+                      <m:r>
+                        <w:rPr>
+                          <w:rFonts w:ascii="Cambria Math" w:eastAsiaTheme="minorEastAsia" w:hAnsi="Cambria Math" w:cs="Segoe UI"/>
+                          <w:lang w:val="es-AR"/>
+                        </w:rPr>
+                        <m:t>2</m:t>
+                      </m:r>
+                    </m:sub>
+                  </m:sSub>
+                </m:den>
+              </m:f>
+              <m:r>
+                <w:rPr>
+                  <w:rFonts w:ascii="Cambria Math" w:eastAsiaTheme="minorEastAsia" w:hAnsi="Cambria Math" w:cs="Segoe UI"/>
+                  <w:lang w:val="es-AR"/>
+                </w:rPr>
+                <m:t>+</m:t>
+              </m:r>
+              <m:f>
+                <m:fPr>
+                  <m:ctrlPr>
+                    <w:rPr>
+                      <w:rFonts w:ascii="Cambria Math" w:eastAsiaTheme="minorEastAsia" w:hAnsi="Cambria Math" w:cs="Segoe UI"/>
+                      <w:i/>
+                      <w:lang w:val="es-AR"/>
+                    </w:rPr>
+                  </m:ctrlPr>
+                </m:fPr>
+                <m:num>
+                  <m:sSub>
+                    <m:sSubPr>
+                      <m:ctrlPr>
+                        <w:rPr>
+                          <w:rFonts w:ascii="Cambria Math" w:eastAsiaTheme="minorEastAsia" w:hAnsi="Cambria Math" w:cs="Segoe UI"/>
+                          <w:i/>
+                          <w:lang w:val="es-AR"/>
+                        </w:rPr>
+                      </m:ctrlPr>
+                    </m:sSubPr>
+                    <m:e>
+                      <m:r>
+                        <w:rPr>
+                          <w:rFonts w:ascii="Cambria Math" w:eastAsiaTheme="minorEastAsia" w:hAnsi="Cambria Math" w:cs="Segoe UI"/>
+                          <w:lang w:val="es-AR"/>
+                        </w:rPr>
+                        <m:t>λ</m:t>
+                      </m:r>
+                    </m:e>
+                    <m:sub>
+                      <m:r>
+                        <w:rPr>
+                          <w:rFonts w:ascii="Cambria Math" w:eastAsiaTheme="minorEastAsia" w:hAnsi="Cambria Math" w:cs="Segoe UI"/>
+                          <w:lang w:val="es-AR"/>
+                        </w:rPr>
+                        <m:t>0</m:t>
+                      </m:r>
+                    </m:sub>
+                  </m:sSub>
+                </m:num>
+                <m:den>
+                  <m:sSub>
+                    <m:sSubPr>
+                      <m:ctrlPr>
+                        <w:rPr>
+                          <w:rFonts w:ascii="Cambria Math" w:eastAsiaTheme="minorEastAsia" w:hAnsi="Cambria Math" w:cs="Segoe UI"/>
+                          <w:i/>
+                          <w:lang w:val="es-AR"/>
+                        </w:rPr>
+                      </m:ctrlPr>
+                    </m:sSubPr>
+                    <m:e>
+                      <m:r>
+                        <w:rPr>
+                          <w:rFonts w:ascii="Cambria Math" w:eastAsiaTheme="minorEastAsia" w:hAnsi="Cambria Math" w:cs="Segoe UI"/>
+                          <w:lang w:val="es-AR"/>
+                        </w:rPr>
+                        <m:t>μ</m:t>
+                      </m:r>
+                    </m:e>
+                    <m:sub>
+                      <m:r>
+                        <w:rPr>
+                          <w:rFonts w:ascii="Cambria Math" w:eastAsiaTheme="minorEastAsia" w:hAnsi="Cambria Math" w:cs="Segoe UI"/>
+                          <w:lang w:val="es-AR"/>
+                        </w:rPr>
+                        <m:t>1</m:t>
+                      </m:r>
+                    </m:sub>
+                  </m:sSub>
+                </m:den>
+              </m:f>
+              <m:f>
+                <m:fPr>
+                  <m:ctrlPr>
+                    <w:rPr>
+                      <w:rFonts w:ascii="Cambria Math" w:eastAsiaTheme="minorEastAsia" w:hAnsi="Cambria Math" w:cs="Segoe UI"/>
+                      <w:i/>
+                      <w:lang w:val="es-AR"/>
+                    </w:rPr>
+                  </m:ctrlPr>
+                </m:fPr>
+                <m:num>
+                  <m:sSub>
+                    <m:sSubPr>
+                      <m:ctrlPr>
+                        <w:rPr>
+                          <w:rFonts w:ascii="Cambria Math" w:eastAsiaTheme="minorEastAsia" w:hAnsi="Cambria Math" w:cs="Segoe UI"/>
+                          <w:i/>
+                          <w:lang w:val="es-AR"/>
+                        </w:rPr>
+                      </m:ctrlPr>
+                    </m:sSubPr>
+                    <m:e>
+                      <m:r>
+                        <w:rPr>
+                          <w:rFonts w:ascii="Cambria Math" w:eastAsiaTheme="minorEastAsia" w:hAnsi="Cambria Math" w:cs="Segoe UI"/>
+                          <w:lang w:val="es-AR"/>
+                        </w:rPr>
+                        <m:t>λ</m:t>
+                      </m:r>
+                    </m:e>
+                    <m:sub>
+                      <m:r>
+                        <w:rPr>
+                          <w:rFonts w:ascii="Cambria Math" w:eastAsiaTheme="minorEastAsia" w:hAnsi="Cambria Math" w:cs="Segoe UI"/>
+                          <w:lang w:val="es-AR"/>
+                        </w:rPr>
+                        <m:t>1</m:t>
+                      </m:r>
+                    </m:sub>
+                  </m:sSub>
+                </m:num>
+                <m:den>
+                  <m:sSub>
+                    <m:sSubPr>
+                      <m:ctrlPr>
+                        <w:rPr>
+                          <w:rFonts w:ascii="Cambria Math" w:eastAsiaTheme="minorEastAsia" w:hAnsi="Cambria Math" w:cs="Segoe UI"/>
+                          <w:i/>
+                          <w:lang w:val="es-AR"/>
+                        </w:rPr>
+                      </m:ctrlPr>
+                    </m:sSubPr>
+                    <m:e>
+                      <m:r>
+                        <w:rPr>
+                          <w:rFonts w:ascii="Cambria Math" w:eastAsiaTheme="minorEastAsia" w:hAnsi="Cambria Math" w:cs="Segoe UI"/>
+                          <w:lang w:val="es-AR"/>
+                        </w:rPr>
+                        <m:t>μ</m:t>
+                      </m:r>
+                    </m:e>
+                    <m:sub>
+                      <m:r>
+                        <w:rPr>
+                          <w:rFonts w:ascii="Cambria Math" w:eastAsiaTheme="minorEastAsia" w:hAnsi="Cambria Math" w:cs="Segoe UI"/>
+                          <w:lang w:val="es-AR"/>
+                        </w:rPr>
+                        <m:t>2</m:t>
+                      </m:r>
+                    </m:sub>
+                  </m:sSub>
+                </m:den>
+              </m:f>
+              <m:f>
+                <m:fPr>
+                  <m:ctrlPr>
+                    <w:rPr>
+                      <w:rFonts w:ascii="Cambria Math" w:eastAsiaTheme="minorEastAsia" w:hAnsi="Cambria Math" w:cs="Segoe UI"/>
+                      <w:i/>
+                      <w:lang w:val="es-AR"/>
+                    </w:rPr>
+                  </m:ctrlPr>
+                </m:fPr>
+                <m:num>
+                  <m:sSub>
+                    <m:sSubPr>
+                      <m:ctrlPr>
+                        <w:rPr>
+                          <w:rFonts w:ascii="Cambria Math" w:eastAsiaTheme="minorEastAsia" w:hAnsi="Cambria Math" w:cs="Segoe UI"/>
+                          <w:i/>
+                          <w:lang w:val="es-AR"/>
+                        </w:rPr>
+                      </m:ctrlPr>
+                    </m:sSubPr>
+                    <m:e>
+                      <m:r>
+                        <w:rPr>
+                          <w:rFonts w:ascii="Cambria Math" w:eastAsiaTheme="minorEastAsia" w:hAnsi="Cambria Math" w:cs="Segoe UI"/>
+                          <w:lang w:val="es-AR"/>
+                        </w:rPr>
+                        <m:t>λ</m:t>
+                      </m:r>
+                    </m:e>
+                    <m:sub>
+                      <m:r>
+                        <w:rPr>
+                          <w:rFonts w:ascii="Cambria Math" w:eastAsiaTheme="minorEastAsia" w:hAnsi="Cambria Math" w:cs="Segoe UI"/>
+                          <w:lang w:val="es-AR"/>
+                        </w:rPr>
+                        <m:t>2</m:t>
+                      </m:r>
+                    </m:sub>
+                  </m:sSub>
+                </m:num>
+                <m:den>
+                  <m:sSub>
+                    <m:sSubPr>
+                      <m:ctrlPr>
+                        <w:rPr>
+                          <w:rFonts w:ascii="Cambria Math" w:eastAsiaTheme="minorEastAsia" w:hAnsi="Cambria Math" w:cs="Segoe UI"/>
+                          <w:i/>
+                          <w:lang w:val="es-AR"/>
+                        </w:rPr>
+                      </m:ctrlPr>
+                    </m:sSubPr>
+                    <m:e>
+                      <m:r>
+                        <w:rPr>
+                          <w:rFonts w:ascii="Cambria Math" w:eastAsiaTheme="minorEastAsia" w:hAnsi="Cambria Math" w:cs="Segoe UI"/>
+                          <w:lang w:val="es-AR"/>
+                        </w:rPr>
+                        <m:t>μ</m:t>
+                      </m:r>
+                    </m:e>
+                    <m:sub>
+                      <m:r>
+                        <w:rPr>
+                          <w:rFonts w:ascii="Cambria Math" w:eastAsiaTheme="minorEastAsia" w:hAnsi="Cambria Math" w:cs="Segoe UI"/>
+                          <w:lang w:val="es-AR"/>
+                        </w:rPr>
+                        <m:t>3</m:t>
+                      </m:r>
+                    </m:sub>
+                  </m:sSub>
+                </m:den>
+              </m:f>
+              <m:r>
+                <w:rPr>
+                  <w:rFonts w:ascii="Cambria Math" w:eastAsiaTheme="minorEastAsia" w:hAnsi="Cambria Math" w:cs="Segoe UI"/>
+                  <w:lang w:val="es-AR"/>
+                </w:rPr>
+                <m:t>+</m:t>
+              </m:r>
+              <m:f>
+                <m:fPr>
+                  <m:ctrlPr>
+                    <w:rPr>
+                      <w:rFonts w:ascii="Cambria Math" w:eastAsiaTheme="minorEastAsia" w:hAnsi="Cambria Math" w:cs="Segoe UI"/>
+                      <w:i/>
+                      <w:lang w:val="es-AR"/>
+                    </w:rPr>
+                  </m:ctrlPr>
+                </m:fPr>
+                <m:num>
+                  <m:sSub>
+                    <m:sSubPr>
+                      <m:ctrlPr>
+                        <w:rPr>
+                          <w:rFonts w:ascii="Cambria Math" w:eastAsiaTheme="minorEastAsia" w:hAnsi="Cambria Math" w:cs="Segoe UI"/>
+                          <w:i/>
+                          <w:lang w:val="es-AR"/>
+                        </w:rPr>
+                      </m:ctrlPr>
+                    </m:sSubPr>
+                    <m:e>
+                      <m:r>
+                        <w:rPr>
+                          <w:rFonts w:ascii="Cambria Math" w:eastAsiaTheme="minorEastAsia" w:hAnsi="Cambria Math" w:cs="Segoe UI"/>
+                          <w:lang w:val="es-AR"/>
+                        </w:rPr>
+                        <m:t>λ</m:t>
+                      </m:r>
+                    </m:e>
+                    <m:sub>
+                      <m:r>
+                        <w:rPr>
+                          <w:rFonts w:ascii="Cambria Math" w:eastAsiaTheme="minorEastAsia" w:hAnsi="Cambria Math" w:cs="Segoe UI"/>
+                          <w:lang w:val="es-AR"/>
+                        </w:rPr>
+                        <m:t>0</m:t>
+                      </m:r>
+                    </m:sub>
+                  </m:sSub>
+                </m:num>
+                <m:den>
+                  <m:sSub>
+                    <m:sSubPr>
+                      <m:ctrlPr>
+                        <w:rPr>
+                          <w:rFonts w:ascii="Cambria Math" w:eastAsiaTheme="minorEastAsia" w:hAnsi="Cambria Math" w:cs="Segoe UI"/>
+                          <w:i/>
+                          <w:lang w:val="es-AR"/>
+                        </w:rPr>
+                      </m:ctrlPr>
+                    </m:sSubPr>
+                    <m:e>
+                      <m:r>
+                        <w:rPr>
+                          <w:rFonts w:ascii="Cambria Math" w:eastAsiaTheme="minorEastAsia" w:hAnsi="Cambria Math" w:cs="Segoe UI"/>
+                          <w:lang w:val="es-AR"/>
+                        </w:rPr>
+                        <m:t>μ</m:t>
+                      </m:r>
+                    </m:e>
+                    <m:sub>
+                      <m:r>
+                        <w:rPr>
+                          <w:rFonts w:ascii="Cambria Math" w:eastAsiaTheme="minorEastAsia" w:hAnsi="Cambria Math" w:cs="Segoe UI"/>
+                          <w:lang w:val="es-AR"/>
+                        </w:rPr>
+                        <m:t>1</m:t>
+                      </m:r>
+                    </m:sub>
+                  </m:sSub>
+                </m:den>
+              </m:f>
+              <m:f>
+                <m:fPr>
+                  <m:ctrlPr>
+                    <w:rPr>
+                      <w:rFonts w:ascii="Cambria Math" w:eastAsiaTheme="minorEastAsia" w:hAnsi="Cambria Math" w:cs="Segoe UI"/>
+                      <w:i/>
+                      <w:lang w:val="es-AR"/>
+                    </w:rPr>
+                  </m:ctrlPr>
+                </m:fPr>
+                <m:num>
+                  <m:sSub>
+                    <m:sSubPr>
+                      <m:ctrlPr>
+                        <w:rPr>
+                          <w:rFonts w:ascii="Cambria Math" w:eastAsiaTheme="minorEastAsia" w:hAnsi="Cambria Math" w:cs="Segoe UI"/>
+                          <w:i/>
+                          <w:lang w:val="es-AR"/>
+                        </w:rPr>
+                      </m:ctrlPr>
+                    </m:sSubPr>
+                    <m:e>
+                      <m:r>
+                        <w:rPr>
+                          <w:rFonts w:ascii="Cambria Math" w:eastAsiaTheme="minorEastAsia" w:hAnsi="Cambria Math" w:cs="Segoe UI"/>
+                          <w:lang w:val="es-AR"/>
+                        </w:rPr>
+                        <m:t>λ</m:t>
+                      </m:r>
+                    </m:e>
+                    <m:sub>
+                      <m:r>
+                        <w:rPr>
+                          <w:rFonts w:ascii="Cambria Math" w:eastAsiaTheme="minorEastAsia" w:hAnsi="Cambria Math" w:cs="Segoe UI"/>
+                          <w:lang w:val="es-AR"/>
+                        </w:rPr>
+                        <m:t>1</m:t>
+                      </m:r>
+                    </m:sub>
+                  </m:sSub>
+                </m:num>
+                <m:den>
+                  <m:sSub>
+                    <m:sSubPr>
+                      <m:ctrlPr>
+                        <w:rPr>
+                          <w:rFonts w:ascii="Cambria Math" w:eastAsiaTheme="minorEastAsia" w:hAnsi="Cambria Math" w:cs="Segoe UI"/>
+                          <w:i/>
+                          <w:lang w:val="es-AR"/>
+                        </w:rPr>
+                      </m:ctrlPr>
+                    </m:sSubPr>
+                    <m:e>
+                      <m:r>
+                        <w:rPr>
+                          <w:rFonts w:ascii="Cambria Math" w:eastAsiaTheme="minorEastAsia" w:hAnsi="Cambria Math" w:cs="Segoe UI"/>
+                          <w:lang w:val="es-AR"/>
+                        </w:rPr>
+                        <m:t>μ</m:t>
+                      </m:r>
+                    </m:e>
+                    <m:sub>
+                      <m:r>
+                        <w:rPr>
+                          <w:rFonts w:ascii="Cambria Math" w:eastAsiaTheme="minorEastAsia" w:hAnsi="Cambria Math" w:cs="Segoe UI"/>
+                          <w:lang w:val="es-AR"/>
+                        </w:rPr>
+                        <m:t>2</m:t>
+                      </m:r>
+                    </m:sub>
+                  </m:sSub>
+                </m:den>
+              </m:f>
+              <m:f>
+                <m:fPr>
+                  <m:ctrlPr>
+                    <w:rPr>
+                      <w:rFonts w:ascii="Cambria Math" w:eastAsiaTheme="minorEastAsia" w:hAnsi="Cambria Math" w:cs="Segoe UI"/>
+                      <w:i/>
+                      <w:lang w:val="es-AR"/>
+                    </w:rPr>
+                  </m:ctrlPr>
+                </m:fPr>
+                <m:num>
+                  <m:sSub>
+                    <m:sSubPr>
+                      <m:ctrlPr>
+                        <w:rPr>
+                          <w:rFonts w:ascii="Cambria Math" w:eastAsiaTheme="minorEastAsia" w:hAnsi="Cambria Math" w:cs="Segoe UI"/>
+                          <w:i/>
+                          <w:lang w:val="es-AR"/>
+                        </w:rPr>
+                      </m:ctrlPr>
+                    </m:sSubPr>
+                    <m:e>
+                      <m:r>
+                        <w:rPr>
+                          <w:rFonts w:ascii="Cambria Math" w:eastAsiaTheme="minorEastAsia" w:hAnsi="Cambria Math" w:cs="Segoe UI"/>
+                          <w:lang w:val="es-AR"/>
+                        </w:rPr>
+                        <m:t>λ</m:t>
+                      </m:r>
+                    </m:e>
+                    <m:sub>
+                      <m:r>
+                        <w:rPr>
+                          <w:rFonts w:ascii="Cambria Math" w:eastAsiaTheme="minorEastAsia" w:hAnsi="Cambria Math" w:cs="Segoe UI"/>
+                          <w:lang w:val="es-AR"/>
+                        </w:rPr>
+                        <m:t>2</m:t>
+                      </m:r>
+                    </m:sub>
+                  </m:sSub>
+                </m:num>
+                <m:den>
+                  <m:sSub>
+                    <m:sSubPr>
+                      <m:ctrlPr>
+                        <w:rPr>
+                          <w:rFonts w:ascii="Cambria Math" w:eastAsiaTheme="minorEastAsia" w:hAnsi="Cambria Math" w:cs="Segoe UI"/>
+                          <w:i/>
+                          <w:lang w:val="es-AR"/>
+                        </w:rPr>
+                      </m:ctrlPr>
+                    </m:sSubPr>
+                    <m:e>
+                      <m:r>
+                        <w:rPr>
+                          <w:rFonts w:ascii="Cambria Math" w:eastAsiaTheme="minorEastAsia" w:hAnsi="Cambria Math" w:cs="Segoe UI"/>
+                          <w:lang w:val="es-AR"/>
+                        </w:rPr>
+                        <m:t>μ</m:t>
+                      </m:r>
+                    </m:e>
+                    <m:sub>
+                      <m:r>
+                        <w:rPr>
+                          <w:rFonts w:ascii="Cambria Math" w:eastAsiaTheme="minorEastAsia" w:hAnsi="Cambria Math" w:cs="Segoe UI"/>
+                          <w:lang w:val="es-AR"/>
+                        </w:rPr>
+                        <m:t>3</m:t>
+                      </m:r>
+                    </m:sub>
+                  </m:sSub>
+                </m:den>
+              </m:f>
+              <m:f>
+                <m:fPr>
+                  <m:ctrlPr>
+                    <w:rPr>
+                      <w:rFonts w:ascii="Cambria Math" w:eastAsiaTheme="minorEastAsia" w:hAnsi="Cambria Math" w:cs="Segoe UI"/>
+                      <w:i/>
+                      <w:lang w:val="es-AR"/>
+                    </w:rPr>
+                  </m:ctrlPr>
+                </m:fPr>
+                <m:num>
+                  <m:sSub>
+                    <m:sSubPr>
+                      <m:ctrlPr>
+                        <w:rPr>
+                          <w:rFonts w:ascii="Cambria Math" w:eastAsiaTheme="minorEastAsia" w:hAnsi="Cambria Math" w:cs="Segoe UI"/>
+                          <w:i/>
+                          <w:lang w:val="es-AR"/>
+                        </w:rPr>
+                      </m:ctrlPr>
+                    </m:sSubPr>
+                    <m:e>
+                      <m:r>
+                        <w:rPr>
+                          <w:rFonts w:ascii="Cambria Math" w:eastAsiaTheme="minorEastAsia" w:hAnsi="Cambria Math" w:cs="Segoe UI"/>
+                          <w:lang w:val="es-AR"/>
+                        </w:rPr>
+                        <m:t>λ</m:t>
+                      </m:r>
+                    </m:e>
+                    <m:sub>
+                      <m:r>
+                        <w:rPr>
+                          <w:rFonts w:ascii="Cambria Math" w:eastAsiaTheme="minorEastAsia" w:hAnsi="Cambria Math" w:cs="Segoe UI"/>
+                          <w:lang w:val="es-AR"/>
+                        </w:rPr>
+                        <m:t>3</m:t>
+                      </m:r>
+                    </m:sub>
+                  </m:sSub>
+                </m:num>
+                <m:den>
+                  <m:sSub>
+                    <m:sSubPr>
+                      <m:ctrlPr>
+                        <w:rPr>
+                          <w:rFonts w:ascii="Cambria Math" w:eastAsiaTheme="minorEastAsia" w:hAnsi="Cambria Math" w:cs="Segoe UI"/>
+                          <w:i/>
+                          <w:lang w:val="es-AR"/>
+                        </w:rPr>
+                      </m:ctrlPr>
+                    </m:sSubPr>
+                    <m:e>
+                      <m:r>
+                        <w:rPr>
+                          <w:rFonts w:ascii="Cambria Math" w:eastAsiaTheme="minorEastAsia" w:hAnsi="Cambria Math" w:cs="Segoe UI"/>
+                          <w:lang w:val="es-AR"/>
+                        </w:rPr>
+                        <m:t>μ</m:t>
+                      </m:r>
+                    </m:e>
+                    <m:sub>
+                      <m:r>
+                        <w:rPr>
+                          <w:rFonts w:ascii="Cambria Math" w:eastAsiaTheme="minorEastAsia" w:hAnsi="Cambria Math" w:cs="Segoe UI"/>
+                          <w:lang w:val="es-AR"/>
+                        </w:rPr>
+                        <m:t>4</m:t>
+                      </m:r>
+                    </m:sub>
+                  </m:sSub>
+                </m:den>
+              </m:f>
+            </m:den>
+          </m:f>
+          <m:r>
+            <w:rPr>
+              <w:rFonts w:ascii="Cambria Math" w:eastAsiaTheme="minorEastAsia" w:hAnsi="Cambria Math" w:cs="Segoe UI"/>
+              <w:lang w:val="es-AR"/>
+            </w:rPr>
+            <m:t>=</m:t>
+          </m:r>
+          <m:f>
+            <m:fPr>
+              <m:ctrlPr>
+                <w:rPr>
+                  <w:rFonts w:ascii="Cambria Math" w:eastAsiaTheme="minorEastAsia" w:hAnsi="Cambria Math" w:cs="Segoe UI"/>
+                  <w:i/>
+                  <w:lang w:val="es-AR"/>
+                </w:rPr>
+              </m:ctrlPr>
+            </m:fPr>
+            <m:num>
+              <m:r>
+                <w:rPr>
+                  <w:rFonts w:ascii="Cambria Math" w:eastAsiaTheme="minorEastAsia" w:hAnsi="Cambria Math" w:cs="Segoe UI"/>
+                  <w:lang w:val="es-AR"/>
+                </w:rPr>
+                <m:t>1</m:t>
+              </m:r>
+            </m:num>
+            <m:den>
+              <m:r>
+                <w:rPr>
+                  <w:rFonts w:ascii="Cambria Math" w:eastAsiaTheme="minorEastAsia" w:hAnsi="Cambria Math" w:cs="Segoe UI"/>
+                  <w:lang w:val="es-AR"/>
+                </w:rPr>
+                <m:t>1+</m:t>
+              </m:r>
+              <m:f>
+                <m:fPr>
+                  <m:ctrlPr>
+                    <w:rPr>
+                      <w:rFonts w:ascii="Cambria Math" w:eastAsiaTheme="minorEastAsia" w:hAnsi="Cambria Math" w:cs="Segoe UI"/>
+                      <w:i/>
+                      <w:lang w:val="es-AR"/>
+                    </w:rPr>
+                  </m:ctrlPr>
+                </m:fPr>
+                <m:num>
+                  <m:r>
+                    <w:rPr>
+                      <w:rFonts w:ascii="Cambria Math" w:eastAsiaTheme="minorEastAsia" w:hAnsi="Cambria Math" w:cs="Segoe UI"/>
+                      <w:lang w:val="es-AR"/>
+                    </w:rPr>
+                    <m:t>λ</m:t>
+                  </m:r>
+                </m:num>
+                <m:den>
+                  <m:r>
+                    <w:rPr>
+                      <w:rFonts w:ascii="Cambria Math" w:eastAsiaTheme="minorEastAsia" w:hAnsi="Cambria Math" w:cs="Segoe UI"/>
+                      <w:lang w:val="es-AR"/>
+                    </w:rPr>
+                    <m:t>0,5</m:t>
+                  </m:r>
+                </m:den>
+              </m:f>
+              <m:r>
+                <w:rPr>
+                  <w:rFonts w:ascii="Cambria Math" w:eastAsiaTheme="minorEastAsia" w:hAnsi="Cambria Math" w:cs="Segoe UI"/>
+                  <w:lang w:val="es-AR"/>
+                </w:rPr>
+                <m:t>+</m:t>
+              </m:r>
+              <m:f>
+                <m:fPr>
+                  <m:ctrlPr>
+                    <w:rPr>
+                      <w:rFonts w:ascii="Cambria Math" w:eastAsiaTheme="minorEastAsia" w:hAnsi="Cambria Math" w:cs="Segoe UI"/>
+                      <w:i/>
+                      <w:lang w:val="es-AR"/>
+                    </w:rPr>
+                  </m:ctrlPr>
+                </m:fPr>
+                <m:num>
+                  <m:sSup>
+                    <m:sSupPr>
+                      <m:ctrlPr>
+                        <w:rPr>
+                          <w:rFonts w:ascii="Cambria Math" w:eastAsiaTheme="minorEastAsia" w:hAnsi="Cambria Math" w:cs="Segoe UI"/>
+                          <w:i/>
+                          <w:lang w:val="es-AR"/>
+                        </w:rPr>
+                      </m:ctrlPr>
+                    </m:sSupPr>
+                    <m:e>
+                      <m:r>
+                        <w:rPr>
+                          <w:rFonts w:ascii="Cambria Math" w:eastAsiaTheme="minorEastAsia" w:hAnsi="Cambria Math" w:cs="Segoe UI"/>
+                          <w:lang w:val="es-AR"/>
+                        </w:rPr>
+                        <m:t>λ</m:t>
+                      </m:r>
+                    </m:e>
+                    <m:sup>
+                      <m:r>
+                        <w:rPr>
+                          <w:rFonts w:ascii="Cambria Math" w:eastAsiaTheme="minorEastAsia" w:hAnsi="Cambria Math" w:cs="Segoe UI"/>
+                          <w:lang w:val="es-AR"/>
+                        </w:rPr>
+                        <m:t>2</m:t>
+                      </m:r>
+                    </m:sup>
+                  </m:sSup>
+                </m:num>
+                <m:den>
+                  <m:r>
+                    <w:rPr>
+                      <w:rFonts w:ascii="Cambria Math" w:eastAsiaTheme="minorEastAsia" w:hAnsi="Cambria Math" w:cs="Segoe UI"/>
+                      <w:lang w:val="es-AR"/>
+                    </w:rPr>
+                    <m:t>0,25</m:t>
+                  </m:r>
+                </m:den>
+              </m:f>
+              <m:r>
+                <w:rPr>
+                  <w:rFonts w:ascii="Cambria Math" w:eastAsiaTheme="minorEastAsia" w:hAnsi="Cambria Math" w:cs="Segoe UI"/>
+                  <w:lang w:val="es-AR"/>
+                </w:rPr>
+                <m:t>+</m:t>
+              </m:r>
+              <m:f>
+                <m:fPr>
+                  <m:ctrlPr>
+                    <w:rPr>
+                      <w:rFonts w:ascii="Cambria Math" w:eastAsiaTheme="minorEastAsia" w:hAnsi="Cambria Math" w:cs="Segoe UI"/>
+                      <w:i/>
+                      <w:lang w:val="es-AR"/>
+                    </w:rPr>
+                  </m:ctrlPr>
+                </m:fPr>
+                <m:num>
+                  <m:sSup>
+                    <m:sSupPr>
+                      <m:ctrlPr>
+                        <w:rPr>
+                          <w:rFonts w:ascii="Cambria Math" w:eastAsiaTheme="minorEastAsia" w:hAnsi="Cambria Math" w:cs="Segoe UI"/>
+                          <w:i/>
+                          <w:lang w:val="es-AR"/>
+                        </w:rPr>
+                      </m:ctrlPr>
+                    </m:sSupPr>
+                    <m:e>
+                      <m:r>
+                        <w:rPr>
+                          <w:rFonts w:ascii="Cambria Math" w:eastAsiaTheme="minorEastAsia" w:hAnsi="Cambria Math" w:cs="Segoe UI"/>
+                          <w:lang w:val="es-AR"/>
+                        </w:rPr>
+                        <m:t>λ</m:t>
+                      </m:r>
+                    </m:e>
+                    <m:sup>
+                      <m:r>
+                        <w:rPr>
+                          <w:rFonts w:ascii="Cambria Math" w:eastAsiaTheme="minorEastAsia" w:hAnsi="Cambria Math" w:cs="Segoe UI"/>
+                          <w:lang w:val="es-AR"/>
+                        </w:rPr>
+                        <m:t>3</m:t>
+                      </m:r>
+                    </m:sup>
+                  </m:sSup>
+                </m:num>
+                <m:den>
+                  <m:r>
+                    <w:rPr>
+                      <w:rFonts w:ascii="Cambria Math" w:eastAsiaTheme="minorEastAsia" w:hAnsi="Cambria Math" w:cs="Segoe UI"/>
+                      <w:lang w:val="es-AR"/>
+                    </w:rPr>
+                    <m:t>0,125</m:t>
+                  </m:r>
+                </m:den>
+              </m:f>
+              <m:r>
+                <w:rPr>
+                  <w:rFonts w:ascii="Cambria Math" w:eastAsiaTheme="minorEastAsia" w:hAnsi="Cambria Math" w:cs="Segoe UI"/>
+                  <w:lang w:val="es-AR"/>
+                </w:rPr>
+                <m:t>+</m:t>
+              </m:r>
+              <m:f>
+                <m:fPr>
+                  <m:ctrlPr>
+                    <w:rPr>
+                      <w:rFonts w:ascii="Cambria Math" w:eastAsiaTheme="minorEastAsia" w:hAnsi="Cambria Math" w:cs="Segoe UI"/>
+                      <w:i/>
+                      <w:lang w:val="es-AR"/>
+                    </w:rPr>
+                  </m:ctrlPr>
+                </m:fPr>
+                <m:num>
+                  <m:r>
+                    <w:rPr>
+                      <w:rFonts w:ascii="Cambria Math" w:eastAsiaTheme="minorEastAsia" w:hAnsi="Cambria Math" w:cs="Segoe UI"/>
+                      <w:lang w:val="es-AR"/>
+                    </w:rPr>
+                    <m:t>0,5</m:t>
+                  </m:r>
+                  <m:sSup>
+                    <m:sSupPr>
+                      <m:ctrlPr>
+                        <w:rPr>
+                          <w:rFonts w:ascii="Cambria Math" w:eastAsiaTheme="minorEastAsia" w:hAnsi="Cambria Math" w:cs="Segoe UI"/>
+                          <w:i/>
+                          <w:lang w:val="es-AR"/>
+                        </w:rPr>
+                      </m:ctrlPr>
+                    </m:sSupPr>
+                    <m:e>
+                      <m:r>
+                        <w:rPr>
+                          <w:rFonts w:ascii="Cambria Math" w:eastAsiaTheme="minorEastAsia" w:hAnsi="Cambria Math" w:cs="Segoe UI"/>
+                          <w:lang w:val="es-AR"/>
+                        </w:rPr>
+                        <m:t>λ</m:t>
+                      </m:r>
+                    </m:e>
+                    <m:sup>
+                      <m:r>
+                        <w:rPr>
+                          <w:rFonts w:ascii="Cambria Math" w:eastAsiaTheme="minorEastAsia" w:hAnsi="Cambria Math" w:cs="Segoe UI"/>
+                          <w:lang w:val="es-AR"/>
+                        </w:rPr>
+                        <m:t>4</m:t>
+                      </m:r>
+                    </m:sup>
+                  </m:sSup>
+                </m:num>
+                <m:den>
+                  <m:r>
+                    <w:rPr>
+                      <w:rFonts w:ascii="Cambria Math" w:eastAsiaTheme="minorEastAsia" w:hAnsi="Cambria Math" w:cs="Segoe UI"/>
+                      <w:lang w:val="es-AR"/>
+                    </w:rPr>
+                    <m:t>0,125</m:t>
+                  </m:r>
+                </m:den>
+              </m:f>
+            </m:den>
+          </m:f>
+          <m:r>
+            <w:rPr>
+              <w:rFonts w:ascii="Cambria Math" w:eastAsiaTheme="minorEastAsia" w:hAnsi="Cambria Math"/>
+              <w:lang w:val="es-AR"/>
+            </w:rPr>
+            <m:t>=????</m:t>
+          </m:r>
+        </m:oMath>
+      </m:oMathPara>
       <w:bookmarkStart w:id="5" w:name="_GoBack"/>
       <w:bookmarkEnd w:id="5"/>
     </w:p>
+    <w:p>
+      <w:pPr>
+        <w:pStyle w:val="ListParagraph"/>
+        <w:numPr>
+          <w:ilvl w:val="0"/>
+          <w:numId w:val="25"/>
+        </w:numPr>
+        <w:rPr>
+          <w:rFonts w:ascii="Segoe UI" w:hAnsi="Segoe UI" w:cs="Segoe UI"/>
+          <w:lang w:val="es-AR"/>
+        </w:rPr>
+      </w:pPr>
+      <w:r>
+        <w:rPr>
+          <w:rFonts w:ascii="Segoe UI" w:hAnsi="Segoe UI" w:cs="Segoe UI"/>
+          <w:lang w:val="es-AR"/>
+        </w:rPr>
+        <w:t>La probabilidad de que no haya clientes en la peluquería.</w:t>
+      </w:r>
+    </w:p>
+    <w:p>
+      <w:pPr>
+        <w:pStyle w:val="ListParagraph"/>
+        <w:numPr>
+          <w:ilvl w:val="0"/>
+          <w:numId w:val="25"/>
+        </w:numPr>
+        <w:rPr>
+          <w:rFonts w:ascii="Segoe UI" w:hAnsi="Segoe UI" w:cs="Segoe UI"/>
+          <w:lang w:val="es-AR"/>
+        </w:rPr>
+      </w:pPr>
+      <w:r>
+        <w:rPr>
+          <w:rFonts w:ascii="Segoe UI" w:hAnsi="Segoe UI" w:cs="Segoe UI"/>
+          <w:lang w:val="es-AR"/>
+        </w:rPr>
+        <w:t>La probabilidad de que haya clientes esperando para recibir el servicio.</w:t>
+      </w:r>
+    </w:p>
+    <w:p>
+      <w:pPr>
+        <w:pStyle w:val="ListParagraph"/>
+        <w:numPr>
+          <w:ilvl w:val="0"/>
+          <w:numId w:val="25"/>
+        </w:numPr>
+        <w:rPr>
+          <w:rFonts w:ascii="Segoe UI" w:hAnsi="Segoe UI" w:cs="Segoe UI"/>
+          <w:lang w:val="es-AR"/>
+        </w:rPr>
+      </w:pPr>
+      <w:r>
+        <w:rPr>
+          <w:rFonts w:ascii="Segoe UI" w:hAnsi="Segoe UI" w:cs="Segoe UI"/>
+          <w:lang w:val="es-AR"/>
+        </w:rPr>
+        <w:t>El porcentaje de ocupación del peluquero y del aprendiz.</w:t>
+      </w:r>
+    </w:p>
+    <w:p>
+      <w:pPr>
+        <w:pStyle w:val="ListParagraph"/>
+        <w:numPr>
+          <w:ilvl w:val="0"/>
+          <w:numId w:val="25"/>
+        </w:numPr>
+        <w:rPr>
+          <w:rFonts w:ascii="Segoe UI" w:hAnsi="Segoe UI" w:cs="Segoe UI"/>
+          <w:lang w:val="es-AR"/>
+        </w:rPr>
+      </w:pPr>
+      <w:r>
+        <w:rPr>
+          <w:rFonts w:ascii="Segoe UI" w:hAnsi="Segoe UI" w:cs="Segoe UI"/>
+          <w:lang w:val="es-AR"/>
+        </w:rPr>
+        <w:t>La cantidad promedio de clientes esperando para recibir el servicio.</w:t>
+      </w:r>
+    </w:p>
+    <w:p>
+      <w:pPr>
+        <w:pStyle w:val="ListParagraph"/>
+        <w:numPr>
+          <w:ilvl w:val="0"/>
+          <w:numId w:val="25"/>
+        </w:numPr>
+        <w:rPr>
+          <w:rFonts w:ascii="Segoe UI" w:hAnsi="Segoe UI" w:cs="Segoe UI"/>
+          <w:lang w:val="es-AR"/>
+        </w:rPr>
+      </w:pPr>
+      <w:r>
+        <w:rPr>
+          <w:rFonts w:ascii="Segoe UI" w:hAnsi="Segoe UI" w:cs="Segoe UI"/>
+          <w:lang w:val="es-AR"/>
+        </w:rPr>
+        <w:t>La cantidad promedio de clientes que no ingresan a la peluquería.</w:t>
+      </w:r>
+    </w:p>
+    <w:p>
+      <w:pPr>
+        <w:pStyle w:val="ListParagraph"/>
+        <w:numPr>
+          <w:ilvl w:val="0"/>
+          <w:numId w:val="25"/>
+        </w:numPr>
+        <w:rPr>
+          <w:rFonts w:ascii="Segoe UI" w:hAnsi="Segoe UI" w:cs="Segoe UI"/>
+          <w:lang w:val="es-AR"/>
+        </w:rPr>
+      </w:pPr>
+      <w:r>
+        <w:rPr>
+          <w:rFonts w:ascii="Segoe UI" w:hAnsi="Segoe UI" w:cs="Segoe UI"/>
+          <w:lang w:val="es-AR"/>
+        </w:rPr>
+        <w:t>Si cada corte de pelo cuesta 30$, calcular el ingreso económico promedio de la peluquería,</w:t>
+      </w:r>
+      <w:r>
+        <w:rPr>
+          <w:rFonts w:ascii="Segoe UI" w:hAnsi="Segoe UI" w:cs="Segoe UI"/>
+          <w:lang w:val="es-AR"/>
+        </w:rPr>
+        <w:t xml:space="preserve"> </w:t>
+      </w:r>
+      <w:r>
+        <w:rPr>
+          <w:rFonts w:ascii="Segoe UI" w:hAnsi="Segoe UI" w:cs="Segoe UI"/>
+          <w:lang w:val="es-AR"/>
+        </w:rPr>
+        <w:t>por hora.</w:t>
+      </w:r>
+    </w:p>
     <w:sectPr>
-      <w:headerReference w:type="default" r:id="rId16"/>
-      <w:footerReference w:type="default" r:id="rId17"/>
+      <w:headerReference w:type="default" r:id="rId17"/>
+      <w:footerReference w:type="default" r:id="rId18"/>
       <w:pgSz w:w="16839" w:h="11907" w:orient="landscape" w:code="9"/>
       <w:pgMar w:top="1560" w:right="1440" w:bottom="758" w:left="1440" w:header="720" w:footer="720" w:gutter="0"/>
       <w:cols w:space="708"/>
@@ -16304,7 +19258,7 @@
           <w:rPr>
             <w:noProof/>
           </w:rPr>
-          <w:t>15</w:t>
+          <w:t>18</w:t>
         </w:r>
         <w:r>
           <w:rPr>
@@ -16488,6 +19442,178 @@
     </w:lvl>
   </w:abstractNum>
   <w:abstractNum w:abstractNumId="1">
+    <w:nsid w:val="06017678"/>
+    <w:multiLevelType w:val="hybridMultilevel"/>
+    <w:tmpl w:val="59E4FD70"/>
+    <w:lvl w:ilvl="0" w:tplc="04090011">
+      <w:start w:val="1"/>
+      <w:numFmt w:val="decimal"/>
+      <w:lvlText w:val="%1)"/>
+      <w:lvlJc w:val="left"/>
+      <w:pPr>
+        <w:ind w:left="720" w:hanging="360"/>
+      </w:pPr>
+    </w:lvl>
+    <w:lvl w:ilvl="1" w:tplc="2C0A0019" w:tentative="1">
+      <w:start w:val="1"/>
+      <w:numFmt w:val="lowerLetter"/>
+      <w:lvlText w:val="%2."/>
+      <w:lvlJc w:val="left"/>
+      <w:pPr>
+        <w:ind w:left="1440" w:hanging="360"/>
+      </w:pPr>
+    </w:lvl>
+    <w:lvl w:ilvl="2" w:tplc="2C0A001B" w:tentative="1">
+      <w:start w:val="1"/>
+      <w:numFmt w:val="lowerRoman"/>
+      <w:lvlText w:val="%3."/>
+      <w:lvlJc w:val="right"/>
+      <w:pPr>
+        <w:ind w:left="2160" w:hanging="180"/>
+      </w:pPr>
+    </w:lvl>
+    <w:lvl w:ilvl="3" w:tplc="2C0A000F" w:tentative="1">
+      <w:start w:val="1"/>
+      <w:numFmt w:val="decimal"/>
+      <w:lvlText w:val="%4."/>
+      <w:lvlJc w:val="left"/>
+      <w:pPr>
+        <w:ind w:left="2880" w:hanging="360"/>
+      </w:pPr>
+    </w:lvl>
+    <w:lvl w:ilvl="4" w:tplc="2C0A0019" w:tentative="1">
+      <w:start w:val="1"/>
+      <w:numFmt w:val="lowerLetter"/>
+      <w:lvlText w:val="%5."/>
+      <w:lvlJc w:val="left"/>
+      <w:pPr>
+        <w:ind w:left="3600" w:hanging="360"/>
+      </w:pPr>
+    </w:lvl>
+    <w:lvl w:ilvl="5" w:tplc="2C0A001B" w:tentative="1">
+      <w:start w:val="1"/>
+      <w:numFmt w:val="lowerRoman"/>
+      <w:lvlText w:val="%6."/>
+      <w:lvlJc w:val="right"/>
+      <w:pPr>
+        <w:ind w:left="4320" w:hanging="180"/>
+      </w:pPr>
+    </w:lvl>
+    <w:lvl w:ilvl="6" w:tplc="2C0A000F" w:tentative="1">
+      <w:start w:val="1"/>
+      <w:numFmt w:val="decimal"/>
+      <w:lvlText w:val="%7."/>
+      <w:lvlJc w:val="left"/>
+      <w:pPr>
+        <w:ind w:left="5040" w:hanging="360"/>
+      </w:pPr>
+    </w:lvl>
+    <w:lvl w:ilvl="7" w:tplc="2C0A0019" w:tentative="1">
+      <w:start w:val="1"/>
+      <w:numFmt w:val="lowerLetter"/>
+      <w:lvlText w:val="%8."/>
+      <w:lvlJc w:val="left"/>
+      <w:pPr>
+        <w:ind w:left="5760" w:hanging="360"/>
+      </w:pPr>
+    </w:lvl>
+    <w:lvl w:ilvl="8" w:tplc="2C0A001B" w:tentative="1">
+      <w:start w:val="1"/>
+      <w:numFmt w:val="lowerRoman"/>
+      <w:lvlText w:val="%9."/>
+      <w:lvlJc w:val="right"/>
+      <w:pPr>
+        <w:ind w:left="6480" w:hanging="180"/>
+      </w:pPr>
+    </w:lvl>
+  </w:abstractNum>
+  <w:abstractNum w:abstractNumId="2">
+    <w:nsid w:val="0A0220FF"/>
+    <w:multiLevelType w:val="hybridMultilevel"/>
+    <w:tmpl w:val="F868795C"/>
+    <w:lvl w:ilvl="0" w:tplc="04090017">
+      <w:start w:val="1"/>
+      <w:numFmt w:val="lowerLetter"/>
+      <w:lvlText w:val="%1)"/>
+      <w:lvlJc w:val="left"/>
+      <w:pPr>
+        <w:ind w:left="1080" w:hanging="360"/>
+      </w:pPr>
+    </w:lvl>
+    <w:lvl w:ilvl="1" w:tplc="2C0A0019" w:tentative="1">
+      <w:start w:val="1"/>
+      <w:numFmt w:val="lowerLetter"/>
+      <w:lvlText w:val="%2."/>
+      <w:lvlJc w:val="left"/>
+      <w:pPr>
+        <w:ind w:left="1800" w:hanging="360"/>
+      </w:pPr>
+    </w:lvl>
+    <w:lvl w:ilvl="2" w:tplc="2C0A001B" w:tentative="1">
+      <w:start w:val="1"/>
+      <w:numFmt w:val="lowerRoman"/>
+      <w:lvlText w:val="%3."/>
+      <w:lvlJc w:val="right"/>
+      <w:pPr>
+        <w:ind w:left="2520" w:hanging="180"/>
+      </w:pPr>
+    </w:lvl>
+    <w:lvl w:ilvl="3" w:tplc="2C0A000F" w:tentative="1">
+      <w:start w:val="1"/>
+      <w:numFmt w:val="decimal"/>
+      <w:lvlText w:val="%4."/>
+      <w:lvlJc w:val="left"/>
+      <w:pPr>
+        <w:ind w:left="3240" w:hanging="360"/>
+      </w:pPr>
+    </w:lvl>
+    <w:lvl w:ilvl="4" w:tplc="2C0A0019" w:tentative="1">
+      <w:start w:val="1"/>
+      <w:numFmt w:val="lowerLetter"/>
+      <w:lvlText w:val="%5."/>
+      <w:lvlJc w:val="left"/>
+      <w:pPr>
+        <w:ind w:left="3960" w:hanging="360"/>
+      </w:pPr>
+    </w:lvl>
+    <w:lvl w:ilvl="5" w:tplc="2C0A001B" w:tentative="1">
+      <w:start w:val="1"/>
+      <w:numFmt w:val="lowerRoman"/>
+      <w:lvlText w:val="%6."/>
+      <w:lvlJc w:val="right"/>
+      <w:pPr>
+        <w:ind w:left="4680" w:hanging="180"/>
+      </w:pPr>
+    </w:lvl>
+    <w:lvl w:ilvl="6" w:tplc="2C0A000F" w:tentative="1">
+      <w:start w:val="1"/>
+      <w:numFmt w:val="decimal"/>
+      <w:lvlText w:val="%7."/>
+      <w:lvlJc w:val="left"/>
+      <w:pPr>
+        <w:ind w:left="5400" w:hanging="360"/>
+      </w:pPr>
+    </w:lvl>
+    <w:lvl w:ilvl="7" w:tplc="2C0A0019" w:tentative="1">
+      <w:start w:val="1"/>
+      <w:numFmt w:val="lowerLetter"/>
+      <w:lvlText w:val="%8."/>
+      <w:lvlJc w:val="left"/>
+      <w:pPr>
+        <w:ind w:left="6120" w:hanging="360"/>
+      </w:pPr>
+    </w:lvl>
+    <w:lvl w:ilvl="8" w:tplc="2C0A001B" w:tentative="1">
+      <w:start w:val="1"/>
+      <w:numFmt w:val="lowerRoman"/>
+      <w:lvlText w:val="%9."/>
+      <w:lvlJc w:val="right"/>
+      <w:pPr>
+        <w:ind w:left="6840" w:hanging="180"/>
+      </w:pPr>
+    </w:lvl>
+  </w:abstractNum>
+  <w:abstractNum w:abstractNumId="3">
     <w:nsid w:val="14647E79"/>
     <w:multiLevelType w:val="hybridMultilevel"/>
     <w:tmpl w:val="9F4EE59E"/>
@@ -16573,7 +19699,7 @@
       </w:pPr>
     </w:lvl>
   </w:abstractNum>
-  <w:abstractNum w:abstractNumId="2">
+  <w:abstractNum w:abstractNumId="4">
     <w:nsid w:val="1601673A"/>
     <w:multiLevelType w:val="hybridMultilevel"/>
     <w:tmpl w:val="FAE029C8"/>
@@ -16662,7 +19788,7 @@
       </w:pPr>
     </w:lvl>
   </w:abstractNum>
-  <w:abstractNum w:abstractNumId="3">
+  <w:abstractNum w:abstractNumId="5">
     <w:nsid w:val="18663ED7"/>
     <w:multiLevelType w:val="hybridMultilevel"/>
     <w:tmpl w:val="E0268D70"/>
@@ -16751,7 +19877,7 @@
       </w:pPr>
     </w:lvl>
   </w:abstractNum>
-  <w:abstractNum w:abstractNumId="4">
+  <w:abstractNum w:abstractNumId="6">
     <w:nsid w:val="197675E6"/>
     <w:multiLevelType w:val="hybridMultilevel"/>
     <w:tmpl w:val="72E88902"/>
@@ -16837,7 +19963,7 @@
       </w:pPr>
     </w:lvl>
   </w:abstractNum>
-  <w:abstractNum w:abstractNumId="5">
+  <w:abstractNum w:abstractNumId="7">
     <w:nsid w:val="1A1601C7"/>
     <w:multiLevelType w:val="hybridMultilevel"/>
     <w:tmpl w:val="DBDE9652"/>
@@ -16950,7 +20076,7 @@
       </w:rPr>
     </w:lvl>
   </w:abstractNum>
-  <w:abstractNum w:abstractNumId="6">
+  <w:abstractNum w:abstractNumId="8">
     <w:nsid w:val="1E623AAD"/>
     <w:multiLevelType w:val="hybridMultilevel"/>
     <w:tmpl w:val="CB46E774"/>
@@ -17039,7 +20165,7 @@
       </w:pPr>
     </w:lvl>
   </w:abstractNum>
-  <w:abstractNum w:abstractNumId="7">
+  <w:abstractNum w:abstractNumId="9">
     <w:nsid w:val="2001110B"/>
     <w:multiLevelType w:val="hybridMultilevel"/>
     <w:tmpl w:val="E37E1F8E"/>
@@ -17128,7 +20254,7 @@
       </w:pPr>
     </w:lvl>
   </w:abstractNum>
-  <w:abstractNum w:abstractNumId="8">
+  <w:abstractNum w:abstractNumId="10">
     <w:nsid w:val="2571287C"/>
     <w:multiLevelType w:val="hybridMultilevel"/>
     <w:tmpl w:val="89284192"/>
@@ -17241,7 +20367,7 @@
       </w:rPr>
     </w:lvl>
   </w:abstractNum>
-  <w:abstractNum w:abstractNumId="9">
+  <w:abstractNum w:abstractNumId="11">
     <w:nsid w:val="290278CB"/>
     <w:multiLevelType w:val="hybridMultilevel"/>
     <w:tmpl w:val="3AD2D25E"/>
@@ -17327,7 +20453,7 @@
       </w:pPr>
     </w:lvl>
   </w:abstractNum>
-  <w:abstractNum w:abstractNumId="10">
+  <w:abstractNum w:abstractNumId="12">
     <w:nsid w:val="29C351D0"/>
     <w:multiLevelType w:val="hybridMultilevel"/>
     <w:tmpl w:val="0DE45CB0"/>
@@ -17416,7 +20542,120 @@
       </w:pPr>
     </w:lvl>
   </w:abstractNum>
-  <w:abstractNum w:abstractNumId="11">
+  <w:abstractNum w:abstractNumId="13">
+    <w:nsid w:val="2BFB0120"/>
+    <w:multiLevelType w:val="hybridMultilevel"/>
+    <w:tmpl w:val="B18E0184"/>
+    <w:lvl w:ilvl="0" w:tplc="2C0A0001">
+      <w:start w:val="1"/>
+      <w:numFmt w:val="bullet"/>
+      <w:lvlText w:val=""/>
+      <w:lvlJc w:val="left"/>
+      <w:pPr>
+        <w:ind w:left="720" w:hanging="360"/>
+      </w:pPr>
+      <w:rPr>
+        <w:rFonts w:ascii="Symbol" w:hAnsi="Symbol" w:hint="default"/>
+      </w:rPr>
+    </w:lvl>
+    <w:lvl w:ilvl="1" w:tplc="2C0A0003" w:tentative="1">
+      <w:start w:val="1"/>
+      <w:numFmt w:val="bullet"/>
+      <w:lvlText w:val="o"/>
+      <w:lvlJc w:val="left"/>
+      <w:pPr>
+        <w:ind w:left="1440" w:hanging="360"/>
+      </w:pPr>
+      <w:rPr>
+        <w:rFonts w:ascii="Courier New" w:hAnsi="Courier New" w:cs="Courier New" w:hint="default"/>
+      </w:rPr>
+    </w:lvl>
+    <w:lvl w:ilvl="2" w:tplc="2C0A0005" w:tentative="1">
+      <w:start w:val="1"/>
+      <w:numFmt w:val="bullet"/>
+      <w:lvlText w:val=""/>
+      <w:lvlJc w:val="left"/>
+      <w:pPr>
+        <w:ind w:left="2160" w:hanging="360"/>
+      </w:pPr>
+      <w:rPr>
+        <w:rFonts w:ascii="Wingdings" w:hAnsi="Wingdings" w:hint="default"/>
+      </w:rPr>
+    </w:lvl>
+    <w:lvl w:ilvl="3" w:tplc="2C0A0001" w:tentative="1">
+      <w:start w:val="1"/>
+      <w:numFmt w:val="bullet"/>
+      <w:lvlText w:val=""/>
+      <w:lvlJc w:val="left"/>
+      <w:pPr>
+        <w:ind w:left="2880" w:hanging="360"/>
+      </w:pPr>
+      <w:rPr>
+        <w:rFonts w:ascii="Symbol" w:hAnsi="Symbol" w:hint="default"/>
+      </w:rPr>
+    </w:lvl>
+    <w:lvl w:ilvl="4" w:tplc="2C0A0003" w:tentative="1">
+      <w:start w:val="1"/>
+      <w:numFmt w:val="bullet"/>
+      <w:lvlText w:val="o"/>
+      <w:lvlJc w:val="left"/>
+      <w:pPr>
+        <w:ind w:left="3600" w:hanging="360"/>
+      </w:pPr>
+      <w:rPr>
+        <w:rFonts w:ascii="Courier New" w:hAnsi="Courier New" w:cs="Courier New" w:hint="default"/>
+      </w:rPr>
+    </w:lvl>
+    <w:lvl w:ilvl="5" w:tplc="2C0A0005" w:tentative="1">
+      <w:start w:val="1"/>
+      <w:numFmt w:val="bullet"/>
+      <w:lvlText w:val=""/>
+      <w:lvlJc w:val="left"/>
+      <w:pPr>
+        <w:ind w:left="4320" w:hanging="360"/>
+      </w:pPr>
+      <w:rPr>
+        <w:rFonts w:ascii="Wingdings" w:hAnsi="Wingdings" w:hint="default"/>
+      </w:rPr>
+    </w:lvl>
+    <w:lvl w:ilvl="6" w:tplc="2C0A0001" w:tentative="1">
+      <w:start w:val="1"/>
+      <w:numFmt w:val="bullet"/>
+      <w:lvlText w:val=""/>
+      <w:lvlJc w:val="left"/>
+      <w:pPr>
+        <w:ind w:left="5040" w:hanging="360"/>
+      </w:pPr>
+      <w:rPr>
+        <w:rFonts w:ascii="Symbol" w:hAnsi="Symbol" w:hint="default"/>
+      </w:rPr>
+    </w:lvl>
+    <w:lvl w:ilvl="7" w:tplc="2C0A0003" w:tentative="1">
+      <w:start w:val="1"/>
+      <w:numFmt w:val="bullet"/>
+      <w:lvlText w:val="o"/>
+      <w:lvlJc w:val="left"/>
+      <w:pPr>
+        <w:ind w:left="5760" w:hanging="360"/>
+      </w:pPr>
+      <w:rPr>
+        <w:rFonts w:ascii="Courier New" w:hAnsi="Courier New" w:cs="Courier New" w:hint="default"/>
+      </w:rPr>
+    </w:lvl>
+    <w:lvl w:ilvl="8" w:tplc="2C0A0005" w:tentative="1">
+      <w:start w:val="1"/>
+      <w:numFmt w:val="bullet"/>
+      <w:lvlText w:val=""/>
+      <w:lvlJc w:val="left"/>
+      <w:pPr>
+        <w:ind w:left="6480" w:hanging="360"/>
+      </w:pPr>
+      <w:rPr>
+        <w:rFonts w:ascii="Wingdings" w:hAnsi="Wingdings" w:hint="default"/>
+      </w:rPr>
+    </w:lvl>
+  </w:abstractNum>
+  <w:abstractNum w:abstractNumId="14">
     <w:nsid w:val="2F3255C8"/>
     <w:multiLevelType w:val="hybridMultilevel"/>
     <w:tmpl w:val="CA0A8C12"/>
@@ -17502,7 +20741,7 @@
       </w:pPr>
     </w:lvl>
   </w:abstractNum>
-  <w:abstractNum w:abstractNumId="12">
+  <w:abstractNum w:abstractNumId="15">
     <w:nsid w:val="311F39A2"/>
     <w:multiLevelType w:val="hybridMultilevel"/>
     <w:tmpl w:val="D1F2E3A2"/>
@@ -17588,7 +20827,7 @@
       </w:pPr>
     </w:lvl>
   </w:abstractNum>
-  <w:abstractNum w:abstractNumId="13">
+  <w:abstractNum w:abstractNumId="16">
     <w:nsid w:val="392F0DF9"/>
     <w:multiLevelType w:val="hybridMultilevel"/>
     <w:tmpl w:val="DF729562"/>
@@ -17676,7 +20915,93 @@
       </w:pPr>
     </w:lvl>
   </w:abstractNum>
-  <w:abstractNum w:abstractNumId="14">
+  <w:abstractNum w:abstractNumId="17">
+    <w:nsid w:val="40DA321C"/>
+    <w:multiLevelType w:val="hybridMultilevel"/>
+    <w:tmpl w:val="C8B2EBC2"/>
+    <w:lvl w:ilvl="0" w:tplc="2C0A000F">
+      <w:start w:val="1"/>
+      <w:numFmt w:val="decimal"/>
+      <w:lvlText w:val="%1."/>
+      <w:lvlJc w:val="left"/>
+      <w:pPr>
+        <w:ind w:left="720" w:hanging="360"/>
+      </w:pPr>
+    </w:lvl>
+    <w:lvl w:ilvl="1" w:tplc="2C0A0019" w:tentative="1">
+      <w:start w:val="1"/>
+      <w:numFmt w:val="lowerLetter"/>
+      <w:lvlText w:val="%2."/>
+      <w:lvlJc w:val="left"/>
+      <w:pPr>
+        <w:ind w:left="1440" w:hanging="360"/>
+      </w:pPr>
+    </w:lvl>
+    <w:lvl w:ilvl="2" w:tplc="2C0A001B" w:tentative="1">
+      <w:start w:val="1"/>
+      <w:numFmt w:val="lowerRoman"/>
+      <w:lvlText w:val="%3."/>
+      <w:lvlJc w:val="right"/>
+      <w:pPr>
+        <w:ind w:left="2160" w:hanging="180"/>
+      </w:pPr>
+    </w:lvl>
+    <w:lvl w:ilvl="3" w:tplc="2C0A000F" w:tentative="1">
+      <w:start w:val="1"/>
+      <w:numFmt w:val="decimal"/>
+      <w:lvlText w:val="%4."/>
+      <w:lvlJc w:val="left"/>
+      <w:pPr>
+        <w:ind w:left="2880" w:hanging="360"/>
+      </w:pPr>
+    </w:lvl>
+    <w:lvl w:ilvl="4" w:tplc="2C0A0019" w:tentative="1">
+      <w:start w:val="1"/>
+      <w:numFmt w:val="lowerLetter"/>
+      <w:lvlText w:val="%5."/>
+      <w:lvlJc w:val="left"/>
+      <w:pPr>
+        <w:ind w:left="3600" w:hanging="360"/>
+      </w:pPr>
+    </w:lvl>
+    <w:lvl w:ilvl="5" w:tplc="2C0A001B" w:tentative="1">
+      <w:start w:val="1"/>
+      <w:numFmt w:val="lowerRoman"/>
+      <w:lvlText w:val="%6."/>
+      <w:lvlJc w:val="right"/>
+      <w:pPr>
+        <w:ind w:left="4320" w:hanging="180"/>
+      </w:pPr>
+    </w:lvl>
+    <w:lvl w:ilvl="6" w:tplc="2C0A000F" w:tentative="1">
+      <w:start w:val="1"/>
+      <w:numFmt w:val="decimal"/>
+      <w:lvlText w:val="%7."/>
+      <w:lvlJc w:val="left"/>
+      <w:pPr>
+        <w:ind w:left="5040" w:hanging="360"/>
+      </w:pPr>
+    </w:lvl>
+    <w:lvl w:ilvl="7" w:tplc="2C0A0019" w:tentative="1">
+      <w:start w:val="1"/>
+      <w:numFmt w:val="lowerLetter"/>
+      <w:lvlText w:val="%8."/>
+      <w:lvlJc w:val="left"/>
+      <w:pPr>
+        <w:ind w:left="5760" w:hanging="360"/>
+      </w:pPr>
+    </w:lvl>
+    <w:lvl w:ilvl="8" w:tplc="2C0A001B" w:tentative="1">
+      <w:start w:val="1"/>
+      <w:numFmt w:val="lowerRoman"/>
+      <w:lvlText w:val="%9."/>
+      <w:lvlJc w:val="right"/>
+      <w:pPr>
+        <w:ind w:left="6480" w:hanging="180"/>
+      </w:pPr>
+    </w:lvl>
+  </w:abstractNum>
+  <w:abstractNum w:abstractNumId="18">
     <w:nsid w:val="525A054C"/>
     <w:multiLevelType w:val="hybridMultilevel"/>
     <w:tmpl w:val="C4FEEDC8"/>
@@ -17765,7 +21090,7 @@
       </w:pPr>
     </w:lvl>
   </w:abstractNum>
-  <w:abstractNum w:abstractNumId="15">
+  <w:abstractNum w:abstractNumId="19">
     <w:nsid w:val="52670192"/>
     <w:multiLevelType w:val="hybridMultilevel"/>
     <w:tmpl w:val="C8B2EBC2"/>
@@ -17851,7 +21176,7 @@
       </w:pPr>
     </w:lvl>
   </w:abstractNum>
-  <w:abstractNum w:abstractNumId="16">
+  <w:abstractNum w:abstractNumId="20">
     <w:nsid w:val="54DC3E53"/>
     <w:multiLevelType w:val="hybridMultilevel"/>
     <w:tmpl w:val="D1F2E3A2"/>
@@ -17937,7 +21262,7 @@
       </w:pPr>
     </w:lvl>
   </w:abstractNum>
-  <w:abstractNum w:abstractNumId="17">
+  <w:abstractNum w:abstractNumId="21">
     <w:nsid w:val="57743BA1"/>
     <w:multiLevelType w:val="hybridMultilevel"/>
     <w:tmpl w:val="0DE45CB0"/>
@@ -18026,7 +21351,7 @@
       </w:pPr>
     </w:lvl>
   </w:abstractNum>
-  <w:abstractNum w:abstractNumId="18">
+  <w:abstractNum w:abstractNumId="22">
     <w:nsid w:val="66760474"/>
     <w:multiLevelType w:val="hybridMultilevel"/>
     <w:tmpl w:val="E1B0BF62"/>
@@ -18112,7 +21437,7 @@
       </w:pPr>
     </w:lvl>
   </w:abstractNum>
-  <w:abstractNum w:abstractNumId="19">
+  <w:abstractNum w:abstractNumId="23">
     <w:nsid w:val="6EEE67D4"/>
     <w:multiLevelType w:val="hybridMultilevel"/>
     <w:tmpl w:val="C4FEEDC8"/>
@@ -18201,7 +21526,7 @@
       </w:pPr>
     </w:lvl>
   </w:abstractNum>
-  <w:abstractNum w:abstractNumId="20">
+  <w:abstractNum w:abstractNumId="24">
     <w:nsid w:val="6FE03B0C"/>
     <w:multiLevelType w:val="hybridMultilevel"/>
     <w:tmpl w:val="D5F01A08"/>
@@ -18287,7 +21612,7 @@
       </w:pPr>
     </w:lvl>
   </w:abstractNum>
-  <w:abstractNum w:abstractNumId="21">
+  <w:abstractNum w:abstractNumId="25">
     <w:nsid w:val="74C5004F"/>
     <w:multiLevelType w:val="hybridMultilevel"/>
     <w:tmpl w:val="17A8F814"/>
@@ -18373,7 +21698,7 @@
       </w:pPr>
     </w:lvl>
   </w:abstractNum>
-  <w:abstractNum w:abstractNumId="22">
+  <w:abstractNum w:abstractNumId="26">
     <w:nsid w:val="78AE788E"/>
     <w:multiLevelType w:val="hybridMultilevel"/>
     <w:tmpl w:val="6504CFF4"/>
@@ -18460,73 +21785,85 @@
     </w:lvl>
   </w:abstractNum>
   <w:num w:numId="1">
+    <w:abstractNumId w:val="24"/>
+  </w:num>
+  <w:num w:numId="2">
+    <w:abstractNumId w:val="4"/>
+  </w:num>
+  <w:num w:numId="3">
+    <w:abstractNumId w:val="14"/>
+  </w:num>
+  <w:num w:numId="4">
+    <w:abstractNumId w:val="7"/>
+  </w:num>
+  <w:num w:numId="5">
+    <w:abstractNumId w:val="21"/>
+  </w:num>
+  <w:num w:numId="6">
+    <w:abstractNumId w:val="16"/>
+  </w:num>
+  <w:num w:numId="7">
+    <w:abstractNumId w:val="26"/>
+  </w:num>
+  <w:num w:numId="8">
+    <w:abstractNumId w:val="9"/>
+  </w:num>
+  <w:num w:numId="9">
     <w:abstractNumId w:val="20"/>
   </w:num>
-  <w:num w:numId="2">
-    <w:abstractNumId w:val="2"/>
-  </w:num>
-  <w:num w:numId="3">
+  <w:num w:numId="10">
     <w:abstractNumId w:val="11"/>
   </w:num>
-  <w:num w:numId="4">
-    <w:abstractNumId w:val="5"/>
-  </w:num>
-  <w:num w:numId="5">
-    <w:abstractNumId w:val="17"/>
-  </w:num>
-  <w:num w:numId="6">
-    <w:abstractNumId w:val="13"/>
-  </w:num>
-  <w:num w:numId="7">
+  <w:num w:numId="11">
     <w:abstractNumId w:val="22"/>
   </w:num>
-  <w:num w:numId="8">
-    <w:abstractNumId w:val="7"/>
+  <w:num w:numId="12">
+    <w:abstractNumId w:val="15"/>
   </w:num>
-  <w:num w:numId="9">
-    <w:abstractNumId w:val="16"/>
+  <w:num w:numId="13">
+    <w:abstractNumId w:val="12"/>
   </w:num>
-  <w:num w:numId="10">
-    <w:abstractNumId w:val="9"/>
-  </w:num>
-  <w:num w:numId="11">
+  <w:num w:numId="14">
     <w:abstractNumId w:val="18"/>
   </w:num>
-  <w:num w:numId="12">
-    <w:abstractNumId w:val="12"/>
+  <w:num w:numId="15">
+    <w:abstractNumId w:val="23"/>
   </w:num>
-  <w:num w:numId="13">
+  <w:num w:numId="16">
+    <w:abstractNumId w:val="8"/>
+  </w:num>
+  <w:num w:numId="17">
     <w:abstractNumId w:val="10"/>
   </w:num>
-  <w:num w:numId="14">
-    <w:abstractNumId w:val="14"/>
-  </w:num>
-  <w:num w:numId="15">
+  <w:num w:numId="18">
     <w:abstractNumId w:val="19"/>
   </w:num>
-  <w:num w:numId="16">
+  <w:num w:numId="19">
+    <w:abstractNumId w:val="3"/>
+  </w:num>
+  <w:num w:numId="20">
+    <w:abstractNumId w:val="25"/>
+  </w:num>
+  <w:num w:numId="21">
     <w:abstractNumId w:val="6"/>
   </w:num>
-  <w:num w:numId="17">
-    <w:abstractNumId w:val="8"/>
-  </w:num>
-  <w:num w:numId="18">
-    <w:abstractNumId w:val="15"/>
-  </w:num>
-  <w:num w:numId="19">
-    <w:abstractNumId w:val="1"/>
-  </w:num>
-  <w:num w:numId="20">
-    <w:abstractNumId w:val="21"/>
-  </w:num>
-  <w:num w:numId="21">
-    <w:abstractNumId w:val="4"/>
-  </w:num>
   <w:num w:numId="22">
-    <w:abstractNumId w:val="3"/>
+    <w:abstractNumId w:val="5"/>
   </w:num>
   <w:num w:numId="23">
     <w:abstractNumId w:val="0"/>
+  </w:num>
+  <w:num w:numId="24">
+    <w:abstractNumId w:val="1"/>
+  </w:num>
+  <w:num w:numId="25">
+    <w:abstractNumId w:val="2"/>
+  </w:num>
+  <w:num w:numId="26">
+    <w:abstractNumId w:val="13"/>
+  </w:num>
+  <w:num w:numId="27">
+    <w:abstractNumId w:val="17"/>
   </w:num>
 </w:numbering>
 </file>
@@ -19208,6 +22545,25 @@
       <w:lang w:val="en-US"/>
     </w:rPr>
   </w:style>
+  <w:style w:type="table" w:styleId="TableGrid">
+    <w:name w:val="Table Grid"/>
+    <w:basedOn w:val="TableNormal"/>
+    <w:uiPriority w:val="39"/>
+    <w:rsid w:val="000C7FB2"/>
+    <w:pPr>
+      <w:spacing w:after="0" w:line="240" w:lineRule="auto"/>
+    </w:pPr>
+    <w:tblPr>
+      <w:tblBorders>
+        <w:top w:val="single" w:sz="4" w:space="0" w:color="auto"/>
+        <w:left w:val="single" w:sz="4" w:space="0" w:color="auto"/>
+        <w:bottom w:val="single" w:sz="4" w:space="0" w:color="auto"/>
+        <w:right w:val="single" w:sz="4" w:space="0" w:color="auto"/>
+        <w:insideH w:val="single" w:sz="4" w:space="0" w:color="auto"/>
+        <w:insideV w:val="single" w:sz="4" w:space="0" w:color="auto"/>
+      </w:tblBorders>
+    </w:tblPr>
+  </w:style>
 </w:styles>
 </file>
 
@@ -19307,7 +22663,6 @@
     <w:rsid w:val="000B6AF2"/>
     <w:rsid w:val="001A3DC3"/>
     <w:rsid w:val="002C1B90"/>
-    <w:rsid w:val="00300148"/>
     <w:rsid w:val="003062F2"/>
     <w:rsid w:val="004D41CC"/>
     <w:rsid w:val="004F0566"/>
@@ -20048,7 +23403,7 @@
 </file>
 
 <file path=customXml/itemProps1.xml><?xml version="1.0" encoding="utf-8"?>
-<ds:datastoreItem xmlns:ds="http://schemas.openxmlformats.org/officeDocument/2006/customXml" ds:itemID="{2C081758-F0D7-42AB-9F7C-FEB872C95F6C}">
+<ds:datastoreItem xmlns:ds="http://schemas.openxmlformats.org/officeDocument/2006/customXml" ds:itemID="{E2D1FB6C-D0AB-4980-B524-9B89090CBF3D}">
   <ds:schemaRefs>
     <ds:schemaRef ds:uri="http://schemas.openxmlformats.org/officeDocument/2006/bibliography"/>
   </ds:schemaRefs>

</xml_diff>